<commit_message>
Sprint7 updated and Erosion UML Class Design Created
</commit_message>
<xml_diff>
--- a/Report/Sprints/Sprint6.docx
+++ b/Report/Sprints/Sprint6.docx
@@ -124,27 +124,14 @@
       <w:r>
         <w:t xml:space="preserve">Figure </w:t>
       </w:r>
-      <w:r>
-        <w:fldChar w:fldCharType="begin"/>
-      </w:r>
-      <w:r>
-        <w:instrText xml:space="preserve"> SEQ Figure \* ARABIC </w:instrText>
-      </w:r>
-      <w:r>
-        <w:fldChar w:fldCharType="separate"/>
-      </w:r>
-      <w:r>
-        <w:rPr>
-          <w:noProof/>
-        </w:rPr>
-        <w:t>1</w:t>
-      </w:r>
-      <w:r>
-        <w:rPr>
-          <w:noProof/>
-        </w:rPr>
-        <w:fldChar w:fldCharType="end"/>
-      </w:r>
+      <w:fldSimple w:instr=" SEQ Figure \* ARABIC ">
+        <w:r>
+          <w:rPr>
+            <w:noProof/>
+          </w:rPr>
+          <w:t>1</w:t>
+        </w:r>
+      </w:fldSimple>
       <w:r>
         <w:t xml:space="preserve"> - Instant Terra, terrain without hydraulic erosion</w:t>
       </w:r>
@@ -204,27 +191,14 @@
       <w:r>
         <w:t xml:space="preserve">Figure </w:t>
       </w:r>
-      <w:r>
-        <w:fldChar w:fldCharType="begin"/>
-      </w:r>
-      <w:r>
-        <w:instrText xml:space="preserve"> SEQ Figure \* ARABIC </w:instrText>
-      </w:r>
-      <w:r>
-        <w:fldChar w:fldCharType="separate"/>
-      </w:r>
-      <w:r>
-        <w:rPr>
-          <w:noProof/>
-        </w:rPr>
-        <w:t>2</w:t>
-      </w:r>
-      <w:r>
-        <w:rPr>
-          <w:noProof/>
-        </w:rPr>
-        <w:fldChar w:fldCharType="end"/>
-      </w:r>
+      <w:fldSimple w:instr=" SEQ Figure \* ARABIC ">
+        <w:r>
+          <w:rPr>
+            <w:noProof/>
+          </w:rPr>
+          <w:t>2</w:t>
+        </w:r>
+      </w:fldSimple>
       <w:r>
         <w:t xml:space="preserve"> - Instant Terra, terrain with hydraulic erosion</w:t>
       </w:r>
@@ -283,27 +257,14 @@
       <w:r>
         <w:t xml:space="preserve">Figure </w:t>
       </w:r>
-      <w:r>
-        <w:fldChar w:fldCharType="begin"/>
-      </w:r>
-      <w:r>
-        <w:instrText xml:space="preserve"> SEQ Figure \* ARABIC </w:instrText>
-      </w:r>
-      <w:r>
-        <w:fldChar w:fldCharType="separate"/>
-      </w:r>
-      <w:r>
-        <w:rPr>
-          <w:noProof/>
-        </w:rPr>
-        <w:t>3</w:t>
-      </w:r>
-      <w:r>
-        <w:rPr>
-          <w:noProof/>
-        </w:rPr>
-        <w:fldChar w:fldCharType="end"/>
-      </w:r>
+      <w:fldSimple w:instr=" SEQ Figure \* ARABIC ">
+        <w:r>
+          <w:rPr>
+            <w:noProof/>
+          </w:rPr>
+          <w:t>3</w:t>
+        </w:r>
+      </w:fldSimple>
       <w:r>
         <w:t xml:space="preserve"> - Instant Terra, hydraulic erosion settings</w:t>
       </w:r>
@@ -336,15 +297,7 @@
         <w:t xml:space="preserve">step when reading the journal </w:t>
       </w:r>
       <w:r>
-        <w:t>(</w:t>
-      </w:r>
-      <w:proofErr w:type="spellStart"/>
-      <w:r>
-        <w:t>Génevaux</w:t>
-      </w:r>
-      <w:proofErr w:type="spellEnd"/>
-      <w:r>
-        <w:t xml:space="preserve"> et al. 2013)</w:t>
+        <w:t>(Génevaux et al. 2013)</w:t>
       </w:r>
       <w:r>
         <w:t xml:space="preserve">, I figure out that I needed to learn how to create fractals. </w:t>
@@ -356,15 +309,7 @@
         <w:jc w:val="left"/>
       </w:pPr>
       <w:r>
-        <w:t xml:space="preserve">After a quick search, I found that for drawing basic lines I needed to learn how to use the </w:t>
-      </w:r>
-      <w:proofErr w:type="spellStart"/>
-      <w:r>
-        <w:t>LineRender</w:t>
-      </w:r>
-      <w:proofErr w:type="spellEnd"/>
-      <w:r>
-        <w:t xml:space="preserve"> in unity </w:t>
+        <w:t xml:space="preserve">After a quick search, I found that for drawing basic lines I needed to learn how to use the LineRender in unity </w:t>
       </w:r>
       <w:r>
         <w:t xml:space="preserve">(Unity School 2016) </w:t>
@@ -428,27 +373,14 @@
       <w:r>
         <w:t xml:space="preserve">Figure </w:t>
       </w:r>
-      <w:r>
-        <w:fldChar w:fldCharType="begin"/>
-      </w:r>
-      <w:r>
-        <w:instrText xml:space="preserve"> SEQ Figure \* ARABIC </w:instrText>
-      </w:r>
-      <w:r>
-        <w:fldChar w:fldCharType="separate"/>
-      </w:r>
-      <w:r>
-        <w:rPr>
-          <w:noProof/>
-        </w:rPr>
-        <w:t>4</w:t>
-      </w:r>
-      <w:r>
-        <w:rPr>
-          <w:noProof/>
-        </w:rPr>
-        <w:fldChar w:fldCharType="end"/>
-      </w:r>
+      <w:fldSimple w:instr=" SEQ Figure \* ARABIC ">
+        <w:r>
+          <w:rPr>
+            <w:noProof/>
+          </w:rPr>
+          <w:t>4</w:t>
+        </w:r>
+      </w:fldSimple>
       <w:r>
         <w:t xml:space="preserve"> - Fractals Step 1</w:t>
       </w:r>
@@ -709,27 +641,14 @@
       <w:r>
         <w:t xml:space="preserve">Figure </w:t>
       </w:r>
-      <w:r>
-        <w:fldChar w:fldCharType="begin"/>
-      </w:r>
-      <w:r>
-        <w:instrText xml:space="preserve"> SEQ Figure \* ARABIC </w:instrText>
-      </w:r>
-      <w:r>
-        <w:fldChar w:fldCharType="separate"/>
-      </w:r>
-      <w:r>
-        <w:rPr>
-          <w:noProof/>
-        </w:rPr>
-        <w:t>5</w:t>
-      </w:r>
-      <w:r>
-        <w:rPr>
-          <w:noProof/>
-        </w:rPr>
-        <w:fldChar w:fldCharType="end"/>
-      </w:r>
+      <w:fldSimple w:instr=" SEQ Figure \* ARABIC ">
+        <w:r>
+          <w:rPr>
+            <w:noProof/>
+          </w:rPr>
+          <w:t>5</w:t>
+        </w:r>
+      </w:fldSimple>
       <w:r>
         <w:t xml:space="preserve"> - Line Drawing</w:t>
       </w:r>
@@ -802,27 +721,14 @@
       <w:r>
         <w:t xml:space="preserve">Figure </w:t>
       </w:r>
-      <w:r>
-        <w:fldChar w:fldCharType="begin"/>
-      </w:r>
-      <w:r>
-        <w:instrText xml:space="preserve"> SEQ Figure \* ARABIC </w:instrText>
-      </w:r>
-      <w:r>
-        <w:fldChar w:fldCharType="separate"/>
-      </w:r>
-      <w:r>
-        <w:rPr>
-          <w:noProof/>
-        </w:rPr>
-        <w:t>6</w:t>
-      </w:r>
-      <w:r>
-        <w:rPr>
-          <w:noProof/>
-        </w:rPr>
-        <w:fldChar w:fldCharType="end"/>
-      </w:r>
+      <w:fldSimple w:instr=" SEQ Figure \* ARABIC ">
+        <w:r>
+          <w:rPr>
+            <w:noProof/>
+          </w:rPr>
+          <w:t>6</w:t>
+        </w:r>
+      </w:fldSimple>
       <w:r>
         <w:t xml:space="preserve"> - Error when calling the function with recursion</w:t>
       </w:r>
@@ -854,18 +760,10 @@
         <w:t>two interesting</w:t>
       </w:r>
       <w:r>
-        <w:t xml:space="preserve"> fractal pattern using only lines in unity (Figure </w:t>
-      </w:r>
-      <w:proofErr w:type="gramStart"/>
-      <w:r>
-        <w:t>9)</w:t>
-      </w:r>
-      <w:r>
-        <w:t>(</w:t>
-      </w:r>
-      <w:proofErr w:type="gramEnd"/>
-      <w:r>
-        <w:t>Figure 10)</w:t>
+        <w:t xml:space="preserve"> fractal pattern using only lines in unity (Figure 9)</w:t>
+      </w:r>
+      <w:r>
+        <w:t>(Figure 10)</w:t>
       </w:r>
       <w:r>
         <w:t>. My end goal is to be able to create different patterns for example a tree, this technique is going to allow me to draw the water paths for the hydraulic erosion.</w:t>
@@ -923,27 +821,14 @@
       <w:r>
         <w:t xml:space="preserve">Figure </w:t>
       </w:r>
-      <w:r>
-        <w:fldChar w:fldCharType="begin"/>
-      </w:r>
-      <w:r>
-        <w:instrText xml:space="preserve"> SEQ Figure \* ARABIC </w:instrText>
-      </w:r>
-      <w:r>
-        <w:fldChar w:fldCharType="separate"/>
-      </w:r>
-      <w:r>
-        <w:rPr>
-          <w:noProof/>
-        </w:rPr>
-        <w:t>7</w:t>
-      </w:r>
-      <w:r>
-        <w:rPr>
-          <w:noProof/>
-        </w:rPr>
-        <w:fldChar w:fldCharType="end"/>
-      </w:r>
+      <w:fldSimple w:instr=" SEQ Figure \* ARABIC ">
+        <w:r>
+          <w:rPr>
+            <w:noProof/>
+          </w:rPr>
+          <w:t>7</w:t>
+        </w:r>
+      </w:fldSimple>
       <w:r>
         <w:t xml:space="preserve"> - Random Fractal by Flavio Fiori</w:t>
       </w:r>
@@ -1001,27 +886,14 @@
       <w:r>
         <w:t xml:space="preserve">Figure </w:t>
       </w:r>
-      <w:r>
-        <w:fldChar w:fldCharType="begin"/>
-      </w:r>
-      <w:r>
-        <w:instrText xml:space="preserve"> SEQ Figure \* ARABIC </w:instrText>
-      </w:r>
-      <w:r>
-        <w:fldChar w:fldCharType="separate"/>
-      </w:r>
-      <w:r>
-        <w:rPr>
-          <w:noProof/>
-        </w:rPr>
-        <w:t>8</w:t>
-      </w:r>
-      <w:r>
-        <w:rPr>
-          <w:noProof/>
-        </w:rPr>
-        <w:fldChar w:fldCharType="end"/>
-      </w:r>
+      <w:fldSimple w:instr=" SEQ Figure \* ARABIC ">
+        <w:r>
+          <w:rPr>
+            <w:noProof/>
+          </w:rPr>
+          <w:t>8</w:t>
+        </w:r>
+      </w:fldSimple>
       <w:r>
         <w:t xml:space="preserve"> - Random Pattern 2</w:t>
       </w:r>
@@ -1125,14 +997,30 @@
       <w:r>
         <w:t xml:space="preserve">Figure </w:t>
       </w:r>
-      <w:fldSimple w:instr=" SEQ Figure \* ARABIC ">
-        <w:r>
-          <w:rPr>
-            <w:noProof/>
-          </w:rPr>
-          <w:t>9</w:t>
-        </w:r>
-      </w:fldSimple>
+      <w:r>
+        <w:fldChar w:fldCharType="begin"/>
+      </w:r>
+      <w:r>
+        <w:instrText xml:space="preserve"> SEQ Figure \* ARABIC</w:instrText>
+      </w:r>
+      <w:r>
+        <w:instrText xml:space="preserve"> </w:instrText>
+      </w:r>
+      <w:r>
+        <w:fldChar w:fldCharType="separate"/>
+      </w:r>
+      <w:r>
+        <w:rPr>
+          <w:noProof/>
+        </w:rPr>
+        <w:t>9</w:t>
+      </w:r>
+      <w:r>
+        <w:rPr>
+          <w:noProof/>
+        </w:rPr>
+        <w:fldChar w:fldCharType="end"/>
+      </w:r>
       <w:r>
         <w:t xml:space="preserve"> - Recursion for the game object</w:t>
       </w:r>
@@ -1143,13 +1031,8 @@
         <w:t>When the copy variable is created with the game object, the goal is to create another variable to store the script where I am going to use a method named Send Message</w:t>
       </w:r>
       <w:r>
-        <w:t xml:space="preserve">, this method allows to call any method in a class that derives from </w:t>
-      </w:r>
-      <w:proofErr w:type="spellStart"/>
-      <w:r>
-        <w:t>MonoBehaviour</w:t>
-      </w:r>
-      <w:proofErr w:type="spellEnd"/>
+        <w:t>, this method allows to call any method in a class that derives from MonoBehaviour</w:t>
+      </w:r>
       <w:r>
         <w:t xml:space="preserve"> </w:t>
       </w:r>
@@ -1215,27 +1098,14 @@
       <w:r>
         <w:t xml:space="preserve">Figure </w:t>
       </w:r>
-      <w:r>
-        <w:fldChar w:fldCharType="begin"/>
-      </w:r>
-      <w:r>
-        <w:instrText xml:space="preserve"> SEQ Figure \* ARABIC </w:instrText>
-      </w:r>
-      <w:r>
-        <w:fldChar w:fldCharType="separate"/>
-      </w:r>
-      <w:r>
-        <w:rPr>
-          <w:noProof/>
-        </w:rPr>
-        <w:t>10</w:t>
-      </w:r>
-      <w:r>
-        <w:rPr>
-          <w:noProof/>
-        </w:rPr>
-        <w:fldChar w:fldCharType="end"/>
-      </w:r>
+      <w:fldSimple w:instr=" SEQ Figure \* ARABIC ">
+        <w:r>
+          <w:rPr>
+            <w:noProof/>
+          </w:rPr>
+          <w:t>10</w:t>
+        </w:r>
+      </w:fldSimple>
       <w:r>
         <w:t xml:space="preserve"> - Using Send</w:t>
       </w:r>
@@ -1243,15 +1113,7 @@
         <w:t xml:space="preserve"> </w:t>
       </w:r>
       <w:r>
-        <w:t xml:space="preserve">Message </w:t>
-      </w:r>
-      <w:proofErr w:type="gramStart"/>
-      <w:r>
-        <w:t>Method(</w:t>
-      </w:r>
-      <w:proofErr w:type="gramEnd"/>
-      <w:r>
-        <w:t>)</w:t>
+        <w:t>Message Method()</w:t>
       </w:r>
     </w:p>
     <w:p/>
@@ -1281,85 +1143,24 @@
     </w:p>
     <w:p>
       <w:r>
-        <w:t xml:space="preserve">This script contains the method that is called from the </w:t>
-      </w:r>
-      <w:proofErr w:type="spellStart"/>
-      <w:proofErr w:type="gramStart"/>
-      <w:r>
-        <w:t>SendMessage</w:t>
-      </w:r>
-      <w:proofErr w:type="spellEnd"/>
-      <w:r>
-        <w:t>(</w:t>
-      </w:r>
-      <w:proofErr w:type="gramEnd"/>
-      <w:r>
-        <w:t xml:space="preserve">) method that is used on the Fractal Script [Figure 10]. </w:t>
-      </w:r>
-    </w:p>
-    <w:p>
-      <w:r>
-        <w:t xml:space="preserve">This method is named Created and have a </w:t>
-      </w:r>
-      <w:proofErr w:type="spellStart"/>
-      <w:r>
-        <w:t>RecursionScript</w:t>
-      </w:r>
-      <w:proofErr w:type="spellEnd"/>
-      <w:r>
-        <w:t xml:space="preserve"> has a parameter, this script is responsible to store the value from “</w:t>
-      </w:r>
-      <w:proofErr w:type="spellStart"/>
-      <w:r>
-        <w:t>i</w:t>
-      </w:r>
-      <w:proofErr w:type="spellEnd"/>
-      <w:r>
-        <w:t xml:space="preserve">” in the for loop. For example, let’s say that the </w:t>
-      </w:r>
-      <w:proofErr w:type="spellStart"/>
-      <w:r>
-        <w:t>splitNumber</w:t>
-      </w:r>
-      <w:proofErr w:type="spellEnd"/>
-      <w:r>
-        <w:t xml:space="preserve"> value is 2, then the “</w:t>
-      </w:r>
-      <w:proofErr w:type="spellStart"/>
-      <w:r>
-        <w:t>i</w:t>
-      </w:r>
-      <w:proofErr w:type="spellEnd"/>
-      <w:r>
-        <w:t>” can be 0 or 1.</w:t>
+        <w:t xml:space="preserve">This script contains the method that is called from the SendMessage() method that is used on the Fractal Script [Figure 10]. </w:t>
+      </w:r>
+    </w:p>
+    <w:p>
+      <w:r>
+        <w:t>This method is named Created and have a RecursionScript has a parameter, this script is responsible to store the value from “i” in the for loop. For example, let’s say that the splitNumber value is 2, then the “i” can be 0 or 1.</w:t>
       </w:r>
       <w:r>
         <w:t xml:space="preserve"> </w:t>
       </w:r>
       <w:r>
-        <w:t>When the “</w:t>
-      </w:r>
-      <w:proofErr w:type="spellStart"/>
-      <w:r>
-        <w:t>i</w:t>
-      </w:r>
-      <w:proofErr w:type="spellEnd"/>
-      <w:r>
-        <w:t xml:space="preserve">” is </w:t>
+        <w:t xml:space="preserve">When the “i” is </w:t>
       </w:r>
       <w:r>
         <w:t>1</w:t>
       </w:r>
       <w:r>
-        <w:t xml:space="preserve"> then the rotation is positive when the “</w:t>
-      </w:r>
-      <w:proofErr w:type="spellStart"/>
-      <w:r>
-        <w:t>i</w:t>
-      </w:r>
-      <w:proofErr w:type="spellEnd"/>
-      <w:r>
-        <w:t xml:space="preserve">” is </w:t>
+        <w:t xml:space="preserve"> then the rotation is positive when the “i” is </w:t>
       </w:r>
       <w:r>
         <w:t>0</w:t>
@@ -1447,35 +1248,17 @@
       <w:r>
         <w:t xml:space="preserve">Figure </w:t>
       </w:r>
-      <w:r>
-        <w:fldChar w:fldCharType="begin"/>
-      </w:r>
-      <w:r>
-        <w:instrText xml:space="preserve"> SEQ Figure \* ARABIC </w:instrText>
-      </w:r>
-      <w:r>
-        <w:fldChar w:fldCharType="separate"/>
-      </w:r>
-      <w:r>
-        <w:rPr>
-          <w:noProof/>
-        </w:rPr>
-        <w:t>11</w:t>
-      </w:r>
-      <w:r>
-        <w:rPr>
-          <w:noProof/>
-        </w:rPr>
-        <w:fldChar w:fldCharType="end"/>
-      </w:r>
+      <w:fldSimple w:instr=" SEQ Figure \* ARABIC ">
+        <w:r>
+          <w:rPr>
+            <w:noProof/>
+          </w:rPr>
+          <w:t>11</w:t>
+        </w:r>
+      </w:fldSimple>
       <w:r>
         <w:t xml:space="preserve"> - Created Method</w:t>
       </w:r>
-    </w:p>
-    <w:p>
-      <w:pPr>
-        <w:pStyle w:val="Heading3"/>
-      </w:pPr>
     </w:p>
     <w:p>
       <w:pPr>
@@ -1542,35 +1325,19 @@
       <w:r>
         <w:t xml:space="preserve">Figure </w:t>
       </w:r>
-      <w:r>
-        <w:fldChar w:fldCharType="begin"/>
-      </w:r>
-      <w:r>
-        <w:instrText xml:space="preserve"> SEQ Figure \* ARABIC </w:instrText>
-      </w:r>
-      <w:r>
-        <w:fldChar w:fldCharType="separate"/>
-      </w:r>
-      <w:r>
-        <w:rPr>
-          <w:noProof/>
-        </w:rPr>
-        <w:t>12</w:t>
-      </w:r>
-      <w:r>
-        <w:rPr>
-          <w:noProof/>
-        </w:rPr>
-        <w:fldChar w:fldCharType="end"/>
-      </w:r>
+      <w:fldSimple w:instr=" SEQ Figure \* ARABIC ">
+        <w:r>
+          <w:rPr>
+            <w:noProof/>
+          </w:rPr>
+          <w:t>12</w:t>
+        </w:r>
+      </w:fldSimple>
       <w:r>
         <w:t xml:space="preserve"> - Recursion Script</w:t>
       </w:r>
-    </w:p>
-    <w:p>
-      <w:pPr>
-        <w:pStyle w:val="Heading3"/>
-      </w:pPr>
+      <w:bookmarkStart w:id="0" w:name="_GoBack"/>
+      <w:bookmarkEnd w:id="0"/>
     </w:p>
     <w:p>
       <w:pPr>
@@ -1656,27 +1423,14 @@
       <w:r>
         <w:t xml:space="preserve">Figure </w:t>
       </w:r>
-      <w:r>
-        <w:fldChar w:fldCharType="begin"/>
-      </w:r>
-      <w:r>
-        <w:instrText xml:space="preserve"> SEQ Figure \* ARABIC </w:instrText>
-      </w:r>
-      <w:r>
-        <w:fldChar w:fldCharType="separate"/>
-      </w:r>
-      <w:r>
-        <w:rPr>
-          <w:noProof/>
-        </w:rPr>
-        <w:t>13</w:t>
-      </w:r>
-      <w:r>
-        <w:rPr>
-          <w:noProof/>
-        </w:rPr>
-        <w:fldChar w:fldCharType="end"/>
-      </w:r>
+      <w:fldSimple w:instr=" SEQ Figure \* ARABIC ">
+        <w:r>
+          <w:rPr>
+            <w:noProof/>
+          </w:rPr>
+          <w:t>13</w:t>
+        </w:r>
+      </w:fldSimple>
       <w:r>
         <w:t xml:space="preserve"> - Fractal Cube</w:t>
       </w:r>
@@ -1739,27 +1493,14 @@
       <w:r>
         <w:t xml:space="preserve">Figure </w:t>
       </w:r>
-      <w:r>
-        <w:fldChar w:fldCharType="begin"/>
-      </w:r>
-      <w:r>
-        <w:instrText xml:space="preserve"> SEQ Figure \* ARABIC </w:instrText>
-      </w:r>
-      <w:r>
-        <w:fldChar w:fldCharType="separate"/>
-      </w:r>
-      <w:r>
-        <w:rPr>
-          <w:noProof/>
-        </w:rPr>
-        <w:t>14</w:t>
-      </w:r>
-      <w:r>
-        <w:rPr>
-          <w:noProof/>
-        </w:rPr>
-        <w:fldChar w:fldCharType="end"/>
-      </w:r>
+      <w:fldSimple w:instr=" SEQ Figure \* ARABIC ">
+        <w:r>
+          <w:rPr>
+            <w:noProof/>
+          </w:rPr>
+          <w:t>14</w:t>
+        </w:r>
+      </w:fldSimple>
       <w:r>
         <w:t xml:space="preserve"> - Tree Branch</w:t>
       </w:r>
@@ -1862,27 +1603,14 @@
       <w:r>
         <w:t xml:space="preserve">Figure </w:t>
       </w:r>
-      <w:r>
-        <w:fldChar w:fldCharType="begin"/>
-      </w:r>
-      <w:r>
-        <w:instrText xml:space="preserve"> SEQ Figure \* ARABIC </w:instrText>
-      </w:r>
-      <w:r>
-        <w:fldChar w:fldCharType="separate"/>
-      </w:r>
-      <w:r>
-        <w:rPr>
-          <w:noProof/>
-        </w:rPr>
-        <w:t>15</w:t>
-      </w:r>
-      <w:r>
-        <w:rPr>
-          <w:noProof/>
-        </w:rPr>
-        <w:fldChar w:fldCharType="end"/>
-      </w:r>
+      <w:fldSimple w:instr=" SEQ Figure \* ARABIC ">
+        <w:r>
+          <w:rPr>
+            <w:noProof/>
+          </w:rPr>
+          <w:t>15</w:t>
+        </w:r>
+      </w:fldSimple>
       <w:r>
         <w:t xml:space="preserve"> - Tree Generation Failed</w:t>
       </w:r>
@@ -1986,27 +1714,14 @@
       <w:r>
         <w:t xml:space="preserve">Figure </w:t>
       </w:r>
-      <w:r>
-        <w:fldChar w:fldCharType="begin"/>
-      </w:r>
-      <w:r>
-        <w:instrText xml:space="preserve"> SEQ Figure \* ARABIC </w:instrText>
-      </w:r>
-      <w:r>
-        <w:fldChar w:fldCharType="separate"/>
-      </w:r>
-      <w:r>
-        <w:rPr>
-          <w:noProof/>
-        </w:rPr>
-        <w:t>16</w:t>
-      </w:r>
-      <w:r>
-        <w:rPr>
-          <w:noProof/>
-        </w:rPr>
-        <w:fldChar w:fldCharType="end"/>
-      </w:r>
+      <w:fldSimple w:instr=" SEQ Figure \* ARABIC ">
+        <w:r>
+          <w:rPr>
+            <w:noProof/>
+          </w:rPr>
+          <w:t>16</w:t>
+        </w:r>
+      </w:fldSimple>
       <w:r>
         <w:t xml:space="preserve"> - Cube Y Position changed to 1</w:t>
       </w:r>
@@ -2109,27 +1824,14 @@
       <w:r>
         <w:t xml:space="preserve">Figure </w:t>
       </w:r>
-      <w:r>
-        <w:fldChar w:fldCharType="begin"/>
-      </w:r>
-      <w:r>
-        <w:instrText xml:space="preserve"> SEQ Figure \* ARABIC </w:instrText>
-      </w:r>
-      <w:r>
-        <w:fldChar w:fldCharType="separate"/>
-      </w:r>
-      <w:r>
-        <w:rPr>
-          <w:noProof/>
-        </w:rPr>
-        <w:t>17</w:t>
-      </w:r>
-      <w:r>
-        <w:rPr>
-          <w:noProof/>
-        </w:rPr>
-        <w:fldChar w:fldCharType="end"/>
-      </w:r>
+      <w:fldSimple w:instr=" SEQ Figure \* ARABIC ">
+        <w:r>
+          <w:rPr>
+            <w:noProof/>
+          </w:rPr>
+          <w:t>17</w:t>
+        </w:r>
+      </w:fldSimple>
       <w:r>
         <w:t xml:space="preserve"> - Fractal tree</w:t>
       </w:r>
@@ -2145,8 +1847,6 @@
       <w:r>
         <w:br w:type="page"/>
       </w:r>
-      <w:bookmarkStart w:id="0" w:name="_GoBack"/>
-      <w:bookmarkEnd w:id="0"/>
     </w:p>
     <w:p>
       <w:pPr>
@@ -2428,38 +2128,7 @@
           <w:sz w:val="21"/>
           <w:szCs w:val="21"/>
         </w:rPr>
-        <w:t xml:space="preserve">2012 Directed by Kari KINKEY. </w:t>
-      </w:r>
-      <w:proofErr w:type="spellStart"/>
-      <w:r>
-        <w:rPr>
-          <w:rFonts w:ascii="Helvetica" w:hAnsi="Helvetica" w:cs="Helvetica"/>
-          <w:color w:val="53565A"/>
-          <w:sz w:val="21"/>
-          <w:szCs w:val="21"/>
-        </w:rPr>
-        <w:t>Youtube</w:t>
-      </w:r>
-      <w:proofErr w:type="spellEnd"/>
-      <w:proofErr w:type="gramStart"/>
-      <w:r>
-        <w:rPr>
-          <w:rFonts w:ascii="Helvetica" w:hAnsi="Helvetica" w:cs="Helvetica"/>
-          <w:color w:val="53565A"/>
-          <w:sz w:val="21"/>
-          <w:szCs w:val="21"/>
-        </w:rPr>
-        <w:t>: .</w:t>
-      </w:r>
-      <w:proofErr w:type="gramEnd"/>
-      <w:r>
-        <w:rPr>
-          <w:rFonts w:ascii="Helvetica" w:hAnsi="Helvetica" w:cs="Helvetica"/>
-          <w:color w:val="53565A"/>
-          <w:sz w:val="21"/>
-          <w:szCs w:val="21"/>
-        </w:rPr>
-        <w:t xml:space="preserve"> 25 Oct,</w:t>
+        <w:t>2012 Directed by Kari KINKEY. Youtube: . 25 Oct,</w:t>
       </w:r>
     </w:p>
     <w:p>
@@ -2555,47 +2224,7 @@
           <w:sz w:val="21"/>
           <w:szCs w:val="21"/>
         </w:rPr>
-        <w:t xml:space="preserve"> Jul 7, 2008. Interactive terrain </w:t>
-      </w:r>
-      <w:proofErr w:type="spellStart"/>
-      <w:r>
-        <w:rPr>
-          <w:rFonts w:ascii="Helvetica" w:hAnsi="Helvetica" w:cs="Helvetica"/>
-          <w:color w:val="53565A"/>
-          <w:sz w:val="21"/>
-          <w:szCs w:val="21"/>
-        </w:rPr>
-        <w:t>modeling</w:t>
-      </w:r>
-      <w:proofErr w:type="spellEnd"/>
-      <w:r>
-        <w:rPr>
-          <w:rFonts w:ascii="Helvetica" w:hAnsi="Helvetica" w:cs="Helvetica"/>
-          <w:color w:val="53565A"/>
-          <w:sz w:val="21"/>
-          <w:szCs w:val="21"/>
-        </w:rPr>
-        <w:t xml:space="preserve"> using hydraulic erosion. </w:t>
-      </w:r>
-      <w:proofErr w:type="spellStart"/>
-      <w:r>
-        <w:rPr>
-          <w:rFonts w:ascii="Helvetica" w:hAnsi="Helvetica" w:cs="Helvetica"/>
-          <w:color w:val="53565A"/>
-          <w:sz w:val="21"/>
-          <w:szCs w:val="21"/>
-        </w:rPr>
-        <w:t>Eurographics</w:t>
-      </w:r>
-      <w:proofErr w:type="spellEnd"/>
-      <w:r>
-        <w:rPr>
-          <w:rFonts w:ascii="Helvetica" w:hAnsi="Helvetica" w:cs="Helvetica"/>
-          <w:color w:val="53565A"/>
-          <w:sz w:val="21"/>
-          <w:szCs w:val="21"/>
-        </w:rPr>
-        <w:t xml:space="preserve"> Association, pp.201-210</w:t>
+        <w:t> Jul 7, 2008. Interactive terrain modeling using hydraulic erosion. Eurographics Association, pp.201-210</w:t>
       </w:r>
     </w:p>
     <w:p>
@@ -2628,38 +2257,7 @@
           <w:sz w:val="21"/>
           <w:szCs w:val="21"/>
         </w:rPr>
-        <w:t xml:space="preserve">2015 Directed by The Coding Train. </w:t>
-      </w:r>
-      <w:proofErr w:type="spellStart"/>
-      <w:r>
-        <w:rPr>
-          <w:rFonts w:ascii="Helvetica" w:hAnsi="Helvetica" w:cs="Helvetica"/>
-          <w:color w:val="53565A"/>
-          <w:sz w:val="21"/>
-          <w:szCs w:val="21"/>
-        </w:rPr>
-        <w:t>Youtube</w:t>
-      </w:r>
-      <w:proofErr w:type="spellEnd"/>
-      <w:proofErr w:type="gramStart"/>
-      <w:r>
-        <w:rPr>
-          <w:rFonts w:ascii="Helvetica" w:hAnsi="Helvetica" w:cs="Helvetica"/>
-          <w:color w:val="53565A"/>
-          <w:sz w:val="21"/>
-          <w:szCs w:val="21"/>
-        </w:rPr>
-        <w:t>: .</w:t>
-      </w:r>
-      <w:proofErr w:type="gramEnd"/>
-      <w:r>
-        <w:rPr>
-          <w:rFonts w:ascii="Helvetica" w:hAnsi="Helvetica" w:cs="Helvetica"/>
-          <w:color w:val="53565A"/>
-          <w:sz w:val="21"/>
-          <w:szCs w:val="21"/>
-        </w:rPr>
-        <w:t xml:space="preserve"> 11 Aug,</w:t>
+        <w:t>2015 Directed by The Coding Train. Youtube: . 11 Aug,</w:t>
       </w:r>
     </w:p>
     <w:p>
@@ -2692,38 +2290,7 @@
           <w:sz w:val="21"/>
           <w:szCs w:val="21"/>
         </w:rPr>
-        <w:t xml:space="preserve">2015 Directed by The Coding Train. </w:t>
-      </w:r>
-      <w:proofErr w:type="spellStart"/>
-      <w:r>
-        <w:rPr>
-          <w:rFonts w:ascii="Helvetica" w:hAnsi="Helvetica" w:cs="Helvetica"/>
-          <w:color w:val="53565A"/>
-          <w:sz w:val="21"/>
-          <w:szCs w:val="21"/>
-        </w:rPr>
-        <w:t>Youtube</w:t>
-      </w:r>
-      <w:proofErr w:type="spellEnd"/>
-      <w:proofErr w:type="gramStart"/>
-      <w:r>
-        <w:rPr>
-          <w:rFonts w:ascii="Helvetica" w:hAnsi="Helvetica" w:cs="Helvetica"/>
-          <w:color w:val="53565A"/>
-          <w:sz w:val="21"/>
-          <w:szCs w:val="21"/>
-        </w:rPr>
-        <w:t>: .</w:t>
-      </w:r>
-      <w:proofErr w:type="gramEnd"/>
-      <w:r>
-        <w:rPr>
-          <w:rFonts w:ascii="Helvetica" w:hAnsi="Helvetica" w:cs="Helvetica"/>
-          <w:color w:val="53565A"/>
-          <w:sz w:val="21"/>
-          <w:szCs w:val="21"/>
-        </w:rPr>
-        <w:t xml:space="preserve"> 11 Aug,</w:t>
+        <w:t>2015 Directed by The Coding Train. Youtube: . 11 Aug,</w:t>
       </w:r>
     </w:p>
     <w:p>
@@ -2747,71 +2314,16 @@
           <w:sz w:val="21"/>
           <w:szCs w:val="21"/>
         </w:rPr>
-        <w:t xml:space="preserve">8.3: Fractal Recursion with </w:t>
-      </w:r>
-      <w:proofErr w:type="spellStart"/>
-      <w:r>
-        <w:rPr>
-          <w:rFonts w:ascii="Helvetica" w:hAnsi="Helvetica" w:cs="Helvetica"/>
-          <w:i/>
-          <w:iCs/>
-          <w:color w:val="53565A"/>
-          <w:sz w:val="21"/>
-          <w:szCs w:val="21"/>
-        </w:rPr>
-        <w:t>ArrayList</w:t>
-      </w:r>
-      <w:proofErr w:type="spellEnd"/>
-      <w:r>
-        <w:rPr>
-          <w:rFonts w:ascii="Helvetica" w:hAnsi="Helvetica" w:cs="Helvetica"/>
-          <w:i/>
-          <w:iCs/>
-          <w:color w:val="53565A"/>
-          <w:sz w:val="21"/>
-          <w:szCs w:val="21"/>
-        </w:rPr>
-        <w:t xml:space="preserve"> of Objects (Koch Curve) - The Nature of Code, </w:t>
-      </w:r>
-      <w:r>
-        <w:rPr>
-          <w:rFonts w:ascii="Helvetica" w:hAnsi="Helvetica" w:cs="Helvetica"/>
-          <w:color w:val="53565A"/>
-          <w:sz w:val="21"/>
-          <w:szCs w:val="21"/>
-        </w:rPr>
-        <w:t xml:space="preserve">2015 Directed by The Coding Train. </w:t>
-      </w:r>
-      <w:proofErr w:type="spellStart"/>
-      <w:r>
-        <w:rPr>
-          <w:rFonts w:ascii="Helvetica" w:hAnsi="Helvetica" w:cs="Helvetica"/>
-          <w:color w:val="53565A"/>
-          <w:sz w:val="21"/>
-          <w:szCs w:val="21"/>
-        </w:rPr>
-        <w:t>Youtube</w:t>
-      </w:r>
-      <w:proofErr w:type="spellEnd"/>
-      <w:proofErr w:type="gramStart"/>
-      <w:r>
-        <w:rPr>
-          <w:rFonts w:ascii="Helvetica" w:hAnsi="Helvetica" w:cs="Helvetica"/>
-          <w:color w:val="53565A"/>
-          <w:sz w:val="21"/>
-          <w:szCs w:val="21"/>
-        </w:rPr>
-        <w:t>: .</w:t>
-      </w:r>
-      <w:proofErr w:type="gramEnd"/>
-      <w:r>
-        <w:rPr>
-          <w:rFonts w:ascii="Helvetica" w:hAnsi="Helvetica" w:cs="Helvetica"/>
-          <w:color w:val="53565A"/>
-          <w:sz w:val="21"/>
-          <w:szCs w:val="21"/>
-        </w:rPr>
-        <w:t xml:space="preserve"> 11 Aug,</w:t>
+        <w:t>8.3: Fractal Recursion with ArrayList of Objects (Koch Curve) - The Nature of Code, </w:t>
+      </w:r>
+      <w:r>
+        <w:rPr>
+          <w:rFonts w:ascii="Helvetica" w:hAnsi="Helvetica" w:cs="Helvetica"/>
+          <w:color w:val="53565A"/>
+          <w:sz w:val="21"/>
+          <w:szCs w:val="21"/>
+        </w:rPr>
+        <w:t>2015 Directed by The Coding Train. Youtube: . 11 Aug,</w:t>
       </w:r>
     </w:p>
     <w:p>
@@ -2844,38 +2356,7 @@
           <w:sz w:val="21"/>
           <w:szCs w:val="21"/>
         </w:rPr>
-        <w:t xml:space="preserve">2015 Directed by The Coding Train. </w:t>
-      </w:r>
-      <w:proofErr w:type="spellStart"/>
-      <w:r>
-        <w:rPr>
-          <w:rFonts w:ascii="Helvetica" w:hAnsi="Helvetica" w:cs="Helvetica"/>
-          <w:color w:val="53565A"/>
-          <w:sz w:val="21"/>
-          <w:szCs w:val="21"/>
-        </w:rPr>
-        <w:t>Youtube</w:t>
-      </w:r>
-      <w:proofErr w:type="spellEnd"/>
-      <w:proofErr w:type="gramStart"/>
-      <w:r>
-        <w:rPr>
-          <w:rFonts w:ascii="Helvetica" w:hAnsi="Helvetica" w:cs="Helvetica"/>
-          <w:color w:val="53565A"/>
-          <w:sz w:val="21"/>
-          <w:szCs w:val="21"/>
-        </w:rPr>
-        <w:t>: .</w:t>
-      </w:r>
-      <w:proofErr w:type="gramEnd"/>
-      <w:r>
-        <w:rPr>
-          <w:rFonts w:ascii="Helvetica" w:hAnsi="Helvetica" w:cs="Helvetica"/>
-          <w:color w:val="53565A"/>
-          <w:sz w:val="21"/>
-          <w:szCs w:val="21"/>
-        </w:rPr>
-        <w:t xml:space="preserve"> 11 Aug,</w:t>
+        <w:t>2015 Directed by The Coding Train. Youtube: . 11 Aug,</w:t>
       </w:r>
     </w:p>
     <w:p>
@@ -2908,38 +2389,7 @@
           <w:sz w:val="21"/>
           <w:szCs w:val="21"/>
         </w:rPr>
-        <w:t xml:space="preserve">2015 Directed by The Coding Train. </w:t>
-      </w:r>
-      <w:proofErr w:type="spellStart"/>
-      <w:r>
-        <w:rPr>
-          <w:rFonts w:ascii="Helvetica" w:hAnsi="Helvetica" w:cs="Helvetica"/>
-          <w:color w:val="53565A"/>
-          <w:sz w:val="21"/>
-          <w:szCs w:val="21"/>
-        </w:rPr>
-        <w:t>Youtube</w:t>
-      </w:r>
-      <w:proofErr w:type="spellEnd"/>
-      <w:proofErr w:type="gramStart"/>
-      <w:r>
-        <w:rPr>
-          <w:rFonts w:ascii="Helvetica" w:hAnsi="Helvetica" w:cs="Helvetica"/>
-          <w:color w:val="53565A"/>
-          <w:sz w:val="21"/>
-          <w:szCs w:val="21"/>
-        </w:rPr>
-        <w:t>: .</w:t>
-      </w:r>
-      <w:proofErr w:type="gramEnd"/>
-      <w:r>
-        <w:rPr>
-          <w:rFonts w:ascii="Helvetica" w:hAnsi="Helvetica" w:cs="Helvetica"/>
-          <w:color w:val="53565A"/>
-          <w:sz w:val="21"/>
-          <w:szCs w:val="21"/>
-        </w:rPr>
-        <w:t xml:space="preserve"> 11 Aug,</w:t>
+        <w:t>2015 Directed by The Coding Train. Youtube: . 11 Aug,</w:t>
       </w:r>
     </w:p>
     <w:p>
@@ -2972,38 +2422,7 @@
           <w:sz w:val="21"/>
           <w:szCs w:val="21"/>
         </w:rPr>
-        <w:t xml:space="preserve">2016 Directed by The Coding Train. </w:t>
-      </w:r>
-      <w:proofErr w:type="spellStart"/>
-      <w:r>
-        <w:rPr>
-          <w:rFonts w:ascii="Helvetica" w:hAnsi="Helvetica" w:cs="Helvetica"/>
-          <w:color w:val="53565A"/>
-          <w:sz w:val="21"/>
-          <w:szCs w:val="21"/>
-        </w:rPr>
-        <w:t>Youtube</w:t>
-      </w:r>
-      <w:proofErr w:type="spellEnd"/>
-      <w:proofErr w:type="gramStart"/>
-      <w:r>
-        <w:rPr>
-          <w:rFonts w:ascii="Helvetica" w:hAnsi="Helvetica" w:cs="Helvetica"/>
-          <w:color w:val="53565A"/>
-          <w:sz w:val="21"/>
-          <w:szCs w:val="21"/>
-        </w:rPr>
-        <w:t>: .</w:t>
-      </w:r>
-      <w:proofErr w:type="gramEnd"/>
-      <w:r>
-        <w:rPr>
-          <w:rFonts w:ascii="Helvetica" w:hAnsi="Helvetica" w:cs="Helvetica"/>
-          <w:color w:val="53565A"/>
-          <w:sz w:val="21"/>
-          <w:szCs w:val="21"/>
-        </w:rPr>
-        <w:t xml:space="preserve"> May 30,</w:t>
+        <w:t>2016 Directed by The Coding Train. Youtube: . May 30,</w:t>
       </w:r>
     </w:p>
     <w:p>
@@ -3027,7 +2446,6 @@
         </w:rPr>
         <w:t>UNITY, 2018. </w:t>
       </w:r>
-      <w:proofErr w:type="spellStart"/>
       <w:r>
         <w:rPr>
           <w:rFonts w:ascii="Helvetica" w:hAnsi="Helvetica" w:cs="Helvetica"/>
@@ -3037,19 +2455,7 @@
           <w:sz w:val="21"/>
           <w:szCs w:val="21"/>
         </w:rPr>
-        <w:t>GameObject.SendMessage</w:t>
-      </w:r>
-      <w:proofErr w:type="spellEnd"/>
-      <w:r>
-        <w:rPr>
-          <w:rFonts w:ascii="Helvetica" w:hAnsi="Helvetica" w:cs="Helvetica"/>
-          <w:i/>
-          <w:iCs/>
-          <w:color w:val="53565A"/>
-          <w:sz w:val="21"/>
-          <w:szCs w:val="21"/>
-        </w:rPr>
-        <w:t> </w:t>
+        <w:t>GameObject.SendMessage </w:t>
       </w:r>
       <w:r>
         <w:rPr>
@@ -3103,31 +2509,7 @@
           <w:sz w:val="21"/>
           <w:szCs w:val="21"/>
         </w:rPr>
-        <w:t xml:space="preserve">Drawing Lines with </w:t>
-      </w:r>
-      <w:proofErr w:type="spellStart"/>
-      <w:r>
-        <w:rPr>
-          <w:rFonts w:ascii="Helvetica" w:hAnsi="Helvetica" w:cs="Helvetica"/>
-          <w:i/>
-          <w:iCs/>
-          <w:color w:val="53565A"/>
-          <w:sz w:val="21"/>
-          <w:szCs w:val="21"/>
-        </w:rPr>
-        <w:t>LineRenderer</w:t>
-      </w:r>
-      <w:proofErr w:type="spellEnd"/>
-      <w:r>
-        <w:rPr>
-          <w:rFonts w:ascii="Helvetica" w:hAnsi="Helvetica" w:cs="Helvetica"/>
-          <w:i/>
-          <w:iCs/>
-          <w:color w:val="53565A"/>
-          <w:sz w:val="21"/>
-          <w:szCs w:val="21"/>
-        </w:rPr>
-        <w:t> </w:t>
+        <w:t>Drawing Lines with LineRenderer </w:t>
       </w:r>
       <w:r>
         <w:rPr>
@@ -3193,38 +2575,7 @@
           <w:sz w:val="21"/>
           <w:szCs w:val="21"/>
         </w:rPr>
-        <w:t xml:space="preserve">2016 Directed by World of Zero. </w:t>
-      </w:r>
-      <w:proofErr w:type="spellStart"/>
-      <w:r>
-        <w:rPr>
-          <w:rFonts w:ascii="Helvetica" w:hAnsi="Helvetica" w:cs="Helvetica"/>
-          <w:color w:val="53565A"/>
-          <w:sz w:val="21"/>
-          <w:szCs w:val="21"/>
-        </w:rPr>
-        <w:t>Youtube</w:t>
-      </w:r>
-      <w:proofErr w:type="spellEnd"/>
-      <w:proofErr w:type="gramStart"/>
-      <w:r>
-        <w:rPr>
-          <w:rFonts w:ascii="Helvetica" w:hAnsi="Helvetica" w:cs="Helvetica"/>
-          <w:color w:val="53565A"/>
-          <w:sz w:val="21"/>
-          <w:szCs w:val="21"/>
-        </w:rPr>
-        <w:t>: .</w:t>
-      </w:r>
-      <w:proofErr w:type="gramEnd"/>
-      <w:r>
-        <w:rPr>
-          <w:rFonts w:ascii="Helvetica" w:hAnsi="Helvetica" w:cs="Helvetica"/>
-          <w:color w:val="53565A"/>
-          <w:sz w:val="21"/>
-          <w:szCs w:val="21"/>
-        </w:rPr>
-        <w:t xml:space="preserve"> 26 Sep,</w:t>
+        <w:t>2016 Directed by World of Zero. Youtube: . 26 Sep,</w:t>
       </w:r>
     </w:p>
     <w:p>
@@ -3257,58 +2608,7 @@
           <w:sz w:val="21"/>
           <w:szCs w:val="21"/>
         </w:rPr>
-        <w:t xml:space="preserve">2018 Directed by </w:t>
-      </w:r>
-      <w:proofErr w:type="spellStart"/>
-      <w:r>
-        <w:rPr>
-          <w:rFonts w:ascii="Helvetica" w:hAnsi="Helvetica" w:cs="Helvetica"/>
-          <w:color w:val="53565A"/>
-          <w:sz w:val="21"/>
-          <w:szCs w:val="21"/>
-        </w:rPr>
-        <w:t>Wysilab</w:t>
-      </w:r>
-      <w:proofErr w:type="spellEnd"/>
-      <w:r>
-        <w:rPr>
-          <w:rFonts w:ascii="Helvetica" w:hAnsi="Helvetica" w:cs="Helvetica"/>
-          <w:color w:val="53565A"/>
-          <w:sz w:val="21"/>
-          <w:szCs w:val="21"/>
-        </w:rPr>
-        <w:t xml:space="preserve">. </w:t>
-      </w:r>
-      <w:proofErr w:type="spellStart"/>
-      <w:r>
-        <w:rPr>
-          <w:rFonts w:ascii="Helvetica" w:hAnsi="Helvetica" w:cs="Helvetica"/>
-          <w:color w:val="53565A"/>
-          <w:sz w:val="21"/>
-          <w:szCs w:val="21"/>
-        </w:rPr>
-        <w:t>Youtube</w:t>
-      </w:r>
-      <w:proofErr w:type="spellEnd"/>
-      <w:proofErr w:type="gramStart"/>
-      <w:r>
-        <w:rPr>
-          <w:rFonts w:ascii="Helvetica" w:hAnsi="Helvetica" w:cs="Helvetica"/>
-          <w:color w:val="53565A"/>
-          <w:sz w:val="21"/>
-          <w:szCs w:val="21"/>
-        </w:rPr>
-        <w:t>: .</w:t>
-      </w:r>
-      <w:proofErr w:type="gramEnd"/>
-      <w:r>
-        <w:rPr>
-          <w:rFonts w:ascii="Helvetica" w:hAnsi="Helvetica" w:cs="Helvetica"/>
-          <w:color w:val="53565A"/>
-          <w:sz w:val="21"/>
-          <w:szCs w:val="21"/>
-        </w:rPr>
-        <w:t xml:space="preserve"> 7 Mar,</w:t>
+        <w:t>2018 Directed by Wysilab. Youtube: . 7 Mar,</w:t>
       </w:r>
     </w:p>
     <w:p>
@@ -3405,7 +2705,6 @@
         </w:rPr>
         <w:t>UNITY, 2018. </w:t>
       </w:r>
-      <w:proofErr w:type="spellStart"/>
       <w:r>
         <w:rPr>
           <w:rFonts w:ascii="Helvetica" w:hAnsi="Helvetica" w:cs="Helvetica"/>
@@ -3415,19 +2714,7 @@
           <w:sz w:val="21"/>
           <w:szCs w:val="21"/>
         </w:rPr>
-        <w:t>GameObject.SendMessage</w:t>
-      </w:r>
-      <w:proofErr w:type="spellEnd"/>
-      <w:r>
-        <w:rPr>
-          <w:rFonts w:ascii="Helvetica" w:hAnsi="Helvetica" w:cs="Helvetica"/>
-          <w:i/>
-          <w:iCs/>
-          <w:color w:val="53565A"/>
-          <w:sz w:val="21"/>
-          <w:szCs w:val="21"/>
-        </w:rPr>
-        <w:t> </w:t>
+        <w:t>GameObject.SendMessage </w:t>
       </w:r>
       <w:r>
         <w:rPr>
@@ -3649,38 +2936,7 @@
           <w:sz w:val="21"/>
           <w:szCs w:val="21"/>
         </w:rPr>
-        <w:t xml:space="preserve">2012 Directed by Kari KINKEY. </w:t>
-      </w:r>
-      <w:proofErr w:type="spellStart"/>
-      <w:r>
-        <w:rPr>
-          <w:rFonts w:ascii="Helvetica" w:hAnsi="Helvetica" w:cs="Helvetica"/>
-          <w:color w:val="53565A"/>
-          <w:sz w:val="21"/>
-          <w:szCs w:val="21"/>
-        </w:rPr>
-        <w:t>Youtube</w:t>
-      </w:r>
-      <w:proofErr w:type="spellEnd"/>
-      <w:proofErr w:type="gramStart"/>
-      <w:r>
-        <w:rPr>
-          <w:rFonts w:ascii="Helvetica" w:hAnsi="Helvetica" w:cs="Helvetica"/>
-          <w:color w:val="53565A"/>
-          <w:sz w:val="21"/>
-          <w:szCs w:val="21"/>
-        </w:rPr>
-        <w:t>: .</w:t>
-      </w:r>
-      <w:proofErr w:type="gramEnd"/>
-      <w:r>
-        <w:rPr>
-          <w:rFonts w:ascii="Helvetica" w:hAnsi="Helvetica" w:cs="Helvetica"/>
-          <w:color w:val="53565A"/>
-          <w:sz w:val="21"/>
-          <w:szCs w:val="21"/>
-        </w:rPr>
-        <w:t xml:space="preserve"> 25 Oct,</w:t>
+        <w:t>2012 Directed by Kari KINKEY. Youtube: . 25 Oct,</w:t>
       </w:r>
     </w:p>
     <w:p>
@@ -3776,47 +3032,7 @@
           <w:sz w:val="21"/>
           <w:szCs w:val="21"/>
         </w:rPr>
-        <w:t xml:space="preserve"> Jul 7, 2008. Interactive terrain </w:t>
-      </w:r>
-      <w:proofErr w:type="spellStart"/>
-      <w:r>
-        <w:rPr>
-          <w:rFonts w:ascii="Helvetica" w:hAnsi="Helvetica" w:cs="Helvetica"/>
-          <w:color w:val="53565A"/>
-          <w:sz w:val="21"/>
-          <w:szCs w:val="21"/>
-        </w:rPr>
-        <w:t>modeling</w:t>
-      </w:r>
-      <w:proofErr w:type="spellEnd"/>
-      <w:r>
-        <w:rPr>
-          <w:rFonts w:ascii="Helvetica" w:hAnsi="Helvetica" w:cs="Helvetica"/>
-          <w:color w:val="53565A"/>
-          <w:sz w:val="21"/>
-          <w:szCs w:val="21"/>
-        </w:rPr>
-        <w:t xml:space="preserve"> using hydraulic erosion. </w:t>
-      </w:r>
-      <w:proofErr w:type="spellStart"/>
-      <w:r>
-        <w:rPr>
-          <w:rFonts w:ascii="Helvetica" w:hAnsi="Helvetica" w:cs="Helvetica"/>
-          <w:color w:val="53565A"/>
-          <w:sz w:val="21"/>
-          <w:szCs w:val="21"/>
-        </w:rPr>
-        <w:t>Eurographics</w:t>
-      </w:r>
-      <w:proofErr w:type="spellEnd"/>
-      <w:r>
-        <w:rPr>
-          <w:rFonts w:ascii="Helvetica" w:hAnsi="Helvetica" w:cs="Helvetica"/>
-          <w:color w:val="53565A"/>
-          <w:sz w:val="21"/>
-          <w:szCs w:val="21"/>
-        </w:rPr>
-        <w:t xml:space="preserve"> Association, pp.201-210</w:t>
+        <w:t> Jul 7, 2008. Interactive terrain modeling using hydraulic erosion. Eurographics Association, pp.201-210</w:t>
       </w:r>
     </w:p>
     <w:p>
@@ -3849,38 +3065,7 @@
           <w:sz w:val="21"/>
           <w:szCs w:val="21"/>
         </w:rPr>
-        <w:t xml:space="preserve">2015 Directed by The Coding Train. </w:t>
-      </w:r>
-      <w:proofErr w:type="spellStart"/>
-      <w:r>
-        <w:rPr>
-          <w:rFonts w:ascii="Helvetica" w:hAnsi="Helvetica" w:cs="Helvetica"/>
-          <w:color w:val="53565A"/>
-          <w:sz w:val="21"/>
-          <w:szCs w:val="21"/>
-        </w:rPr>
-        <w:t>Youtube</w:t>
-      </w:r>
-      <w:proofErr w:type="spellEnd"/>
-      <w:proofErr w:type="gramStart"/>
-      <w:r>
-        <w:rPr>
-          <w:rFonts w:ascii="Helvetica" w:hAnsi="Helvetica" w:cs="Helvetica"/>
-          <w:color w:val="53565A"/>
-          <w:sz w:val="21"/>
-          <w:szCs w:val="21"/>
-        </w:rPr>
-        <w:t>: .</w:t>
-      </w:r>
-      <w:proofErr w:type="gramEnd"/>
-      <w:r>
-        <w:rPr>
-          <w:rFonts w:ascii="Helvetica" w:hAnsi="Helvetica" w:cs="Helvetica"/>
-          <w:color w:val="53565A"/>
-          <w:sz w:val="21"/>
-          <w:szCs w:val="21"/>
-        </w:rPr>
-        <w:t xml:space="preserve"> 11 Aug,</w:t>
+        <w:t>2015 Directed by The Coding Train. Youtube: . 11 Aug,</w:t>
       </w:r>
     </w:p>
     <w:p>
@@ -3913,38 +3098,7 @@
           <w:sz w:val="21"/>
           <w:szCs w:val="21"/>
         </w:rPr>
-        <w:t xml:space="preserve">2015 Directed by The Coding Train. </w:t>
-      </w:r>
-      <w:proofErr w:type="spellStart"/>
-      <w:r>
-        <w:rPr>
-          <w:rFonts w:ascii="Helvetica" w:hAnsi="Helvetica" w:cs="Helvetica"/>
-          <w:color w:val="53565A"/>
-          <w:sz w:val="21"/>
-          <w:szCs w:val="21"/>
-        </w:rPr>
-        <w:t>Youtube</w:t>
-      </w:r>
-      <w:proofErr w:type="spellEnd"/>
-      <w:proofErr w:type="gramStart"/>
-      <w:r>
-        <w:rPr>
-          <w:rFonts w:ascii="Helvetica" w:hAnsi="Helvetica" w:cs="Helvetica"/>
-          <w:color w:val="53565A"/>
-          <w:sz w:val="21"/>
-          <w:szCs w:val="21"/>
-        </w:rPr>
-        <w:t>: .</w:t>
-      </w:r>
-      <w:proofErr w:type="gramEnd"/>
-      <w:r>
-        <w:rPr>
-          <w:rFonts w:ascii="Helvetica" w:hAnsi="Helvetica" w:cs="Helvetica"/>
-          <w:color w:val="53565A"/>
-          <w:sz w:val="21"/>
-          <w:szCs w:val="21"/>
-        </w:rPr>
-        <w:t xml:space="preserve"> 11 Aug,</w:t>
+        <w:t>2015 Directed by The Coding Train. Youtube: . 11 Aug,</w:t>
       </w:r>
     </w:p>
     <w:p>
@@ -3968,71 +3122,16 @@
           <w:sz w:val="21"/>
           <w:szCs w:val="21"/>
         </w:rPr>
-        <w:t xml:space="preserve">8.3: Fractal Recursion with </w:t>
-      </w:r>
-      <w:proofErr w:type="spellStart"/>
-      <w:r>
-        <w:rPr>
-          <w:rFonts w:ascii="Helvetica" w:hAnsi="Helvetica" w:cs="Helvetica"/>
-          <w:i/>
-          <w:iCs/>
-          <w:color w:val="53565A"/>
-          <w:sz w:val="21"/>
-          <w:szCs w:val="21"/>
-        </w:rPr>
-        <w:t>ArrayList</w:t>
-      </w:r>
-      <w:proofErr w:type="spellEnd"/>
-      <w:r>
-        <w:rPr>
-          <w:rFonts w:ascii="Helvetica" w:hAnsi="Helvetica" w:cs="Helvetica"/>
-          <w:i/>
-          <w:iCs/>
-          <w:color w:val="53565A"/>
-          <w:sz w:val="21"/>
-          <w:szCs w:val="21"/>
-        </w:rPr>
-        <w:t xml:space="preserve"> of Objects (Koch Curve) - The Nature of Code, </w:t>
-      </w:r>
-      <w:r>
-        <w:rPr>
-          <w:rFonts w:ascii="Helvetica" w:hAnsi="Helvetica" w:cs="Helvetica"/>
-          <w:color w:val="53565A"/>
-          <w:sz w:val="21"/>
-          <w:szCs w:val="21"/>
-        </w:rPr>
-        <w:t xml:space="preserve">2015 Directed by The Coding Train. </w:t>
-      </w:r>
-      <w:proofErr w:type="spellStart"/>
-      <w:r>
-        <w:rPr>
-          <w:rFonts w:ascii="Helvetica" w:hAnsi="Helvetica" w:cs="Helvetica"/>
-          <w:color w:val="53565A"/>
-          <w:sz w:val="21"/>
-          <w:szCs w:val="21"/>
-        </w:rPr>
-        <w:t>Youtube</w:t>
-      </w:r>
-      <w:proofErr w:type="spellEnd"/>
-      <w:proofErr w:type="gramStart"/>
-      <w:r>
-        <w:rPr>
-          <w:rFonts w:ascii="Helvetica" w:hAnsi="Helvetica" w:cs="Helvetica"/>
-          <w:color w:val="53565A"/>
-          <w:sz w:val="21"/>
-          <w:szCs w:val="21"/>
-        </w:rPr>
-        <w:t>: .</w:t>
-      </w:r>
-      <w:proofErr w:type="gramEnd"/>
-      <w:r>
-        <w:rPr>
-          <w:rFonts w:ascii="Helvetica" w:hAnsi="Helvetica" w:cs="Helvetica"/>
-          <w:color w:val="53565A"/>
-          <w:sz w:val="21"/>
-          <w:szCs w:val="21"/>
-        </w:rPr>
-        <w:t xml:space="preserve"> 11 Aug,</w:t>
+        <w:t>8.3: Fractal Recursion with ArrayList of Objects (Koch Curve) - The Nature of Code, </w:t>
+      </w:r>
+      <w:r>
+        <w:rPr>
+          <w:rFonts w:ascii="Helvetica" w:hAnsi="Helvetica" w:cs="Helvetica"/>
+          <w:color w:val="53565A"/>
+          <w:sz w:val="21"/>
+          <w:szCs w:val="21"/>
+        </w:rPr>
+        <w:t>2015 Directed by The Coding Train. Youtube: . 11 Aug,</w:t>
       </w:r>
     </w:p>
     <w:p>
@@ -4065,38 +3164,7 @@
           <w:sz w:val="21"/>
           <w:szCs w:val="21"/>
         </w:rPr>
-        <w:t xml:space="preserve">2015 Directed by The Coding Train. </w:t>
-      </w:r>
-      <w:proofErr w:type="spellStart"/>
-      <w:r>
-        <w:rPr>
-          <w:rFonts w:ascii="Helvetica" w:hAnsi="Helvetica" w:cs="Helvetica"/>
-          <w:color w:val="53565A"/>
-          <w:sz w:val="21"/>
-          <w:szCs w:val="21"/>
-        </w:rPr>
-        <w:t>Youtube</w:t>
-      </w:r>
-      <w:proofErr w:type="spellEnd"/>
-      <w:proofErr w:type="gramStart"/>
-      <w:r>
-        <w:rPr>
-          <w:rFonts w:ascii="Helvetica" w:hAnsi="Helvetica" w:cs="Helvetica"/>
-          <w:color w:val="53565A"/>
-          <w:sz w:val="21"/>
-          <w:szCs w:val="21"/>
-        </w:rPr>
-        <w:t>: .</w:t>
-      </w:r>
-      <w:proofErr w:type="gramEnd"/>
-      <w:r>
-        <w:rPr>
-          <w:rFonts w:ascii="Helvetica" w:hAnsi="Helvetica" w:cs="Helvetica"/>
-          <w:color w:val="53565A"/>
-          <w:sz w:val="21"/>
-          <w:szCs w:val="21"/>
-        </w:rPr>
-        <w:t xml:space="preserve"> 11 Aug,</w:t>
+        <w:t>2015 Directed by The Coding Train. Youtube: . 11 Aug,</w:t>
       </w:r>
     </w:p>
     <w:p>
@@ -4129,38 +3197,7 @@
           <w:sz w:val="21"/>
           <w:szCs w:val="21"/>
         </w:rPr>
-        <w:t xml:space="preserve">2015 Directed by The Coding Train. </w:t>
-      </w:r>
-      <w:proofErr w:type="spellStart"/>
-      <w:r>
-        <w:rPr>
-          <w:rFonts w:ascii="Helvetica" w:hAnsi="Helvetica" w:cs="Helvetica"/>
-          <w:color w:val="53565A"/>
-          <w:sz w:val="21"/>
-          <w:szCs w:val="21"/>
-        </w:rPr>
-        <w:t>Youtube</w:t>
-      </w:r>
-      <w:proofErr w:type="spellEnd"/>
-      <w:proofErr w:type="gramStart"/>
-      <w:r>
-        <w:rPr>
-          <w:rFonts w:ascii="Helvetica" w:hAnsi="Helvetica" w:cs="Helvetica"/>
-          <w:color w:val="53565A"/>
-          <w:sz w:val="21"/>
-          <w:szCs w:val="21"/>
-        </w:rPr>
-        <w:t>: .</w:t>
-      </w:r>
-      <w:proofErr w:type="gramEnd"/>
-      <w:r>
-        <w:rPr>
-          <w:rFonts w:ascii="Helvetica" w:hAnsi="Helvetica" w:cs="Helvetica"/>
-          <w:color w:val="53565A"/>
-          <w:sz w:val="21"/>
-          <w:szCs w:val="21"/>
-        </w:rPr>
-        <w:t xml:space="preserve"> 11 Aug,</w:t>
+        <w:t>2015 Directed by The Coding Train. Youtube: . 11 Aug,</w:t>
       </w:r>
     </w:p>
     <w:p>
@@ -4193,38 +3230,7 @@
           <w:sz w:val="21"/>
           <w:szCs w:val="21"/>
         </w:rPr>
-        <w:t xml:space="preserve">2016 Directed by The Coding Train. </w:t>
-      </w:r>
-      <w:proofErr w:type="spellStart"/>
-      <w:r>
-        <w:rPr>
-          <w:rFonts w:ascii="Helvetica" w:hAnsi="Helvetica" w:cs="Helvetica"/>
-          <w:color w:val="53565A"/>
-          <w:sz w:val="21"/>
-          <w:szCs w:val="21"/>
-        </w:rPr>
-        <w:t>Youtube</w:t>
-      </w:r>
-      <w:proofErr w:type="spellEnd"/>
-      <w:proofErr w:type="gramStart"/>
-      <w:r>
-        <w:rPr>
-          <w:rFonts w:ascii="Helvetica" w:hAnsi="Helvetica" w:cs="Helvetica"/>
-          <w:color w:val="53565A"/>
-          <w:sz w:val="21"/>
-          <w:szCs w:val="21"/>
-        </w:rPr>
-        <w:t>: .</w:t>
-      </w:r>
-      <w:proofErr w:type="gramEnd"/>
-      <w:r>
-        <w:rPr>
-          <w:rFonts w:ascii="Helvetica" w:hAnsi="Helvetica" w:cs="Helvetica"/>
-          <w:color w:val="53565A"/>
-          <w:sz w:val="21"/>
-          <w:szCs w:val="21"/>
-        </w:rPr>
-        <w:t xml:space="preserve"> May 30,</w:t>
+        <w:t>2016 Directed by The Coding Train. Youtube: . May 30,</w:t>
       </w:r>
     </w:p>
     <w:p>
@@ -4248,7 +3254,6 @@
         </w:rPr>
         <w:t>UNITY, 2018. </w:t>
       </w:r>
-      <w:proofErr w:type="spellStart"/>
       <w:r>
         <w:rPr>
           <w:rFonts w:ascii="Helvetica" w:hAnsi="Helvetica" w:cs="Helvetica"/>
@@ -4258,19 +3263,7 @@
           <w:sz w:val="21"/>
           <w:szCs w:val="21"/>
         </w:rPr>
-        <w:t>GameObject.SendMessage</w:t>
-      </w:r>
-      <w:proofErr w:type="spellEnd"/>
-      <w:r>
-        <w:rPr>
-          <w:rFonts w:ascii="Helvetica" w:hAnsi="Helvetica" w:cs="Helvetica"/>
-          <w:i/>
-          <w:iCs/>
-          <w:color w:val="53565A"/>
-          <w:sz w:val="21"/>
-          <w:szCs w:val="21"/>
-        </w:rPr>
-        <w:t> </w:t>
+        <w:t>GameObject.SendMessage </w:t>
       </w:r>
       <w:r>
         <w:rPr>
@@ -4324,31 +3317,7 @@
           <w:sz w:val="21"/>
           <w:szCs w:val="21"/>
         </w:rPr>
-        <w:t xml:space="preserve">Drawing Lines with </w:t>
-      </w:r>
-      <w:proofErr w:type="spellStart"/>
-      <w:r>
-        <w:rPr>
-          <w:rFonts w:ascii="Helvetica" w:hAnsi="Helvetica" w:cs="Helvetica"/>
-          <w:i/>
-          <w:iCs/>
-          <w:color w:val="53565A"/>
-          <w:sz w:val="21"/>
-          <w:szCs w:val="21"/>
-        </w:rPr>
-        <w:t>LineRenderer</w:t>
-      </w:r>
-      <w:proofErr w:type="spellEnd"/>
-      <w:r>
-        <w:rPr>
-          <w:rFonts w:ascii="Helvetica" w:hAnsi="Helvetica" w:cs="Helvetica"/>
-          <w:i/>
-          <w:iCs/>
-          <w:color w:val="53565A"/>
-          <w:sz w:val="21"/>
-          <w:szCs w:val="21"/>
-        </w:rPr>
-        <w:t> </w:t>
+        <w:t>Drawing Lines with LineRenderer </w:t>
       </w:r>
       <w:r>
         <w:rPr>
@@ -4414,38 +3383,7 @@
           <w:sz w:val="21"/>
           <w:szCs w:val="21"/>
         </w:rPr>
-        <w:t xml:space="preserve">2016 Directed by World of Zero. </w:t>
-      </w:r>
-      <w:proofErr w:type="spellStart"/>
-      <w:r>
-        <w:rPr>
-          <w:rFonts w:ascii="Helvetica" w:hAnsi="Helvetica" w:cs="Helvetica"/>
-          <w:color w:val="53565A"/>
-          <w:sz w:val="21"/>
-          <w:szCs w:val="21"/>
-        </w:rPr>
-        <w:t>Youtube</w:t>
-      </w:r>
-      <w:proofErr w:type="spellEnd"/>
-      <w:proofErr w:type="gramStart"/>
-      <w:r>
-        <w:rPr>
-          <w:rFonts w:ascii="Helvetica" w:hAnsi="Helvetica" w:cs="Helvetica"/>
-          <w:color w:val="53565A"/>
-          <w:sz w:val="21"/>
-          <w:szCs w:val="21"/>
-        </w:rPr>
-        <w:t>: .</w:t>
-      </w:r>
-      <w:proofErr w:type="gramEnd"/>
-      <w:r>
-        <w:rPr>
-          <w:rFonts w:ascii="Helvetica" w:hAnsi="Helvetica" w:cs="Helvetica"/>
-          <w:color w:val="53565A"/>
-          <w:sz w:val="21"/>
-          <w:szCs w:val="21"/>
-        </w:rPr>
-        <w:t xml:space="preserve"> 26 Sep,</w:t>
+        <w:t>2016 Directed by World of Zero. Youtube: . 26 Sep,</w:t>
       </w:r>
     </w:p>
     <w:p>
@@ -4478,58 +3416,7 @@
           <w:sz w:val="21"/>
           <w:szCs w:val="21"/>
         </w:rPr>
-        <w:t xml:space="preserve">2018 Directed by </w:t>
-      </w:r>
-      <w:proofErr w:type="spellStart"/>
-      <w:r>
-        <w:rPr>
-          <w:rFonts w:ascii="Helvetica" w:hAnsi="Helvetica" w:cs="Helvetica"/>
-          <w:color w:val="53565A"/>
-          <w:sz w:val="21"/>
-          <w:szCs w:val="21"/>
-        </w:rPr>
-        <w:t>Wysilab</w:t>
-      </w:r>
-      <w:proofErr w:type="spellEnd"/>
-      <w:r>
-        <w:rPr>
-          <w:rFonts w:ascii="Helvetica" w:hAnsi="Helvetica" w:cs="Helvetica"/>
-          <w:color w:val="53565A"/>
-          <w:sz w:val="21"/>
-          <w:szCs w:val="21"/>
-        </w:rPr>
-        <w:t xml:space="preserve">. </w:t>
-      </w:r>
-      <w:proofErr w:type="spellStart"/>
-      <w:r>
-        <w:rPr>
-          <w:rFonts w:ascii="Helvetica" w:hAnsi="Helvetica" w:cs="Helvetica"/>
-          <w:color w:val="53565A"/>
-          <w:sz w:val="21"/>
-          <w:szCs w:val="21"/>
-        </w:rPr>
-        <w:t>Youtube</w:t>
-      </w:r>
-      <w:proofErr w:type="spellEnd"/>
-      <w:proofErr w:type="gramStart"/>
-      <w:r>
-        <w:rPr>
-          <w:rFonts w:ascii="Helvetica" w:hAnsi="Helvetica" w:cs="Helvetica"/>
-          <w:color w:val="53565A"/>
-          <w:sz w:val="21"/>
-          <w:szCs w:val="21"/>
-        </w:rPr>
-        <w:t>: .</w:t>
-      </w:r>
-      <w:proofErr w:type="gramEnd"/>
-      <w:r>
-        <w:rPr>
-          <w:rFonts w:ascii="Helvetica" w:hAnsi="Helvetica" w:cs="Helvetica"/>
-          <w:color w:val="53565A"/>
-          <w:sz w:val="21"/>
-          <w:szCs w:val="21"/>
-        </w:rPr>
-        <w:t xml:space="preserve"> 7 Mar,</w:t>
+        <w:t>2018 Directed by Wysilab. Youtube: . 7 Mar,</w:t>
       </w:r>
     </w:p>
     <w:p>
@@ -5919,7 +4806,7 @@
 </file>
 
 <file path=customXml/itemProps1.xml><?xml version="1.0" encoding="utf-8"?>
-<ds:datastoreItem xmlns:ds="http://schemas.openxmlformats.org/officeDocument/2006/customXml" ds:itemID="{904595FD-6B35-4F51-9FEC-359DA57A5BFC}">
+<ds:datastoreItem xmlns:ds="http://schemas.openxmlformats.org/officeDocument/2006/customXml" ds:itemID="{3F7AAC7B-C7E2-46DD-B18B-ECA333BDC487}">
   <ds:schemaRefs>
     <ds:schemaRef ds:uri="http://schemas.openxmlformats.org/officeDocument/2006/bibliography"/>
   </ds:schemaRefs>

</xml_diff>

<commit_message>
Sprint6 [Working on Progress]
</commit_message>
<xml_diff>
--- a/Report/Sprints/Sprint6.docx
+++ b/Report/Sprints/Sprint6.docx
@@ -4,7 +4,7 @@
   <w:body>
     <w:p>
       <w:pPr>
-        <w:pStyle w:val="Heading1"/>
+        <w:pStyle w:val="Heading2"/>
       </w:pPr>
       <w:r>
         <w:t xml:space="preserve">Sprint </w:t>
@@ -45,45 +45,116 @@
     </w:p>
     <w:p>
       <w:pPr>
-        <w:pStyle w:val="Heading1"/>
-      </w:pPr>
-      <w:r>
-        <w:t>Research</w:t>
-      </w:r>
-    </w:p>
-    <w:p>
-      <w:pPr>
-        <w:spacing w:line="259" w:lineRule="auto"/>
-        <w:jc w:val="left"/>
-      </w:pPr>
-      <w:r>
-        <w:t xml:space="preserve">After </w:t>
-      </w:r>
-      <w:r>
-        <w:t>researching for a few hours, I came across an application named Instant Terra, this is a 3D application made in C++ for Procedural Terrain Generation. I used this application and got an idea in what I</w:t>
-      </w:r>
-      <w:r>
-        <w:t xml:space="preserve"> should</w:t>
-      </w:r>
-      <w:r>
-        <w:t xml:space="preserve"> expect from the hydraulic erosion in my terrain (Figure 1, Figure 2 and Figure 3). </w:t>
+        <w:pStyle w:val="Heading3"/>
+      </w:pPr>
+      <w:r>
+        <w:t>Abstract</w:t>
+      </w:r>
+    </w:p>
+    <w:p>
+      <w:r>
+        <w:t>This sprint is going to cover the process that the author went through when studying and creating the fractals. The reason why the author is studying fractals, lies on the fact that these geometrical figures are wildly found in nature</w:t>
+      </w:r>
+      <w:r>
+        <w:t>.</w:t>
+      </w:r>
+      <w:r>
+        <w:t xml:space="preserve"> </w:t>
+      </w:r>
+      <w:r>
+        <w:t>F</w:t>
+      </w:r>
+      <w:r>
+        <w:t>or example</w:t>
+      </w:r>
+      <w:r>
+        <w:t>:</w:t>
+      </w:r>
+      <w:r>
+        <w:t xml:space="preserve"> </w:t>
+      </w:r>
+      <w:r>
+        <w:t>For c</w:t>
+      </w:r>
+      <w:r>
+        <w:t>reat</w:t>
+      </w:r>
+      <w:r>
+        <w:t>ing</w:t>
+      </w:r>
+      <w:r>
+        <w:t xml:space="preserve"> a </w:t>
+      </w:r>
+      <w:r>
+        <w:t>river that go through the mountain</w:t>
+      </w:r>
+      <w:r>
+        <w:t xml:space="preserve"> is necessary </w:t>
+      </w:r>
+      <w:r>
+        <w:t>a fractal design that creates</w:t>
+      </w:r>
+      <w:r>
+        <w:t xml:space="preserve"> </w:t>
+      </w:r>
+      <w:r>
+        <w:t>different</w:t>
+      </w:r>
+      <w:r>
+        <w:t xml:space="preserve"> </w:t>
+      </w:r>
+      <w:r>
+        <w:t>river nodes</w:t>
+      </w:r>
+      <w:r>
+        <w:t xml:space="preserve">, where in the end </w:t>
+      </w:r>
+      <w:r>
+        <w:t>these nodes</w:t>
+      </w:r>
+      <w:r>
+        <w:t xml:space="preserve"> </w:t>
+      </w:r>
+      <w:r>
+        <w:t>create a river network</w:t>
+      </w:r>
+      <w:r>
+        <w:t>, like the one in the image bellow</w:t>
+      </w:r>
+      <w:r>
+        <w:t xml:space="preserve"> </w:t>
+      </w:r>
+      <w:r>
+        <w:t xml:space="preserve">[Figure 1] </w:t>
+      </w:r>
+      <w:r>
+        <w:t>(</w:t>
+      </w:r>
+      <w:proofErr w:type="spellStart"/>
+      <w:r>
+        <w:t>Génevaux</w:t>
+      </w:r>
+      <w:proofErr w:type="spellEnd"/>
+      <w:r>
+        <w:t xml:space="preserve"> et al. 2013)</w:t>
+      </w:r>
+      <w:r>
+        <w:t xml:space="preserve">. </w:t>
       </w:r>
     </w:p>
     <w:p>
       <w:pPr>
         <w:keepNext/>
-        <w:spacing w:line="259" w:lineRule="auto"/>
-        <w:jc w:val="left"/>
       </w:pPr>
       <w:r>
         <w:rPr>
           <w:noProof/>
         </w:rPr>
         <w:drawing>
-          <wp:inline distT="0" distB="0" distL="0" distR="0" wp14:anchorId="79640CB9" wp14:editId="02A7783C">
-            <wp:extent cx="3238500" cy="1085469"/>
-            <wp:effectExtent l="0" t="0" r="0" b="635"/>
-            <wp:docPr id="1" name="Picture 1"/>
+          <wp:inline distT="0" distB="0" distL="0" distR="0" wp14:anchorId="75EC1747" wp14:editId="7D45E3F1">
+            <wp:extent cx="1866900" cy="1371600"/>
+            <wp:effectExtent l="0" t="0" r="0" b="0"/>
+            <wp:docPr id="23" name="Picture 23"/>
             <wp:cNvGraphicFramePr>
               <a:graphicFrameLocks xmlns:a="http://schemas.openxmlformats.org/drawingml/2006/main" noChangeAspect="1"/>
             </wp:cNvGraphicFramePr>
@@ -103,7 +174,7 @@
                   <pic:spPr>
                     <a:xfrm>
                       <a:off x="0" y="0"/>
-                      <a:ext cx="3251013" cy="1089663"/>
+                      <a:ext cx="1866900" cy="1371600"/>
                     </a:xfrm>
                     <a:prstGeom prst="rect">
                       <a:avLst/>
@@ -119,7 +190,6 @@
     <w:p>
       <w:pPr>
         <w:pStyle w:val="Caption"/>
-        <w:jc w:val="left"/>
       </w:pPr>
       <w:r>
         <w:t xml:space="preserve">Figure </w:t>
@@ -133,24 +203,201 @@
         </w:r>
       </w:fldSimple>
       <w:r>
-        <w:t xml:space="preserve"> - Instant Terra, terrain without hydraulic erosion</w:t>
-      </w:r>
-    </w:p>
-    <w:p>
-      <w:pPr>
-        <w:pStyle w:val="Caption"/>
+        <w:t xml:space="preserve"> - River Network, Example of fractal use</w:t>
+      </w:r>
+    </w:p>
+    <w:p/>
+    <w:p>
+      <w:pPr>
+        <w:spacing w:line="259" w:lineRule="auto"/>
+        <w:jc w:val="left"/>
+        <w:rPr>
+          <w:rFonts w:eastAsiaTheme="majorEastAsia" w:cstheme="majorBidi"/>
+          <w:color w:val="1F3763" w:themeColor="accent1" w:themeShade="7F"/>
+          <w:sz w:val="28"/>
+          <w:szCs w:val="24"/>
+        </w:rPr>
+      </w:pPr>
+      <w:r>
+        <w:br w:type="page"/>
+      </w:r>
+    </w:p>
+    <w:p>
+      <w:pPr>
+        <w:pStyle w:val="Heading3"/>
+      </w:pPr>
+      <w:r>
+        <w:lastRenderedPageBreak/>
+        <w:t>Research</w:t>
+      </w:r>
+      <w:r>
+        <w:t xml:space="preserve"> / Implementation</w:t>
+      </w:r>
+    </w:p>
+    <w:p>
+      <w:pPr>
+        <w:pStyle w:val="Heading4"/>
+        <w:ind w:left="0"/>
+      </w:pPr>
+      <w:r>
+        <w:t>Fractals</w:t>
+      </w:r>
+    </w:p>
+    <w:p>
+      <w:pPr>
+        <w:pStyle w:val="Heading5"/>
+      </w:pPr>
+      <w:r>
+        <w:t>Introduction</w:t>
+      </w:r>
+    </w:p>
+    <w:p>
+      <w:r>
+        <w:t xml:space="preserve">The term fractal derived from the mathematician Benoit Mandelbrot in 1975. </w:t>
+      </w:r>
+      <w:r>
+        <w:t xml:space="preserve">Mandelbrot </w:t>
+      </w:r>
+      <w:r>
+        <w:t>(</w:t>
+      </w:r>
+      <w:r>
+        <w:t>1983</w:t>
+      </w:r>
+      <w:r>
+        <w:t xml:space="preserve">) defined a fractal as </w:t>
+      </w:r>
+    </w:p>
+    <w:p>
+      <w:pPr>
+        <w:ind w:left="851" w:right="851"/>
+      </w:pPr>
+      <w:r>
+        <w:t>“</w:t>
+      </w:r>
+      <w:r>
+        <w:t>a rough or fragmented geometric shape that can be split into parts, each of which is (at least approximately) a reduced-size copy of the whole”</w:t>
+      </w:r>
+    </w:p>
+    <w:p>
+      <w:r>
+        <w:t xml:space="preserve">Fractals are a collection of distinct objects with non-integral </w:t>
+      </w:r>
+      <w:proofErr w:type="spellStart"/>
+      <w:r>
+        <w:t>Hausdorff</w:t>
+      </w:r>
+      <w:proofErr w:type="spellEnd"/>
+      <w:r>
+        <w:t xml:space="preserve"> dimension</w:t>
+      </w:r>
+      <w:r>
+        <w:rPr>
+          <w:rFonts w:ascii="Helvetica" w:hAnsi="Helvetica" w:cs="Helvetica"/>
+          <w:color w:val="53565A"/>
+          <w:sz w:val="21"/>
+          <w:szCs w:val="21"/>
+          <w:shd w:val="clear" w:color="auto" w:fill="FFFFFF"/>
+        </w:rPr>
+        <w:t xml:space="preserve"> </w:t>
+      </w:r>
+      <w:r>
+        <w:t xml:space="preserve">(JOHN E. </w:t>
+      </w:r>
+      <w:r>
+        <w:t>HUTCHINSON</w:t>
+      </w:r>
+      <w:r>
+        <w:t xml:space="preserve"> 1981)</w:t>
+      </w:r>
+      <w:r>
+        <w:t xml:space="preserve">. </w:t>
+      </w:r>
+    </w:p>
+    <w:p>
+      <w:r>
+        <w:t xml:space="preserve">This dimension was introduced by a mathematician named Felix </w:t>
+      </w:r>
+      <w:proofErr w:type="spellStart"/>
+      <w:r>
+        <w:t>Hausdorff</w:t>
+      </w:r>
+      <w:proofErr w:type="spellEnd"/>
+      <w:r>
+        <w:t xml:space="preserve"> in 1918 and is a measure of roughness</w:t>
+      </w:r>
+      <w:r>
+        <w:t xml:space="preserve"> or smoothness</w:t>
+      </w:r>
+      <w:r>
+        <w:t xml:space="preserve"> </w:t>
+      </w:r>
+      <w:r>
+        <w:t>(</w:t>
+      </w:r>
+      <w:proofErr w:type="spellStart"/>
+      <w:r>
+        <w:t>Tilmann</w:t>
+      </w:r>
+      <w:proofErr w:type="spellEnd"/>
+      <w:r>
+        <w:t xml:space="preserve"> </w:t>
+      </w:r>
+      <w:proofErr w:type="spellStart"/>
+      <w:r>
+        <w:t>Gneiting</w:t>
+      </w:r>
+      <w:proofErr w:type="spellEnd"/>
+      <w:r>
+        <w:t xml:space="preserve">, Hana </w:t>
+      </w:r>
+      <w:proofErr w:type="spellStart"/>
+      <w:r>
+        <w:t>Ševčíková</w:t>
+      </w:r>
+      <w:proofErr w:type="spellEnd"/>
+      <w:r>
+        <w:t xml:space="preserve"> and Donald B. Percival 2012)</w:t>
+      </w:r>
+      <w:r>
+        <w:t>.</w:t>
+      </w:r>
+      <w:r>
+        <w:t xml:space="preserve"> </w:t>
+      </w:r>
+    </w:p>
+    <w:p>
+      <w:r>
+        <w:t>Different from the Euclidean geometry</w:t>
+      </w:r>
+      <w:r>
+        <w:t xml:space="preserve"> [Figure 2]</w:t>
+      </w:r>
+      <w:r>
+        <w:t>, fractals simulate the geometry of nature</w:t>
+      </w:r>
+      <w:r>
+        <w:t xml:space="preserve"> [Figure 3]</w:t>
+      </w:r>
+    </w:p>
+    <w:p>
+      <w:pPr>
         <w:keepNext/>
+        <w:spacing w:line="259" w:lineRule="auto"/>
         <w:jc w:val="left"/>
       </w:pPr>
       <w:r>
+        <w:t xml:space="preserve"> </w:t>
+      </w:r>
+      <w:r>
         <w:rPr>
           <w:noProof/>
         </w:rPr>
         <w:drawing>
-          <wp:inline distT="0" distB="0" distL="0" distR="0" wp14:anchorId="3740192F" wp14:editId="67253BF4">
-            <wp:extent cx="3257550" cy="1235090"/>
-            <wp:effectExtent l="0" t="0" r="0" b="3175"/>
-            <wp:docPr id="2" name="Picture 2"/>
+          <wp:inline distT="0" distB="0" distL="0" distR="0" wp14:anchorId="26B059E1" wp14:editId="7BBF1EE1">
+            <wp:extent cx="1854679" cy="1308556"/>
+            <wp:effectExtent l="0" t="0" r="0" b="6350"/>
+            <wp:docPr id="24" name="Picture 24" descr="https://www.pitt.edu/~jdnorton/teaching/HPS_0410/chapters/non_Euclid_fifth_postulate/Euclid_Prop_1_5.gif"/>
             <wp:cNvGraphicFramePr>
               <a:graphicFrameLocks xmlns:a="http://schemas.openxmlformats.org/drawingml/2006/main" noChangeAspect="1"/>
             </wp:cNvGraphicFramePr>
@@ -158,23 +405,36 @@
               <a:graphicData uri="http://schemas.openxmlformats.org/drawingml/2006/picture">
                 <pic:pic xmlns:pic="http://schemas.openxmlformats.org/drawingml/2006/picture">
                   <pic:nvPicPr>
-                    <pic:cNvPr id="1" name=""/>
-                    <pic:cNvPicPr/>
+                    <pic:cNvPr id="0" name="Picture 1" descr="https://www.pitt.edu/~jdnorton/teaching/HPS_0410/chapters/non_Euclid_fifth_postulate/Euclid_Prop_1_5.gif"/>
+                    <pic:cNvPicPr>
+                      <a:picLocks noChangeAspect="1" noChangeArrowheads="1"/>
+                    </pic:cNvPicPr>
                   </pic:nvPicPr>
                   <pic:blipFill>
-                    <a:blip r:embed="rId9"/>
+                    <a:blip r:embed="rId9">
+                      <a:extLst>
+                        <a:ext uri="{28A0092B-C50C-407E-A947-70E740481C1C}">
+                          <a14:useLocalDpi xmlns:a14="http://schemas.microsoft.com/office/drawing/2010/main" val="0"/>
+                        </a:ext>
+                      </a:extLst>
+                    </a:blip>
+                    <a:srcRect/>
                     <a:stretch>
                       <a:fillRect/>
                     </a:stretch>
                   </pic:blipFill>
-                  <pic:spPr>
+                  <pic:spPr bwMode="auto">
                     <a:xfrm>
                       <a:off x="0" y="0"/>
-                      <a:ext cx="3266011" cy="1238298"/>
+                      <a:ext cx="1883319" cy="1328763"/>
                     </a:xfrm>
                     <a:prstGeom prst="rect">
                       <a:avLst/>
                     </a:prstGeom>
+                    <a:noFill/>
+                    <a:ln>
+                      <a:noFill/>
+                    </a:ln>
                   </pic:spPr>
                 </pic:pic>
               </a:graphicData>
@@ -200,17 +460,28 @@
         </w:r>
       </w:fldSimple>
       <w:r>
-        <w:t xml:space="preserve"> - Instant Terra, terrain with hydraulic erosion</w:t>
-      </w:r>
+        <w:t xml:space="preserve"> - </w:t>
+      </w:r>
+      <w:r>
+        <w:t>Euclidean geometry</w:t>
+      </w:r>
+    </w:p>
+    <w:p/>
+    <w:p>
+      <w:pPr>
+        <w:keepNext/>
+        <w:spacing w:line="259" w:lineRule="auto"/>
+        <w:jc w:val="left"/>
+      </w:pPr>
       <w:r>
         <w:rPr>
           <w:noProof/>
         </w:rPr>
         <w:drawing>
-          <wp:inline distT="0" distB="0" distL="0" distR="0" wp14:anchorId="3F861DA1" wp14:editId="6906F9EC">
-            <wp:extent cx="2105025" cy="1724025"/>
-            <wp:effectExtent l="0" t="0" r="9525" b="9525"/>
-            <wp:docPr id="3" name="Picture 3"/>
+          <wp:inline distT="0" distB="0" distL="0" distR="0" wp14:anchorId="0C60FCD6" wp14:editId="3E44C3B1">
+            <wp:extent cx="1940943" cy="1940943"/>
+            <wp:effectExtent l="0" t="0" r="2540" b="2540"/>
+            <wp:docPr id="25" name="Picture 25" descr="https://i.pinimg.com/originals/ec/07/e6/ec07e66e2c855b3659930ed5ea529c01.jpg"/>
             <wp:cNvGraphicFramePr>
               <a:graphicFrameLocks xmlns:a="http://schemas.openxmlformats.org/drawingml/2006/main" noChangeAspect="1"/>
             </wp:cNvGraphicFramePr>
@@ -218,23 +489,36 @@
               <a:graphicData uri="http://schemas.openxmlformats.org/drawingml/2006/picture">
                 <pic:pic xmlns:pic="http://schemas.openxmlformats.org/drawingml/2006/picture">
                   <pic:nvPicPr>
-                    <pic:cNvPr id="1" name=""/>
-                    <pic:cNvPicPr/>
+                    <pic:cNvPr id="0" name="Picture 3" descr="https://i.pinimg.com/originals/ec/07/e6/ec07e66e2c855b3659930ed5ea529c01.jpg"/>
+                    <pic:cNvPicPr>
+                      <a:picLocks noChangeAspect="1" noChangeArrowheads="1"/>
+                    </pic:cNvPicPr>
                   </pic:nvPicPr>
                   <pic:blipFill>
-                    <a:blip r:embed="rId10"/>
+                    <a:blip r:embed="rId10" cstate="print">
+                      <a:extLst>
+                        <a:ext uri="{28A0092B-C50C-407E-A947-70E740481C1C}">
+                          <a14:useLocalDpi xmlns:a14="http://schemas.microsoft.com/office/drawing/2010/main" val="0"/>
+                        </a:ext>
+                      </a:extLst>
+                    </a:blip>
+                    <a:srcRect/>
                     <a:stretch>
                       <a:fillRect/>
                     </a:stretch>
                   </pic:blipFill>
-                  <pic:spPr>
+                  <pic:spPr bwMode="auto">
                     <a:xfrm>
                       <a:off x="0" y="0"/>
-                      <a:ext cx="2118009" cy="1734659"/>
+                      <a:ext cx="1983943" cy="1983943"/>
                     </a:xfrm>
                     <a:prstGeom prst="rect">
                       <a:avLst/>
                     </a:prstGeom>
+                    <a:noFill/>
+                    <a:ln>
+                      <a:noFill/>
+                    </a:ln>
                   </pic:spPr>
                 </pic:pic>
               </a:graphicData>
@@ -247,12 +531,6 @@
       <w:pPr>
         <w:pStyle w:val="Caption"/>
         <w:jc w:val="left"/>
-        <w:rPr>
-          <w:rFonts w:asciiTheme="majorHAnsi" w:eastAsiaTheme="majorEastAsia" w:hAnsiTheme="majorHAnsi" w:cstheme="majorBidi"/>
-          <w:color w:val="2F5496" w:themeColor="accent1" w:themeShade="BF"/>
-          <w:sz w:val="32"/>
-          <w:szCs w:val="32"/>
-        </w:rPr>
       </w:pPr>
       <w:r>
         <w:t xml:space="preserve">Figure </w:t>
@@ -266,7 +544,7 @@
         </w:r>
       </w:fldSimple>
       <w:r>
-        <w:t xml:space="preserve"> - Instant Terra, hydraulic erosion settings</w:t>
+        <w:t xml:space="preserve"> - Fractal Tree</w:t>
       </w:r>
     </w:p>
     <w:p>
@@ -276,46 +554,111 @@
       </w:pPr>
     </w:p>
     <w:p>
+      <w:r>
+        <w:lastRenderedPageBreak/>
+        <w:t xml:space="preserve">According to </w:t>
+      </w:r>
+      <w:r>
+        <w:t xml:space="preserve">Falconer </w:t>
+      </w:r>
+      <w:r>
+        <w:t>(</w:t>
+      </w:r>
+      <w:r>
+        <w:t>1990)</w:t>
+      </w:r>
+      <w:r>
+        <w:t xml:space="preserve"> </w:t>
+      </w:r>
+      <w:r>
+        <w:t>fractals should be only characterized by the following features:</w:t>
+      </w:r>
+    </w:p>
+    <w:p>
+      <w:pPr>
+        <w:pStyle w:val="Heading5"/>
+      </w:pPr>
+      <w:r>
+        <w:t>Self-Similarity</w:t>
+      </w:r>
+    </w:p>
+    <w:p>
       <w:pPr>
         <w:spacing w:line="259" w:lineRule="auto"/>
         <w:jc w:val="left"/>
       </w:pPr>
       <w:r>
-        <w:br w:type="page"/>
-      </w:r>
-    </w:p>
-    <w:p>
-      <w:pPr>
-        <w:spacing w:line="259" w:lineRule="auto"/>
-        <w:jc w:val="left"/>
-      </w:pPr>
-      <w:r>
-        <w:lastRenderedPageBreak/>
-        <w:t xml:space="preserve">The first </w:t>
-      </w:r>
-      <w:r>
-        <w:t xml:space="preserve">step when reading the journal </w:t>
-      </w:r>
-      <w:r>
-        <w:t>(Génevaux et al. 2013)</w:t>
-      </w:r>
-      <w:r>
-        <w:t xml:space="preserve">, I figure out that I needed to learn how to create fractals. </w:t>
-      </w:r>
-    </w:p>
-    <w:p>
-      <w:pPr>
-        <w:spacing w:line="259" w:lineRule="auto"/>
-        <w:jc w:val="left"/>
-      </w:pPr>
-      <w:r>
-        <w:t xml:space="preserve">After a quick search, I found that for drawing basic lines I needed to learn how to use the LineRender in unity </w:t>
-      </w:r>
-      <w:r>
-        <w:t xml:space="preserve">(Unity School 2016) </w:t>
-      </w:r>
-      <w:r>
-        <w:t xml:space="preserve">[Figure 4]. </w:t>
+        <w:t xml:space="preserve">Mandelbrot </w:t>
+      </w:r>
+      <w:r>
+        <w:t>(</w:t>
+      </w:r>
+      <w:r>
+        <w:t>1983</w:t>
+      </w:r>
+      <w:r>
+        <w:t>)</w:t>
+      </w:r>
+      <w:r>
+        <w:t xml:space="preserve"> stated that each part of a fractal is a “reduced-size copy of the whole”. In the [Figure 4] it is possible to see </w:t>
+      </w:r>
+      <w:r>
+        <w:t>the</w:t>
+      </w:r>
+      <w:r>
+        <w:t xml:space="preserve"> </w:t>
+      </w:r>
+      <w:proofErr w:type="spellStart"/>
+      <w:r>
+        <w:t>Sierpinski</w:t>
+      </w:r>
+      <w:proofErr w:type="spellEnd"/>
+      <w:r>
+        <w:t xml:space="preserve"> triangle</w:t>
+      </w:r>
+      <w:r>
+        <w:t>,</w:t>
+      </w:r>
+      <w:r>
+        <w:t xml:space="preserve"> where</w:t>
+      </w:r>
+      <w:r>
+        <w:t xml:space="preserve"> not only</w:t>
+      </w:r>
+      <w:r>
+        <w:t xml:space="preserve"> every part of this fractal is repeated inside of itself</w:t>
+      </w:r>
+      <w:r>
+        <w:t xml:space="preserve"> </w:t>
+      </w:r>
+      <w:r>
+        <w:t>but also</w:t>
+      </w:r>
+      <w:r>
+        <w:t xml:space="preserve"> the</w:t>
+      </w:r>
+      <w:r>
+        <w:t xml:space="preserve"> smallest section is an identic copy of the </w:t>
+      </w:r>
+      <w:proofErr w:type="spellStart"/>
+      <w:r>
+        <w:t>Sierpinski</w:t>
+      </w:r>
+      <w:proofErr w:type="spellEnd"/>
+      <w:r>
+        <w:t xml:space="preserve"> triangle</w:t>
+      </w:r>
+      <w:r>
+        <w:t xml:space="preserve">, </w:t>
+      </w:r>
+      <w:r>
+        <w:t xml:space="preserve">this is </w:t>
+      </w:r>
+      <w:r>
+        <w:t>known</w:t>
+      </w:r>
+      <w:r>
+        <w:t xml:space="preserve"> as self-similarity.  </w:t>
       </w:r>
     </w:p>
     <w:p>
@@ -329,10 +672,10 @@
           <w:noProof/>
         </w:rPr>
         <w:drawing>
-          <wp:inline distT="0" distB="0" distL="0" distR="0" wp14:anchorId="50A8720C" wp14:editId="37ABF5C6">
-            <wp:extent cx="1919858" cy="1924050"/>
-            <wp:effectExtent l="0" t="0" r="4445" b="0"/>
-            <wp:docPr id="4" name="Picture 4"/>
+          <wp:inline distT="0" distB="0" distL="0" distR="0" wp14:anchorId="32000CFD" wp14:editId="1BE9A888">
+            <wp:extent cx="3349072" cy="2700068"/>
+            <wp:effectExtent l="0" t="0" r="3810" b="5080"/>
+            <wp:docPr id="1" name="Picture 1"/>
             <wp:cNvGraphicFramePr>
               <a:graphicFrameLocks xmlns:a="http://schemas.openxmlformats.org/drawingml/2006/main" noChangeAspect="1"/>
             </wp:cNvGraphicFramePr>
@@ -352,7 +695,7 @@
                   <pic:spPr>
                     <a:xfrm>
                       <a:off x="0" y="0"/>
-                      <a:ext cx="1929760" cy="1933974"/>
+                      <a:ext cx="3363375" cy="2711600"/>
                     </a:xfrm>
                     <a:prstGeom prst="rect">
                       <a:avLst/>
@@ -382,7 +725,15 @@
         </w:r>
       </w:fldSimple>
       <w:r>
-        <w:t xml:space="preserve"> - Fractals Step 1</w:t>
+        <w:t xml:space="preserve"> - </w:t>
+      </w:r>
+      <w:proofErr w:type="spellStart"/>
+      <w:r>
+        <w:t>Sierpinski</w:t>
+      </w:r>
+      <w:proofErr w:type="spellEnd"/>
+      <w:r>
+        <w:t xml:space="preserve"> Triangle</w:t>
       </w:r>
     </w:p>
     <w:p>
@@ -393,63 +744,232 @@
     </w:p>
     <w:p>
       <w:pPr>
-        <w:pStyle w:val="Heading2"/>
-      </w:pPr>
-      <w:r>
-        <w:t>Line</w:t>
-      </w:r>
-      <w:r>
-        <w:t xml:space="preserve"> Class</w:t>
-      </w:r>
-    </w:p>
-    <w:p>
-      <w:r>
-        <w:t>First, I started creating a Line Class, this class have a method for Drawing a line, each time is called it creates a game object and it stores it inside a list. The struggle here was to draw the line and be</w:t>
-      </w:r>
-      <w:r>
-        <w:t>ing</w:t>
-      </w:r>
-      <w:r>
-        <w:t xml:space="preserve"> able to draw the next line saving the position from the line before and apply a specific rotation if needed. To be able to do this I created two vector</w:t>
+        <w:spacing w:line="259" w:lineRule="auto"/>
+        <w:jc w:val="left"/>
+      </w:pPr>
+      <w:r>
+        <w:t>In the example above it is possible to see a perfect self-similar fractal, h</w:t>
+      </w:r>
+      <w:r>
+        <w:t>owever fractals do not have to be</w:t>
+      </w:r>
+      <w:r>
+        <w:t xml:space="preserve"> always</w:t>
+      </w:r>
+      <w:r>
+        <w:t xml:space="preserve"> perfectly self-similar</w:t>
+      </w:r>
+      <w:r>
+        <w:t xml:space="preserve">. </w:t>
+      </w:r>
+    </w:p>
+    <w:p>
+      <w:r>
+        <w:t>It is possible to see in [Figure 5] the Mandelbrot set, this set produces similarly complex fractal shapes, even if they are similar</w:t>
+      </w:r>
+      <w:r>
+        <w:t>,</w:t>
+      </w:r>
+      <w:r>
+        <w:t xml:space="preserve"> some of the shapes are distorted and degenerated</w:t>
+      </w:r>
+      <w:r>
+        <w:t>, creating this random look</w:t>
+      </w:r>
+      <w:r>
+        <w:t>.</w:t>
+      </w:r>
+    </w:p>
+    <w:p>
+      <w:pPr>
+        <w:keepNext/>
+      </w:pPr>
+      <w:r>
+        <w:rPr>
+          <w:noProof/>
+        </w:rPr>
+        <w:drawing>
+          <wp:inline distT="0" distB="0" distL="0" distR="0" wp14:anchorId="369CC7CA" wp14:editId="36D70081">
+            <wp:extent cx="2392392" cy="1794294"/>
+            <wp:effectExtent l="0" t="0" r="8255" b="0"/>
+            <wp:docPr id="26" name="Picture 26" descr="https://upload.wikimedia.org/wikipedia/commons/thumb/2/21/Mandel_zoom_00_mandelbrot_set.jpg/322px-Mandel_zoom_00_mandelbrot_set.jpg"/>
+            <wp:cNvGraphicFramePr>
+              <a:graphicFrameLocks xmlns:a="http://schemas.openxmlformats.org/drawingml/2006/main" noChangeAspect="1"/>
+            </wp:cNvGraphicFramePr>
+            <a:graphic xmlns:a="http://schemas.openxmlformats.org/drawingml/2006/main">
+              <a:graphicData uri="http://schemas.openxmlformats.org/drawingml/2006/picture">
+                <pic:pic xmlns:pic="http://schemas.openxmlformats.org/drawingml/2006/picture">
+                  <pic:nvPicPr>
+                    <pic:cNvPr id="0" name="Picture 5" descr="https://upload.wikimedia.org/wikipedia/commons/thumb/2/21/Mandel_zoom_00_mandelbrot_set.jpg/322px-Mandel_zoom_00_mandelbrot_set.jpg"/>
+                    <pic:cNvPicPr>
+                      <a:picLocks noChangeAspect="1" noChangeArrowheads="1"/>
+                    </pic:cNvPicPr>
+                  </pic:nvPicPr>
+                  <pic:blipFill>
+                    <a:blip r:embed="rId12">
+                      <a:extLst>
+                        <a:ext uri="{28A0092B-C50C-407E-A947-70E740481C1C}">
+                          <a14:useLocalDpi xmlns:a14="http://schemas.microsoft.com/office/drawing/2010/main" val="0"/>
+                        </a:ext>
+                      </a:extLst>
+                    </a:blip>
+                    <a:srcRect/>
+                    <a:stretch>
+                      <a:fillRect/>
+                    </a:stretch>
+                  </pic:blipFill>
+                  <pic:spPr bwMode="auto">
+                    <a:xfrm>
+                      <a:off x="0" y="0"/>
+                      <a:ext cx="2395653" cy="1796740"/>
+                    </a:xfrm>
+                    <a:prstGeom prst="rect">
+                      <a:avLst/>
+                    </a:prstGeom>
+                    <a:noFill/>
+                    <a:ln>
+                      <a:noFill/>
+                    </a:ln>
+                  </pic:spPr>
+                </pic:pic>
+              </a:graphicData>
+            </a:graphic>
+          </wp:inline>
+        </w:drawing>
+      </w:r>
+    </w:p>
+    <w:p>
+      <w:pPr>
+        <w:pStyle w:val="Caption"/>
+      </w:pPr>
+      <w:r>
+        <w:t xml:space="preserve">Figure </w:t>
+      </w:r>
+      <w:fldSimple w:instr=" SEQ Figure \* ARABIC ">
+        <w:r>
+          <w:rPr>
+            <w:noProof/>
+          </w:rPr>
+          <w:t>5</w:t>
+        </w:r>
+      </w:fldSimple>
+      <w:r>
+        <w:t xml:space="preserve"> - Mandelbrot set</w:t>
+      </w:r>
+    </w:p>
+    <w:p>
+      <w:pPr>
+        <w:spacing w:line="259" w:lineRule="auto"/>
+        <w:jc w:val="left"/>
+      </w:pPr>
+    </w:p>
+    <w:p>
+      <w:pPr>
+        <w:pStyle w:val="Heading5"/>
+      </w:pPr>
+      <w:r>
+        <w:lastRenderedPageBreak/>
+        <w:t>Fine structure at small scales</w:t>
+      </w:r>
+    </w:p>
+    <w:p>
+      <w:r>
+        <w:t>This feature is essential in a fractal, making the fractal built out of probabilities and randomness, this is known as</w:t>
+      </w:r>
+      <w:r>
+        <w:t xml:space="preserve"> a</w:t>
+      </w:r>
+      <w:r>
+        <w:t xml:space="preserve"> stochastic fractal. While self-similarity is important to define a fractal, it cannot be defined only by it. For example, a line is self-similar, but it is not a fractal</w:t>
+      </w:r>
+      <w:r>
+        <w:t>;</w:t>
+      </w:r>
+      <w:r>
+        <w:t xml:space="preserve"> fractals are characterized by having a fine structure at small scales, practically they cannot be described with Euclidean geometry.</w:t>
       </w:r>
       <w:r>
         <w:t xml:space="preserve"> </w:t>
       </w:r>
-      <w:r>
-        <w:t>3</w:t>
-      </w:r>
-      <w:r>
-        <w:t>,</w:t>
-      </w:r>
-      <w:r>
-        <w:t xml:space="preserve"> variables,</w:t>
-      </w:r>
-      <w:r>
-        <w:t xml:space="preserve"> a quaternion and a Boolean for checking if this is the first line (Figure </w:t>
-      </w:r>
-      <w:r>
-        <w:t>5</w:t>
-      </w:r>
-      <w:r>
-        <w:t>).</w:t>
+    </w:p>
+    <w:p>
+      <w:r>
+        <w:t>A good example of a stochastic fractal is the stock market graph</w:t>
+      </w:r>
+      <w:r>
+        <w:t>. In</w:t>
       </w:r>
       <w:r>
         <w:t xml:space="preserve"> </w:t>
       </w:r>
+      <w:r>
+        <w:t>[Figure 6]</w:t>
+      </w:r>
+      <w:r>
+        <w:t xml:space="preserve"> and</w:t>
+      </w:r>
+      <w:r>
+        <w:t xml:space="preserve"> [Figure 7]</w:t>
+      </w:r>
+      <w:r>
+        <w:t xml:space="preserve"> is an example of two stock graphs with different timelines, even if they</w:t>
+      </w:r>
+      <w:r>
+        <w:t xml:space="preserve"> look practically the same</w:t>
+      </w:r>
+      <w:r>
+        <w:t>, w</w:t>
+      </w:r>
+      <w:r>
+        <w:t>ithout a label around the graphs is impossible to tell the time scale</w:t>
+      </w:r>
+      <w:r>
+        <w:t>. They can be over one year, one month or one day</w:t>
+      </w:r>
+      <w:r>
+        <w:t>, so by zooming into the stock market graph is possible to find fluctuations and randomness</w:t>
+      </w:r>
+      <w:bookmarkStart w:id="0" w:name="_GoBack"/>
+      <w:bookmarkEnd w:id="0"/>
+      <w:r>
+        <w:t>.</w:t>
+      </w:r>
+      <w:r>
+        <w:t xml:space="preserve"> In this case [Figure 6] is one day and [Figure 7] One month.</w:t>
+      </w:r>
+      <w:r>
+        <w:t xml:space="preserve"> </w:t>
+      </w:r>
     </w:p>
     <w:p>
       <w:pPr>
         <w:keepNext/>
-      </w:pPr>
-      <w:r>
         <w:rPr>
           <w:noProof/>
         </w:rPr>
+      </w:pPr>
+    </w:p>
+    <w:p>
+      <w:pPr>
+        <w:keepNext/>
+        <w:rPr>
+          <w:noProof/>
+        </w:rPr>
+      </w:pPr>
+    </w:p>
+    <w:p>
+      <w:pPr>
+        <w:keepNext/>
+      </w:pPr>
+      <w:r>
+        <w:rPr>
+          <w:noProof/>
+        </w:rPr>
         <w:drawing>
-          <wp:inline distT="0" distB="0" distL="0" distR="0" wp14:anchorId="7A289063" wp14:editId="0138268C">
-            <wp:extent cx="4095750" cy="1066800"/>
-            <wp:effectExtent l="0" t="0" r="0" b="0"/>
-            <wp:docPr id="6" name="Picture 6"/>
+          <wp:inline distT="0" distB="0" distL="0" distR="0" wp14:anchorId="50C59377" wp14:editId="13822E81">
+            <wp:extent cx="1311215" cy="1336943"/>
+            <wp:effectExtent l="0" t="0" r="3810" b="0"/>
+            <wp:docPr id="28" name="Picture 28"/>
             <wp:cNvGraphicFramePr>
               <a:graphicFrameLocks xmlns:a="http://schemas.openxmlformats.org/drawingml/2006/main" noChangeAspect="1"/>
             </wp:cNvGraphicFramePr>
@@ -460,20 +980,27 @@
                     <pic:cNvPr id="1" name=""/>
                     <pic:cNvPicPr/>
                   </pic:nvPicPr>
-                  <pic:blipFill>
-                    <a:blip r:embed="rId12"/>
-                    <a:stretch>
-                      <a:fillRect/>
-                    </a:stretch>
+                  <pic:blipFill rotWithShape="1">
+                    <a:blip r:embed="rId13"/>
+                    <a:srcRect l="61756" t="36846" r="19437" b="25623"/>
+                    <a:stretch/>
                   </pic:blipFill>
-                  <pic:spPr>
+                  <pic:spPr bwMode="auto">
                     <a:xfrm>
                       <a:off x="0" y="0"/>
-                      <a:ext cx="4095750" cy="1066800"/>
+                      <a:ext cx="1381092" cy="1408191"/>
                     </a:xfrm>
                     <a:prstGeom prst="rect">
                       <a:avLst/>
                     </a:prstGeom>
+                    <a:ln>
+                      <a:noFill/>
+                    </a:ln>
+                    <a:extLst>
+                      <a:ext uri="{53640926-AAD7-44D8-BBD7-CCE9431645EC}">
+                        <a14:shadowObscured xmlns:a14="http://schemas.microsoft.com/office/drawing/2010/main"/>
+                      </a:ext>
+                    </a:extLst>
                   </pic:spPr>
                 </pic:pic>
               </a:graphicData>
@@ -487,36 +1014,26 @@
         <w:pStyle w:val="Caption"/>
       </w:pPr>
       <w:r>
-        <w:t>Figure 5 - Line Class Variables</w:t>
-      </w:r>
-    </w:p>
-    <w:p/>
-    <w:p>
-      <w:pPr>
-        <w:spacing w:line="259" w:lineRule="auto"/>
-        <w:jc w:val="left"/>
-      </w:pPr>
-      <w:r>
-        <w:br w:type="page"/>
-      </w:r>
-    </w:p>
-    <w:p>
-      <w:r>
-        <w:lastRenderedPageBreak/>
-        <w:t xml:space="preserve">I defined that the game object position is going to be equal to the start position and, in the end, when the line is created, </w:t>
-      </w:r>
-      <w:r>
-        <w:t>the</w:t>
-      </w:r>
-      <w:r>
-        <w:t xml:space="preserve"> start position is going to be equals to the end position. When going through the list I had to find a way to check if the line was not drawn yet, for this I did an if statement to check if the game object had the line Renderer component, if not then draw the next line (Figure </w:t>
-      </w:r>
-      <w:r>
-        <w:t>6</w:t>
-      </w:r>
-      <w:r>
-        <w:t>).</w:t>
-      </w:r>
+        <w:t xml:space="preserve">Figure </w:t>
+      </w:r>
+      <w:fldSimple w:instr=" SEQ Figure \* ARABIC ">
+        <w:r>
+          <w:rPr>
+            <w:noProof/>
+          </w:rPr>
+          <w:t>6</w:t>
+        </w:r>
+      </w:fldSimple>
+      <w:r>
+        <w:t xml:space="preserve"> – Stock Graph 1</w:t>
+      </w:r>
+    </w:p>
+    <w:p>
+      <w:pPr>
+        <w:rPr>
+          <w:noProof/>
+        </w:rPr>
+      </w:pPr>
     </w:p>
     <w:p>
       <w:pPr>
@@ -527,10 +1044,10 @@
           <w:noProof/>
         </w:rPr>
         <w:drawing>
-          <wp:inline distT="0" distB="0" distL="0" distR="0" wp14:anchorId="36FD55AF" wp14:editId="2FCCD9BD">
-            <wp:extent cx="2752725" cy="647700"/>
-            <wp:effectExtent l="0" t="0" r="9525" b="0"/>
-            <wp:docPr id="5" name="Picture 5"/>
+          <wp:inline distT="0" distB="0" distL="0" distR="0" wp14:anchorId="77945034" wp14:editId="0FD5D3C1">
+            <wp:extent cx="1250830" cy="1312933"/>
+            <wp:effectExtent l="0" t="0" r="6985" b="1905"/>
+            <wp:docPr id="27" name="Picture 27"/>
             <wp:cNvGraphicFramePr>
               <a:graphicFrameLocks xmlns:a="http://schemas.openxmlformats.org/drawingml/2006/main" noChangeAspect="1"/>
             </wp:cNvGraphicFramePr>
@@ -541,20 +1058,27 @@
                     <pic:cNvPr id="1" name=""/>
                     <pic:cNvPicPr/>
                   </pic:nvPicPr>
-                  <pic:blipFill>
+                  <pic:blipFill rotWithShape="1">
                     <a:blip r:embed="rId13"/>
-                    <a:stretch>
-                      <a:fillRect/>
-                    </a:stretch>
+                    <a:srcRect l="45982" r="5342"/>
+                    <a:stretch/>
                   </pic:blipFill>
-                  <pic:spPr>
+                  <pic:spPr bwMode="auto">
                     <a:xfrm>
                       <a:off x="0" y="0"/>
-                      <a:ext cx="2752725" cy="647700"/>
+                      <a:ext cx="1266549" cy="1329432"/>
                     </a:xfrm>
                     <a:prstGeom prst="rect">
                       <a:avLst/>
                     </a:prstGeom>
+                    <a:ln>
+                      <a:noFill/>
+                    </a:ln>
+                    <a:extLst>
+                      <a:ext uri="{53640926-AAD7-44D8-BBD7-CCE9431645EC}">
+                        <a14:shadowObscured xmlns:a14="http://schemas.microsoft.com/office/drawing/2010/main"/>
+                      </a:ext>
+                    </a:extLst>
                   </pic:spPr>
                 </pic:pic>
               </a:graphicData>
@@ -568,40 +1092,99 @@
         <w:pStyle w:val="Caption"/>
       </w:pPr>
       <w:r>
-        <w:t>Figure 6 - Check if the line is already drawn</w:t>
+        <w:t xml:space="preserve">Figure </w:t>
+      </w:r>
+      <w:fldSimple w:instr=" SEQ Figure \* ARABIC ">
+        <w:r>
+          <w:rPr>
+            <w:noProof/>
+          </w:rPr>
+          <w:t>7</w:t>
+        </w:r>
+      </w:fldSimple>
+      <w:r>
+        <w:t xml:space="preserve"> – Stock Graph 2</w:t>
       </w:r>
     </w:p>
     <w:p/>
     <w:p>
-      <w:r>
-        <w:t xml:space="preserve">On the branch function the </w:t>
-      </w:r>
-      <w:r>
-        <w:t>first line draws a line with the length defined in the parameter, the next code sets the rotation for the next line and after draws another line (Figure 4)</w:t>
-      </w:r>
-      <w:r>
-        <w:t xml:space="preserve"> </w:t>
-      </w:r>
-      <w:r>
-        <w:t>(Figure 7)</w:t>
-      </w:r>
-      <w:r>
-        <w:t>.</w:t>
+      <w:pPr>
+        <w:pStyle w:val="Heading5"/>
+      </w:pPr>
+      <w:r>
+        <w:lastRenderedPageBreak/>
+        <w:t>Recursive</w:t>
+      </w:r>
+    </w:p>
+    <w:p>
+      <w:r>
+        <w:t xml:space="preserve">One important feature of a fractal it that it needs to be recursive. Every fractal has a recursive definition, practically it keeps growing and getting small for each recursion until it reaches a point it cannot shrink anymore, and that it is the exit point.  </w:t>
+      </w:r>
+    </w:p>
+    <w:p/>
+    <w:p>
+      <w:pPr>
+        <w:spacing w:line="259" w:lineRule="auto"/>
+        <w:jc w:val="left"/>
+      </w:pPr>
+    </w:p>
+    <w:p>
+      <w:pPr>
+        <w:spacing w:line="259" w:lineRule="auto"/>
+        <w:jc w:val="left"/>
+      </w:pPr>
+      <w:r>
+        <w:br w:type="page"/>
+      </w:r>
+    </w:p>
+    <w:p>
+      <w:pPr>
+        <w:pStyle w:val="Heading4"/>
+        <w:ind w:left="0"/>
+      </w:pPr>
+      <w:r>
+        <w:lastRenderedPageBreak/>
+        <w:t>Coding a Fractal</w:t>
+      </w:r>
+    </w:p>
+    <w:p>
+      <w:pPr>
+        <w:spacing w:line="259" w:lineRule="auto"/>
+        <w:jc w:val="left"/>
+      </w:pPr>
+      <w:r>
+        <w:t xml:space="preserve">After a quick search, I found that for drawing basic lines I needed to learn how to use the </w:t>
+      </w:r>
+      <w:proofErr w:type="spellStart"/>
+      <w:r>
+        <w:t>LineRender</w:t>
+      </w:r>
+      <w:proofErr w:type="spellEnd"/>
+      <w:r>
+        <w:t xml:space="preserve"> in unity </w:t>
+      </w:r>
+      <w:r>
+        <w:t xml:space="preserve">(Unity School 2016) </w:t>
+      </w:r>
+      <w:r>
+        <w:t xml:space="preserve">[Figure 4]. </w:t>
       </w:r>
     </w:p>
     <w:p>
       <w:pPr>
         <w:keepNext/>
+        <w:spacing w:line="259" w:lineRule="auto"/>
+        <w:jc w:val="left"/>
       </w:pPr>
       <w:r>
         <w:rPr>
           <w:noProof/>
         </w:rPr>
         <w:drawing>
-          <wp:inline distT="0" distB="0" distL="0" distR="0" wp14:anchorId="68B2D7D1" wp14:editId="300E6124">
-            <wp:extent cx="1981200" cy="895350"/>
-            <wp:effectExtent l="0" t="0" r="0" b="0"/>
-            <wp:docPr id="7" name="Picture 7"/>
+          <wp:inline distT="0" distB="0" distL="0" distR="0" wp14:anchorId="50A8720C" wp14:editId="37ABF5C6">
+            <wp:extent cx="1919858" cy="1924050"/>
+            <wp:effectExtent l="0" t="0" r="4445" b="0"/>
+            <wp:docPr id="4" name="Picture 4"/>
             <wp:cNvGraphicFramePr>
               <a:graphicFrameLocks xmlns:a="http://schemas.openxmlformats.org/drawingml/2006/main" noChangeAspect="1"/>
             </wp:cNvGraphicFramePr>
@@ -621,7 +1204,7 @@
                   <pic:spPr>
                     <a:xfrm>
                       <a:off x="0" y="0"/>
-                      <a:ext cx="1981200" cy="895350"/>
+                      <a:ext cx="1929760" cy="1933974"/>
                     </a:xfrm>
                     <a:prstGeom prst="rect">
                       <a:avLst/>
@@ -637,36 +1220,86 @@
     <w:p>
       <w:pPr>
         <w:pStyle w:val="Caption"/>
+        <w:jc w:val="left"/>
       </w:pPr>
       <w:r>
         <w:t xml:space="preserve">Figure </w:t>
       </w:r>
-      <w:fldSimple w:instr=" SEQ Figure \* ARABIC ">
-        <w:r>
-          <w:rPr>
-            <w:noProof/>
-          </w:rPr>
-          <w:t>5</w:t>
-        </w:r>
-      </w:fldSimple>
-      <w:r>
-        <w:t xml:space="preserve"> - Line Drawing</w:t>
-      </w:r>
-    </w:p>
-    <w:p/>
+      <w:r>
+        <w:fldChar w:fldCharType="begin"/>
+      </w:r>
+      <w:r>
+        <w:instrText xml:space="preserve"> SEQ Figure \* ARABIC </w:instrText>
+      </w:r>
+      <w:r>
+        <w:fldChar w:fldCharType="separate"/>
+      </w:r>
+      <w:r>
+        <w:rPr>
+          <w:noProof/>
+        </w:rPr>
+        <w:t>8</w:t>
+      </w:r>
+      <w:r>
+        <w:rPr>
+          <w:noProof/>
+        </w:rPr>
+        <w:fldChar w:fldCharType="end"/>
+      </w:r>
+      <w:r>
+        <w:t xml:space="preserve"> - Fractals Step 1</w:t>
+      </w:r>
+    </w:p>
     <w:p>
       <w:pPr>
         <w:spacing w:line="259" w:lineRule="auto"/>
         <w:jc w:val="left"/>
       </w:pPr>
-      <w:r>
-        <w:br w:type="page"/>
-      </w:r>
-    </w:p>
-    <w:p>
-      <w:r>
-        <w:lastRenderedPageBreak/>
-        <w:t>When I am trying to call this function recursively, I am getting this strange problem (Figure 8), it seems that I need to find the exact point were the line finishes and apply the translation from that point.</w:t>
+    </w:p>
+    <w:p>
+      <w:pPr>
+        <w:pStyle w:val="Heading5"/>
+      </w:pPr>
+      <w:r>
+        <w:t>Line</w:t>
+      </w:r>
+      <w:r>
+        <w:t xml:space="preserve"> Class</w:t>
+      </w:r>
+    </w:p>
+    <w:p>
+      <w:r>
+        <w:t>First, I started creating a Line Class, this class have a method for Drawing a line, each time is called it creates a game object and it stores it inside a list. The struggle here was to draw the line and be</w:t>
+      </w:r>
+      <w:r>
+        <w:t>ing</w:t>
+      </w:r>
+      <w:r>
+        <w:t xml:space="preserve"> able to draw the next line saving the position from the line before and apply a specific rotation if needed. To be able to do this I created two vector</w:t>
+      </w:r>
+      <w:r>
+        <w:t xml:space="preserve"> </w:t>
+      </w:r>
+      <w:r>
+        <w:t>3</w:t>
+      </w:r>
+      <w:r>
+        <w:t>,</w:t>
+      </w:r>
+      <w:r>
+        <w:t xml:space="preserve"> variables,</w:t>
+      </w:r>
+      <w:r>
+        <w:t xml:space="preserve"> a quaternion and a Boolean for checking if this is the first line (Figure </w:t>
+      </w:r>
+      <w:r>
+        <w:t>5</w:t>
+      </w:r>
+      <w:r>
+        <w:t>).</w:t>
+      </w:r>
+      <w:r>
+        <w:t xml:space="preserve"> </w:t>
       </w:r>
     </w:p>
     <w:p>
@@ -678,10 +1311,10 @@
           <w:noProof/>
         </w:rPr>
         <w:drawing>
-          <wp:inline distT="0" distB="0" distL="0" distR="0" wp14:anchorId="22AEA723" wp14:editId="1A575030">
-            <wp:extent cx="3985938" cy="2133600"/>
+          <wp:inline distT="0" distB="0" distL="0" distR="0" wp14:anchorId="7A289063" wp14:editId="0138268C">
+            <wp:extent cx="4095750" cy="1066800"/>
             <wp:effectExtent l="0" t="0" r="0" b="0"/>
-            <wp:docPr id="8" name="Picture 8"/>
+            <wp:docPr id="6" name="Picture 6"/>
             <wp:cNvGraphicFramePr>
               <a:graphicFrameLocks xmlns:a="http://schemas.openxmlformats.org/drawingml/2006/main" noChangeAspect="1"/>
             </wp:cNvGraphicFramePr>
@@ -701,7 +1334,7 @@
                   <pic:spPr>
                     <a:xfrm>
                       <a:off x="0" y="0"/>
-                      <a:ext cx="3987082" cy="2134212"/>
+                      <a:ext cx="4095750" cy="1066800"/>
                     </a:xfrm>
                     <a:prstGeom prst="rect">
                       <a:avLst/>
@@ -719,29 +1352,10 @@
         <w:pStyle w:val="Caption"/>
       </w:pPr>
       <w:r>
-        <w:t xml:space="preserve">Figure </w:t>
-      </w:r>
-      <w:fldSimple w:instr=" SEQ Figure \* ARABIC ">
-        <w:r>
-          <w:rPr>
-            <w:noProof/>
-          </w:rPr>
-          <w:t>6</w:t>
-        </w:r>
-      </w:fldSimple>
-      <w:r>
-        <w:t xml:space="preserve"> - Error when calling the function with recursion</w:t>
+        <w:t>Figure 5 - Line Class Variables</w:t>
       </w:r>
     </w:p>
     <w:p/>
-    <w:p>
-      <w:r>
-        <w:t xml:space="preserve">The problem seems to be on the position for each line, to solve this problem </w:t>
-      </w:r>
-      <w:r>
-        <w:t xml:space="preserve">I set the object position equals to the last object position multiplying by the last object rotation. </w:t>
-      </w:r>
-    </w:p>
     <w:p>
       <w:pPr>
         <w:spacing w:line="259" w:lineRule="auto"/>
@@ -751,22 +1365,22 @@
         <w:br w:type="page"/>
       </w:r>
     </w:p>
-    <w:p/>
-    <w:p>
-      <w:r>
-        <w:t xml:space="preserve">After many hours spent on the attempt to create a fractal, I ended up with </w:t>
-      </w:r>
-      <w:r>
-        <w:t>two interesting</w:t>
-      </w:r>
-      <w:r>
-        <w:t xml:space="preserve"> fractal pattern using only lines in unity (Figure 9)</w:t>
-      </w:r>
-      <w:r>
-        <w:t>(Figure 10)</w:t>
-      </w:r>
-      <w:r>
-        <w:t>. My end goal is to be able to create different patterns for example a tree, this technique is going to allow me to draw the water paths for the hydraulic erosion.</w:t>
+    <w:p>
+      <w:r>
+        <w:lastRenderedPageBreak/>
+        <w:t xml:space="preserve">I defined that the game object position is going to be equal to the start position and, in the end, when the line is created, </w:t>
+      </w:r>
+      <w:r>
+        <w:t>the</w:t>
+      </w:r>
+      <w:r>
+        <w:t xml:space="preserve"> start position is going to be equals to the end position. When going through the list I had to find a way to check if the line was not drawn yet, for this I did an if statement to check if the game object had the line Renderer component, if not then draw the next line (Figure </w:t>
+      </w:r>
+      <w:r>
+        <w:t>6</w:t>
+      </w:r>
+      <w:r>
+        <w:t>).</w:t>
       </w:r>
     </w:p>
     <w:p>
@@ -778,10 +1392,10 @@
           <w:noProof/>
         </w:rPr>
         <w:drawing>
-          <wp:inline distT="0" distB="0" distL="0" distR="0" wp14:anchorId="6A8ABCE1" wp14:editId="560DB8AF">
-            <wp:extent cx="3625877" cy="1876425"/>
-            <wp:effectExtent l="0" t="0" r="0" b="0"/>
-            <wp:docPr id="9" name="Picture 9"/>
+          <wp:inline distT="0" distB="0" distL="0" distR="0" wp14:anchorId="36FD55AF" wp14:editId="2FCCD9BD">
+            <wp:extent cx="2752725" cy="647700"/>
+            <wp:effectExtent l="0" t="0" r="9525" b="0"/>
+            <wp:docPr id="5" name="Picture 5"/>
             <wp:cNvGraphicFramePr>
               <a:graphicFrameLocks xmlns:a="http://schemas.openxmlformats.org/drawingml/2006/main" noChangeAspect="1"/>
             </wp:cNvGraphicFramePr>
@@ -801,7 +1415,7 @@
                   <pic:spPr>
                     <a:xfrm>
                       <a:off x="0" y="0"/>
-                      <a:ext cx="3629454" cy="1878276"/>
+                      <a:ext cx="2752725" cy="647700"/>
                     </a:xfrm>
                     <a:prstGeom prst="rect">
                       <a:avLst/>
@@ -819,22 +1433,28 @@
         <w:pStyle w:val="Caption"/>
       </w:pPr>
       <w:r>
-        <w:t xml:space="preserve">Figure </w:t>
-      </w:r>
-      <w:fldSimple w:instr=" SEQ Figure \* ARABIC ">
-        <w:r>
-          <w:rPr>
-            <w:noProof/>
-          </w:rPr>
-          <w:t>7</w:t>
-        </w:r>
-      </w:fldSimple>
-      <w:r>
-        <w:t xml:space="preserve"> - Random Fractal by Flavio Fiori</w:t>
+        <w:t>Figure 6 - Check if the line is already drawn</w:t>
       </w:r>
     </w:p>
     <w:p/>
     <w:p>
+      <w:r>
+        <w:t xml:space="preserve">On the branch function the </w:t>
+      </w:r>
+      <w:r>
+        <w:t>first line draws a line with the length defined in the parameter, the next code sets the rotation for the next line and after draws another line (Figure 4)</w:t>
+      </w:r>
+      <w:r>
+        <w:t xml:space="preserve"> </w:t>
+      </w:r>
+      <w:r>
+        <w:t>(Figure 7)</w:t>
+      </w:r>
+      <w:r>
+        <w:t>.</w:t>
+      </w:r>
+    </w:p>
+    <w:p>
       <w:pPr>
         <w:keepNext/>
       </w:pPr>
@@ -843,10 +1463,10 @@
           <w:noProof/>
         </w:rPr>
         <w:drawing>
-          <wp:inline distT="0" distB="0" distL="0" distR="0" wp14:anchorId="0C9E2BFB" wp14:editId="3431B1D9">
-            <wp:extent cx="3494494" cy="3771900"/>
+          <wp:inline distT="0" distB="0" distL="0" distR="0" wp14:anchorId="68B2D7D1" wp14:editId="300E6124">
+            <wp:extent cx="1981200" cy="895350"/>
             <wp:effectExtent l="0" t="0" r="0" b="0"/>
-            <wp:docPr id="10" name="Picture 10"/>
+            <wp:docPr id="7" name="Picture 7"/>
             <wp:cNvGraphicFramePr>
               <a:graphicFrameLocks xmlns:a="http://schemas.openxmlformats.org/drawingml/2006/main" noChangeAspect="1"/>
             </wp:cNvGraphicFramePr>
@@ -866,7 +1486,7 @@
                   <pic:spPr>
                     <a:xfrm>
                       <a:off x="0" y="0"/>
-                      <a:ext cx="3497233" cy="3774857"/>
+                      <a:ext cx="1981200" cy="895350"/>
                     </a:xfrm>
                     <a:prstGeom prst="rect">
                       <a:avLst/>
@@ -886,63 +1506,45 @@
       <w:r>
         <w:t xml:space="preserve">Figure </w:t>
       </w:r>
-      <w:fldSimple w:instr=" SEQ Figure \* ARABIC ">
-        <w:r>
-          <w:rPr>
-            <w:noProof/>
-          </w:rPr>
-          <w:t>8</w:t>
-        </w:r>
-      </w:fldSimple>
-      <w:r>
-        <w:t xml:space="preserve"> - Random Pattern 2</w:t>
-      </w:r>
-    </w:p>
+      <w:r>
+        <w:fldChar w:fldCharType="begin"/>
+      </w:r>
+      <w:r>
+        <w:instrText xml:space="preserve"> SEQ Figure \* ARABIC </w:instrText>
+      </w:r>
+      <w:r>
+        <w:fldChar w:fldCharType="separate"/>
+      </w:r>
+      <w:r>
+        <w:rPr>
+          <w:noProof/>
+        </w:rPr>
+        <w:t>9</w:t>
+      </w:r>
+      <w:r>
+        <w:rPr>
+          <w:noProof/>
+        </w:rPr>
+        <w:fldChar w:fldCharType="end"/>
+      </w:r>
+      <w:r>
+        <w:t xml:space="preserve"> - Line Drawing</w:t>
+      </w:r>
+    </w:p>
+    <w:p/>
     <w:p>
       <w:pPr>
         <w:spacing w:line="259" w:lineRule="auto"/>
         <w:jc w:val="left"/>
-        <w:rPr>
-          <w:rFonts w:asciiTheme="majorHAnsi" w:eastAsiaTheme="majorEastAsia" w:hAnsiTheme="majorHAnsi" w:cstheme="majorBidi"/>
-          <w:color w:val="2F5496" w:themeColor="accent1" w:themeShade="BF"/>
-          <w:sz w:val="32"/>
-          <w:szCs w:val="32"/>
-        </w:rPr>
       </w:pPr>
       <w:r>
         <w:br w:type="page"/>
       </w:r>
     </w:p>
     <w:p>
-      <w:pPr>
-        <w:pStyle w:val="Heading2"/>
-      </w:pPr>
       <w:r>
         <w:lastRenderedPageBreak/>
-        <w:t>Fractal Tree</w:t>
-      </w:r>
-    </w:p>
-    <w:p>
-      <w:r>
-        <w:t xml:space="preserve">Not happy with the result from the previous attempt to generate fractals, I took a different approach. </w:t>
-      </w:r>
-    </w:p>
-    <w:p>
-      <w:r>
-        <w:t xml:space="preserve">I decided to create an empty game object that is going to have a cube has a child and create a script for the empty game object. </w:t>
-      </w:r>
-    </w:p>
-    <w:p>
-      <w:pPr>
-        <w:pStyle w:val="Heading3"/>
-      </w:pPr>
-      <w:r>
-        <w:t>Fractals Script</w:t>
-      </w:r>
-    </w:p>
-    <w:p>
-      <w:r>
-        <w:t xml:space="preserve">This script is responsible for the recursion of the game object, and to achieve this result, different from the previous time where I was using a line renderer, now I just instantiate a copy of the game object itself [Figure 9]. </w:t>
+        <w:t>When I am trying to call this function recursively, I am getting this strange problem (Figure 8), it seems that I need to find the exact point were the line finishes and apply the translation from that point.</w:t>
       </w:r>
     </w:p>
     <w:p>
@@ -954,10 +1556,10 @@
           <w:noProof/>
         </w:rPr>
         <w:drawing>
-          <wp:inline distT="0" distB="0" distL="0" distR="0" wp14:anchorId="221F05D5" wp14:editId="1111DC91">
-            <wp:extent cx="4823460" cy="1699260"/>
+          <wp:inline distT="0" distB="0" distL="0" distR="0" wp14:anchorId="22AEA723" wp14:editId="1A575030">
+            <wp:extent cx="3985938" cy="2133600"/>
             <wp:effectExtent l="0" t="0" r="0" b="0"/>
-            <wp:docPr id="11" name="Picture 11"/>
+            <wp:docPr id="8" name="Picture 8"/>
             <wp:cNvGraphicFramePr>
               <a:graphicFrameLocks xmlns:a="http://schemas.openxmlformats.org/drawingml/2006/main" noChangeAspect="1"/>
             </wp:cNvGraphicFramePr>
@@ -977,7 +1579,7 @@
                   <pic:spPr>
                     <a:xfrm>
                       <a:off x="0" y="0"/>
-                      <a:ext cx="4823460" cy="1699260"/>
+                      <a:ext cx="3987082" cy="2134212"/>
                     </a:xfrm>
                     <a:prstGeom prst="rect">
                       <a:avLst/>
@@ -1001,10 +1603,7 @@
         <w:fldChar w:fldCharType="begin"/>
       </w:r>
       <w:r>
-        <w:instrText xml:space="preserve"> SEQ Figure \* ARABIC</w:instrText>
-      </w:r>
-      <w:r>
-        <w:instrText xml:space="preserve"> </w:instrText>
+        <w:instrText xml:space="preserve"> SEQ Figure \* ARABIC </w:instrText>
       </w:r>
       <w:r>
         <w:fldChar w:fldCharType="separate"/>
@@ -1013,7 +1612,7 @@
         <w:rPr>
           <w:noProof/>
         </w:rPr>
-        <w:t>9</w:t>
+        <w:t>10</w:t>
       </w:r>
       <w:r>
         <w:rPr>
@@ -1022,28 +1621,51 @@
         <w:fldChar w:fldCharType="end"/>
       </w:r>
       <w:r>
-        <w:t xml:space="preserve"> - Recursion for the game object</w:t>
+        <w:t xml:space="preserve"> - Error when calling the function with recursion</w:t>
       </w:r>
     </w:p>
     <w:p/>
     <w:p>
       <w:r>
-        <w:t>When the copy variable is created with the game object, the goal is to create another variable to store the script where I am going to use a method named Send Message</w:t>
-      </w:r>
-      <w:r>
-        <w:t>, this method allows to call any method in a class that derives from MonoBehaviour</w:t>
-      </w:r>
-      <w:r>
-        <w:t xml:space="preserve"> </w:t>
-      </w:r>
-      <w:r>
-        <w:t>(Unity 2018)</w:t>
-      </w:r>
-      <w:r>
-        <w:t xml:space="preserve"> [Figure 10]</w:t>
-      </w:r>
-      <w:r>
-        <w:t>.</w:t>
+        <w:t xml:space="preserve">The problem seems to be on the position for each line, to solve this problem </w:t>
+      </w:r>
+      <w:r>
+        <w:t xml:space="preserve">I set the object position equals to the last object position multiplying by the last object rotation. </w:t>
+      </w:r>
+    </w:p>
+    <w:p>
+      <w:pPr>
+        <w:spacing w:line="259" w:lineRule="auto"/>
+        <w:jc w:val="left"/>
+      </w:pPr>
+      <w:r>
+        <w:br w:type="page"/>
+      </w:r>
+    </w:p>
+    <w:p/>
+    <w:p>
+      <w:r>
+        <w:t xml:space="preserve">After many hours spent on the attempt to create a fractal, I ended up with </w:t>
+      </w:r>
+      <w:r>
+        <w:t>two interesting</w:t>
+      </w:r>
+      <w:r>
+        <w:t xml:space="preserve"> fractal pattern using only lines in unity (Figure </w:t>
+      </w:r>
+      <w:proofErr w:type="gramStart"/>
+      <w:r>
+        <w:t>9)</w:t>
+      </w:r>
+      <w:r>
+        <w:t>(</w:t>
+      </w:r>
+      <w:proofErr w:type="gramEnd"/>
+      <w:r>
+        <w:t>Figure 10)</w:t>
+      </w:r>
+      <w:r>
+        <w:t>. My end goal is to be able to create different patterns for example a tree, this technique is going to allow me to draw the water paths for the hydraulic erosion.</w:t>
       </w:r>
     </w:p>
     <w:p>
@@ -1055,10 +1677,10 @@
           <w:noProof/>
         </w:rPr>
         <w:drawing>
-          <wp:inline distT="0" distB="0" distL="0" distR="0" wp14:anchorId="1F38D1A3" wp14:editId="55B86346">
-            <wp:extent cx="4823460" cy="383540"/>
+          <wp:inline distT="0" distB="0" distL="0" distR="0" wp14:anchorId="6A8ABCE1" wp14:editId="560DB8AF">
+            <wp:extent cx="3625877" cy="1876425"/>
             <wp:effectExtent l="0" t="0" r="0" b="0"/>
-            <wp:docPr id="14" name="Picture 14"/>
+            <wp:docPr id="9" name="Picture 9"/>
             <wp:cNvGraphicFramePr>
               <a:graphicFrameLocks xmlns:a="http://schemas.openxmlformats.org/drawingml/2006/main" noChangeAspect="1"/>
             </wp:cNvGraphicFramePr>
@@ -1078,7 +1700,7 @@
                   <pic:spPr>
                     <a:xfrm>
                       <a:off x="0" y="0"/>
-                      <a:ext cx="4823460" cy="383540"/>
+                      <a:ext cx="3629454" cy="1878276"/>
                     </a:xfrm>
                     <a:prstGeom prst="rect">
                       <a:avLst/>
@@ -1098,106 +1720,34 @@
       <w:r>
         <w:t xml:space="preserve">Figure </w:t>
       </w:r>
-      <w:fldSimple w:instr=" SEQ Figure \* ARABIC ">
-        <w:r>
-          <w:rPr>
-            <w:noProof/>
-          </w:rPr>
-          <w:t>10</w:t>
-        </w:r>
-      </w:fldSimple>
-      <w:r>
-        <w:t xml:space="preserve"> - Using Send</w:t>
-      </w:r>
-      <w:r>
-        <w:t xml:space="preserve"> </w:t>
-      </w:r>
-      <w:r>
-        <w:t>Message Method()</w:t>
+      <w:r>
+        <w:fldChar w:fldCharType="begin"/>
+      </w:r>
+      <w:r>
+        <w:instrText xml:space="preserve"> SEQ Figure \* ARABIC </w:instrText>
+      </w:r>
+      <w:r>
+        <w:fldChar w:fldCharType="separate"/>
+      </w:r>
+      <w:r>
+        <w:rPr>
+          <w:noProof/>
+        </w:rPr>
+        <w:t>11</w:t>
+      </w:r>
+      <w:r>
+        <w:rPr>
+          <w:noProof/>
+        </w:rPr>
+        <w:fldChar w:fldCharType="end"/>
+      </w:r>
+      <w:r>
+        <w:t xml:space="preserve"> - Random Fractal by Flavio Fiori</w:t>
       </w:r>
     </w:p>
     <w:p/>
     <w:p>
       <w:pPr>
-        <w:spacing w:line="259" w:lineRule="auto"/>
-        <w:jc w:val="left"/>
-        <w:rPr>
-          <w:rFonts w:asciiTheme="majorHAnsi" w:eastAsiaTheme="majorEastAsia" w:hAnsiTheme="majorHAnsi" w:cstheme="majorBidi"/>
-          <w:color w:val="1F3763" w:themeColor="accent1" w:themeShade="7F"/>
-          <w:sz w:val="24"/>
-          <w:szCs w:val="24"/>
-        </w:rPr>
-      </w:pPr>
-      <w:r>
-        <w:br w:type="page"/>
-      </w:r>
-    </w:p>
-    <w:p>
-      <w:pPr>
-        <w:pStyle w:val="Heading3"/>
-      </w:pPr>
-      <w:r>
-        <w:lastRenderedPageBreak/>
-        <w:t>Expander Script</w:t>
-      </w:r>
-    </w:p>
-    <w:p>
-      <w:r>
-        <w:t xml:space="preserve">This script contains the method that is called from the SendMessage() method that is used on the Fractal Script [Figure 10]. </w:t>
-      </w:r>
-    </w:p>
-    <w:p>
-      <w:r>
-        <w:t>This method is named Created and have a RecursionScript has a parameter, this script is responsible to store the value from “i” in the for loop. For example, let’s say that the splitNumber value is 2, then the “i” can be 0 or 1.</w:t>
-      </w:r>
-      <w:r>
-        <w:t xml:space="preserve"> </w:t>
-      </w:r>
-      <w:r>
-        <w:t xml:space="preserve">When the “i” is </w:t>
-      </w:r>
-      <w:r>
-        <w:t>1</w:t>
-      </w:r>
-      <w:r>
-        <w:t xml:space="preserve"> then the rotation is positive when the “i” is </w:t>
-      </w:r>
-      <w:r>
-        <w:t>0</w:t>
-      </w:r>
-      <w:r>
-        <w:t xml:space="preserve"> the rotation is negative</w:t>
-      </w:r>
-      <w:r>
-        <w:t xml:space="preserve"> due to the fact that</w:t>
-      </w:r>
-      <w:r>
-        <w:t xml:space="preserve"> multiplying</w:t>
-      </w:r>
-      <w:r>
-        <w:t xml:space="preserve"> 0 by</w:t>
-      </w:r>
-      <w:r>
-        <w:t xml:space="preserve"> * 2</w:t>
-      </w:r>
-      <w:r>
-        <w:t xml:space="preserve"> is 0</w:t>
-      </w:r>
-      <w:r>
-        <w:t xml:space="preserve"> then subtracting 1</w:t>
-      </w:r>
-      <w:r>
-        <w:t xml:space="preserve"> is -1</w:t>
-      </w:r>
-      <w:r>
-        <w:t>.</w:t>
-      </w:r>
-      <w:r>
-        <w:t xml:space="preserve"> [Figure 11].</w:t>
-      </w:r>
-    </w:p>
-    <w:p>
-      <w:pPr>
         <w:keepNext/>
       </w:pPr>
       <w:r>
@@ -1205,10 +1755,10 @@
           <w:noProof/>
         </w:rPr>
         <w:drawing>
-          <wp:inline distT="0" distB="0" distL="0" distR="0" wp14:anchorId="0C74C6BB" wp14:editId="38B3DC5B">
-            <wp:extent cx="4823460" cy="819785"/>
+          <wp:inline distT="0" distB="0" distL="0" distR="0" wp14:anchorId="0C9E2BFB" wp14:editId="3431B1D9">
+            <wp:extent cx="3494494" cy="3771900"/>
             <wp:effectExtent l="0" t="0" r="0" b="0"/>
-            <wp:docPr id="15" name="Picture 15"/>
+            <wp:docPr id="10" name="Picture 10"/>
             <wp:cNvGraphicFramePr>
               <a:graphicFrameLocks xmlns:a="http://schemas.openxmlformats.org/drawingml/2006/main" noChangeAspect="1"/>
             </wp:cNvGraphicFramePr>
@@ -1228,7 +1778,7 @@
                   <pic:spPr>
                     <a:xfrm>
                       <a:off x="0" y="0"/>
-                      <a:ext cx="4823460" cy="819785"/>
+                      <a:ext cx="3497233" cy="3774857"/>
                     </a:xfrm>
                     <a:prstGeom prst="rect">
                       <a:avLst/>
@@ -1248,29 +1798,76 @@
       <w:r>
         <w:t xml:space="preserve">Figure </w:t>
       </w:r>
-      <w:fldSimple w:instr=" SEQ Figure \* ARABIC ">
-        <w:r>
-          <w:rPr>
-            <w:noProof/>
-          </w:rPr>
-          <w:t>11</w:t>
-        </w:r>
-      </w:fldSimple>
-      <w:r>
-        <w:t xml:space="preserve"> - Created Method</w:t>
-      </w:r>
-    </w:p>
-    <w:p>
-      <w:pPr>
-        <w:pStyle w:val="Heading3"/>
-      </w:pPr>
-      <w:r>
-        <w:t>Recursion Script</w:t>
-      </w:r>
-    </w:p>
-    <w:p>
-      <w:r>
-        <w:t>This script is only responsible to hold the value from split and then use it to know the direction that is rotating.</w:t>
+      <w:r>
+        <w:fldChar w:fldCharType="begin"/>
+      </w:r>
+      <w:r>
+        <w:instrText xml:space="preserve"> SEQ Figure \* ARABIC </w:instrText>
+      </w:r>
+      <w:r>
+        <w:fldChar w:fldCharType="separate"/>
+      </w:r>
+      <w:r>
+        <w:rPr>
+          <w:noProof/>
+        </w:rPr>
+        <w:t>12</w:t>
+      </w:r>
+      <w:r>
+        <w:rPr>
+          <w:noProof/>
+        </w:rPr>
+        <w:fldChar w:fldCharType="end"/>
+      </w:r>
+      <w:r>
+        <w:t xml:space="preserve"> - Random Pattern 2</w:t>
+      </w:r>
+    </w:p>
+    <w:p>
+      <w:pPr>
+        <w:spacing w:line="259" w:lineRule="auto"/>
+        <w:jc w:val="left"/>
+        <w:rPr>
+          <w:rFonts w:asciiTheme="majorHAnsi" w:eastAsiaTheme="majorEastAsia" w:hAnsiTheme="majorHAnsi" w:cstheme="majorBidi"/>
+          <w:color w:val="2F5496" w:themeColor="accent1" w:themeShade="BF"/>
+          <w:sz w:val="32"/>
+          <w:szCs w:val="32"/>
+        </w:rPr>
+      </w:pPr>
+      <w:r>
+        <w:br w:type="page"/>
+      </w:r>
+    </w:p>
+    <w:p>
+      <w:pPr>
+        <w:pStyle w:val="Heading5"/>
+      </w:pPr>
+      <w:r>
+        <w:lastRenderedPageBreak/>
+        <w:t>Fractal Tree</w:t>
+      </w:r>
+    </w:p>
+    <w:p>
+      <w:r>
+        <w:t xml:space="preserve">Not happy with the result from the previous attempt to generate fractals, I took a different approach. </w:t>
+      </w:r>
+    </w:p>
+    <w:p>
+      <w:r>
+        <w:t xml:space="preserve">I decided to create an empty game object that is going to have a cube has a child and create a script for the empty game object. </w:t>
+      </w:r>
+    </w:p>
+    <w:p>
+      <w:pPr>
+        <w:pStyle w:val="Heading6"/>
+      </w:pPr>
+      <w:r>
+        <w:t>Fractals Script</w:t>
+      </w:r>
+    </w:p>
+    <w:p>
+      <w:r>
+        <w:t xml:space="preserve">This script is responsible for the recursion of the game object, and to achieve this result, different from the previous time where I was using a line renderer, now I just instantiate a copy of the game object itself [Figure 9]. </w:t>
       </w:r>
     </w:p>
     <w:p>
@@ -1282,10 +1879,10 @@
           <w:noProof/>
         </w:rPr>
         <w:drawing>
-          <wp:inline distT="0" distB="0" distL="0" distR="0" wp14:anchorId="1CA921A2" wp14:editId="1F7C118E">
-            <wp:extent cx="3324225" cy="1171575"/>
-            <wp:effectExtent l="0" t="0" r="9525" b="9525"/>
-            <wp:docPr id="16" name="Picture 16"/>
+          <wp:inline distT="0" distB="0" distL="0" distR="0" wp14:anchorId="221F05D5" wp14:editId="1111DC91">
+            <wp:extent cx="4823460" cy="1699260"/>
+            <wp:effectExtent l="0" t="0" r="0" b="0"/>
+            <wp:docPr id="11" name="Picture 11"/>
             <wp:cNvGraphicFramePr>
               <a:graphicFrameLocks xmlns:a="http://schemas.openxmlformats.org/drawingml/2006/main" noChangeAspect="1"/>
             </wp:cNvGraphicFramePr>
@@ -1305,7 +1902,7 @@
                   <pic:spPr>
                     <a:xfrm>
                       <a:off x="0" y="0"/>
-                      <a:ext cx="3324225" cy="1171575"/>
+                      <a:ext cx="4823460" cy="1699260"/>
                     </a:xfrm>
                     <a:prstGeom prst="rect">
                       <a:avLst/>
@@ -1330,45 +1927,37 @@
           <w:rPr>
             <w:noProof/>
           </w:rPr>
-          <w:t>12</w:t>
+          <w:t>13</w:t>
         </w:r>
       </w:fldSimple>
       <w:r>
-        <w:t xml:space="preserve"> - Recursion Script</w:t>
-      </w:r>
-      <w:bookmarkStart w:id="0" w:name="_GoBack"/>
-      <w:bookmarkEnd w:id="0"/>
-    </w:p>
-    <w:p>
-      <w:pPr>
-        <w:spacing w:line="259" w:lineRule="auto"/>
-        <w:jc w:val="left"/>
-        <w:rPr>
-          <w:rFonts w:asciiTheme="majorHAnsi" w:eastAsiaTheme="majorEastAsia" w:hAnsiTheme="majorHAnsi" w:cstheme="majorBidi"/>
-          <w:color w:val="1F3763" w:themeColor="accent1" w:themeShade="7F"/>
-          <w:sz w:val="24"/>
-          <w:szCs w:val="24"/>
-        </w:rPr>
-      </w:pPr>
-      <w:r>
-        <w:br w:type="page"/>
-      </w:r>
-    </w:p>
-    <w:p>
-      <w:pPr>
-        <w:pStyle w:val="Heading3"/>
-      </w:pPr>
-      <w:r>
-        <w:lastRenderedPageBreak/>
-        <w:t>Conclusion</w:t>
-      </w:r>
-    </w:p>
-    <w:p>
-      <w:r>
-        <w:t>Now that the code was working has intended the result using the cubes started to look like a tree</w:t>
-      </w:r>
-      <w:r>
-        <w:t>, I called this a fractal cube [Figure 13].</w:t>
+        <w:t xml:space="preserve"> - Recursion for the game object</w:t>
+      </w:r>
+    </w:p>
+    <w:p/>
+    <w:p>
+      <w:r>
+        <w:t>When the copy variable is created with the game object, the goal is to create another variable to store the script where I am going to use a method named Send Message</w:t>
+      </w:r>
+      <w:r>
+        <w:t xml:space="preserve">, this method allows to call any method in a class that derives from </w:t>
+      </w:r>
+      <w:proofErr w:type="spellStart"/>
+      <w:r>
+        <w:t>MonoBehaviour</w:t>
+      </w:r>
+      <w:proofErr w:type="spellEnd"/>
+      <w:r>
+        <w:t xml:space="preserve"> </w:t>
+      </w:r>
+      <w:r>
+        <w:t>(Unity 2018)</w:t>
+      </w:r>
+      <w:r>
+        <w:t xml:space="preserve"> [Figure 10]</w:t>
+      </w:r>
+      <w:r>
+        <w:t>.</w:t>
       </w:r>
     </w:p>
     <w:p>
@@ -1380,10 +1969,10 @@
           <w:noProof/>
         </w:rPr>
         <w:drawing>
-          <wp:inline distT="0" distB="0" distL="0" distR="0" wp14:anchorId="7EDCEC43" wp14:editId="1478125A">
-            <wp:extent cx="1762951" cy="1657350"/>
-            <wp:effectExtent l="0" t="0" r="8890" b="0"/>
-            <wp:docPr id="17" name="Picture 17"/>
+          <wp:inline distT="0" distB="0" distL="0" distR="0" wp14:anchorId="1F38D1A3" wp14:editId="55B86346">
+            <wp:extent cx="4823460" cy="383540"/>
+            <wp:effectExtent l="0" t="0" r="0" b="0"/>
+            <wp:docPr id="14" name="Picture 14"/>
             <wp:cNvGraphicFramePr>
               <a:graphicFrameLocks xmlns:a="http://schemas.openxmlformats.org/drawingml/2006/main" noChangeAspect="1"/>
             </wp:cNvGraphicFramePr>
@@ -1403,7 +1992,7 @@
                   <pic:spPr>
                     <a:xfrm>
                       <a:off x="0" y="0"/>
-                      <a:ext cx="1768349" cy="1662424"/>
+                      <a:ext cx="4823460" cy="383540"/>
                     </a:xfrm>
                     <a:prstGeom prst="rect">
                       <a:avLst/>
@@ -1423,22 +2012,184 @@
       <w:r>
         <w:t xml:space="preserve">Figure </w:t>
       </w:r>
-      <w:fldSimple w:instr=" SEQ Figure \* ARABIC ">
-        <w:r>
-          <w:rPr>
-            <w:noProof/>
-          </w:rPr>
-          <w:t>13</w:t>
-        </w:r>
-      </w:fldSimple>
-      <w:r>
-        <w:t xml:space="preserve"> - Fractal Cube</w:t>
+      <w:r>
+        <w:fldChar w:fldCharType="begin"/>
+      </w:r>
+      <w:r>
+        <w:instrText xml:space="preserve"> SEQ Figure \* ARABIC </w:instrText>
+      </w:r>
+      <w:r>
+        <w:fldChar w:fldCharType="separate"/>
+      </w:r>
+      <w:r>
+        <w:rPr>
+          <w:noProof/>
+        </w:rPr>
+        <w:t>14</w:t>
+      </w:r>
+      <w:r>
+        <w:rPr>
+          <w:noProof/>
+        </w:rPr>
+        <w:fldChar w:fldCharType="end"/>
+      </w:r>
+      <w:r>
+        <w:t xml:space="preserve"> - Using Send</w:t>
+      </w:r>
+      <w:r>
+        <w:t xml:space="preserve"> </w:t>
+      </w:r>
+      <w:r>
+        <w:t xml:space="preserve">Message </w:t>
+      </w:r>
+      <w:proofErr w:type="gramStart"/>
+      <w:r>
+        <w:t>Method(</w:t>
+      </w:r>
+      <w:proofErr w:type="gramEnd"/>
+      <w:r>
+        <w:t>)</w:t>
       </w:r>
     </w:p>
     <w:p/>
     <w:p>
-      <w:r>
-        <w:t>I decided to rescale the cube to look alike a branch from a tree, using the cube scale has follow: x = 0.1, y = 1 and z = 0.1</w:t>
+      <w:pPr>
+        <w:spacing w:line="259" w:lineRule="auto"/>
+        <w:jc w:val="left"/>
+        <w:rPr>
+          <w:rFonts w:asciiTheme="majorHAnsi" w:eastAsiaTheme="majorEastAsia" w:hAnsiTheme="majorHAnsi" w:cstheme="majorBidi"/>
+          <w:color w:val="1F3763" w:themeColor="accent1" w:themeShade="7F"/>
+          <w:sz w:val="24"/>
+          <w:szCs w:val="24"/>
+        </w:rPr>
+      </w:pPr>
+      <w:r>
+        <w:br w:type="page"/>
+      </w:r>
+    </w:p>
+    <w:p>
+      <w:pPr>
+        <w:pStyle w:val="Heading6"/>
+      </w:pPr>
+      <w:r>
+        <w:lastRenderedPageBreak/>
+        <w:t>Expander Script</w:t>
+      </w:r>
+    </w:p>
+    <w:p>
+      <w:r>
+        <w:t xml:space="preserve">This script contains the method that is called from the </w:t>
+      </w:r>
+      <w:proofErr w:type="spellStart"/>
+      <w:proofErr w:type="gramStart"/>
+      <w:r>
+        <w:t>SendMessage</w:t>
+      </w:r>
+      <w:proofErr w:type="spellEnd"/>
+      <w:r>
+        <w:t>(</w:t>
+      </w:r>
+      <w:proofErr w:type="gramEnd"/>
+      <w:r>
+        <w:t xml:space="preserve">) method that is used on the Fractal Script [Figure 10]. </w:t>
+      </w:r>
+    </w:p>
+    <w:p>
+      <w:r>
+        <w:t xml:space="preserve">This method is named Created and have a </w:t>
+      </w:r>
+      <w:proofErr w:type="spellStart"/>
+      <w:r>
+        <w:t>RecursionScript</w:t>
+      </w:r>
+      <w:proofErr w:type="spellEnd"/>
+      <w:r>
+        <w:t xml:space="preserve"> has a parameter, this script is responsible to store the value from “</w:t>
+      </w:r>
+      <w:proofErr w:type="spellStart"/>
+      <w:r>
+        <w:t>i</w:t>
+      </w:r>
+      <w:proofErr w:type="spellEnd"/>
+      <w:r>
+        <w:t xml:space="preserve">” in the for loop. For example, let’s say that the </w:t>
+      </w:r>
+      <w:proofErr w:type="spellStart"/>
+      <w:r>
+        <w:t>splitNumber</w:t>
+      </w:r>
+      <w:proofErr w:type="spellEnd"/>
+      <w:r>
+        <w:t xml:space="preserve"> value is 2, then the “</w:t>
+      </w:r>
+      <w:proofErr w:type="spellStart"/>
+      <w:r>
+        <w:t>i</w:t>
+      </w:r>
+      <w:proofErr w:type="spellEnd"/>
+      <w:r>
+        <w:t>” can be 0 or 1.</w:t>
+      </w:r>
+      <w:r>
+        <w:t xml:space="preserve"> </w:t>
+      </w:r>
+      <w:r>
+        <w:t>When the “</w:t>
+      </w:r>
+      <w:proofErr w:type="spellStart"/>
+      <w:r>
+        <w:t>i</w:t>
+      </w:r>
+      <w:proofErr w:type="spellEnd"/>
+      <w:r>
+        <w:t xml:space="preserve">” is </w:t>
+      </w:r>
+      <w:r>
+        <w:t>1</w:t>
+      </w:r>
+      <w:r>
+        <w:t xml:space="preserve"> then the rotation is positive when the “</w:t>
+      </w:r>
+      <w:proofErr w:type="spellStart"/>
+      <w:r>
+        <w:t>i</w:t>
+      </w:r>
+      <w:proofErr w:type="spellEnd"/>
+      <w:r>
+        <w:t xml:space="preserve">” is </w:t>
+      </w:r>
+      <w:r>
+        <w:t>0</w:t>
+      </w:r>
+      <w:r>
+        <w:t xml:space="preserve"> the rotation is negative</w:t>
+      </w:r>
+      <w:r>
+        <w:t xml:space="preserve"> due to the fact that</w:t>
+      </w:r>
+      <w:r>
+        <w:t xml:space="preserve"> multiplying</w:t>
+      </w:r>
+      <w:r>
+        <w:t xml:space="preserve"> 0 by</w:t>
+      </w:r>
+      <w:r>
+        <w:t xml:space="preserve"> * 2</w:t>
+      </w:r>
+      <w:r>
+        <w:t xml:space="preserve"> is 0</w:t>
+      </w:r>
+      <w:r>
+        <w:t xml:space="preserve"> then subtracting 1</w:t>
+      </w:r>
+      <w:r>
+        <w:t xml:space="preserve"> is -1</w:t>
+      </w:r>
+      <w:r>
+        <w:t>.</w:t>
+      </w:r>
+      <w:r>
+        <w:t xml:space="preserve"> [Figure 11].</w:t>
       </w:r>
     </w:p>
     <w:p>
@@ -1450,10 +2201,10 @@
           <w:noProof/>
         </w:rPr>
         <w:drawing>
-          <wp:inline distT="0" distB="0" distL="0" distR="0" wp14:anchorId="06FC6719" wp14:editId="09D77953">
-            <wp:extent cx="752475" cy="1126285"/>
+          <wp:inline distT="0" distB="0" distL="0" distR="0" wp14:anchorId="0C74C6BB" wp14:editId="38B3DC5B">
+            <wp:extent cx="4823460" cy="819785"/>
             <wp:effectExtent l="0" t="0" r="0" b="0"/>
-            <wp:docPr id="18" name="Picture 18"/>
+            <wp:docPr id="15" name="Picture 15"/>
             <wp:cNvGraphicFramePr>
               <a:graphicFrameLocks xmlns:a="http://schemas.openxmlformats.org/drawingml/2006/main" noChangeAspect="1"/>
             </wp:cNvGraphicFramePr>
@@ -1473,7 +2224,7 @@
                   <pic:spPr>
                     <a:xfrm>
                       <a:off x="0" y="0"/>
-                      <a:ext cx="761696" cy="1140086"/>
+                      <a:ext cx="4823460" cy="819785"/>
                     </a:xfrm>
                     <a:prstGeom prst="rect">
                       <a:avLst/>
@@ -1493,22 +2244,42 @@
       <w:r>
         <w:t xml:space="preserve">Figure </w:t>
       </w:r>
-      <w:fldSimple w:instr=" SEQ Figure \* ARABIC ">
-        <w:r>
-          <w:rPr>
-            <w:noProof/>
-          </w:rPr>
-          <w:t>14</w:t>
-        </w:r>
-      </w:fldSimple>
-      <w:r>
-        <w:t xml:space="preserve"> - Tree Branch</w:t>
-      </w:r>
-    </w:p>
-    <w:p/>
-    <w:p>
-      <w:r>
-        <w:t>Now that I created the tree branch, I compiled the code once again, the result was far from what I expected [Figure 15].</w:t>
+      <w:r>
+        <w:fldChar w:fldCharType="begin"/>
+      </w:r>
+      <w:r>
+        <w:instrText xml:space="preserve"> SEQ Figure \* ARABIC </w:instrText>
+      </w:r>
+      <w:r>
+        <w:fldChar w:fldCharType="separate"/>
+      </w:r>
+      <w:r>
+        <w:rPr>
+          <w:noProof/>
+        </w:rPr>
+        <w:t>15</w:t>
+      </w:r>
+      <w:r>
+        <w:rPr>
+          <w:noProof/>
+        </w:rPr>
+        <w:fldChar w:fldCharType="end"/>
+      </w:r>
+      <w:r>
+        <w:t xml:space="preserve"> - Created Method</w:t>
+      </w:r>
+    </w:p>
+    <w:p>
+      <w:pPr>
+        <w:pStyle w:val="Heading6"/>
+      </w:pPr>
+      <w:r>
+        <w:t>Recursion Script</w:t>
+      </w:r>
+    </w:p>
+    <w:p>
+      <w:r>
+        <w:t>This script is only responsible to hold the value from split and then use it to know the direction that is rotating.</w:t>
       </w:r>
     </w:p>
     <w:p>
@@ -1520,10 +2291,10 @@
           <w:noProof/>
         </w:rPr>
         <w:drawing>
-          <wp:inline distT="0" distB="0" distL="0" distR="0" wp14:anchorId="55EC5D51" wp14:editId="4931394D">
-            <wp:extent cx="1891059" cy="1905000"/>
-            <wp:effectExtent l="0" t="0" r="0" b="0"/>
-            <wp:docPr id="19" name="Picture 19"/>
+          <wp:inline distT="0" distB="0" distL="0" distR="0" wp14:anchorId="1CA921A2" wp14:editId="1F7C118E">
+            <wp:extent cx="3324225" cy="1171575"/>
+            <wp:effectExtent l="0" t="0" r="9525" b="9525"/>
+            <wp:docPr id="16" name="Picture 16"/>
             <wp:cNvGraphicFramePr>
               <a:graphicFrameLocks xmlns:a="http://schemas.openxmlformats.org/drawingml/2006/main" noChangeAspect="1"/>
             </wp:cNvGraphicFramePr>
@@ -1543,7 +2314,7 @@
                   <pic:spPr>
                     <a:xfrm>
                       <a:off x="0" y="0"/>
-                      <a:ext cx="1904705" cy="1918747"/>
+                      <a:ext cx="3324225" cy="1171575"/>
                     </a:xfrm>
                     <a:prstGeom prst="rect">
                       <a:avLst/>
@@ -1555,15 +2326,84 @@
           </wp:inline>
         </w:drawing>
       </w:r>
+    </w:p>
+    <w:p>
+      <w:pPr>
+        <w:pStyle w:val="Caption"/>
+      </w:pPr>
+      <w:r>
+        <w:t xml:space="preserve">Figure </w:t>
+      </w:r>
+      <w:r>
+        <w:fldChar w:fldCharType="begin"/>
+      </w:r>
+      <w:r>
+        <w:instrText xml:space="preserve"> SEQ Figure \* ARABIC </w:instrText>
+      </w:r>
+      <w:r>
+        <w:fldChar w:fldCharType="separate"/>
+      </w:r>
       <w:r>
         <w:rPr>
           <w:noProof/>
         </w:rPr>
+        <w:t>16</w:t>
+      </w:r>
+      <w:r>
+        <w:rPr>
+          <w:noProof/>
+        </w:rPr>
+        <w:fldChar w:fldCharType="end"/>
+      </w:r>
+      <w:r>
+        <w:t xml:space="preserve"> - Recursion Script</w:t>
+      </w:r>
+    </w:p>
+    <w:p>
+      <w:pPr>
+        <w:spacing w:line="259" w:lineRule="auto"/>
+        <w:jc w:val="left"/>
+        <w:rPr>
+          <w:rFonts w:asciiTheme="majorHAnsi" w:eastAsiaTheme="majorEastAsia" w:hAnsiTheme="majorHAnsi" w:cstheme="majorBidi"/>
+          <w:color w:val="1F3763" w:themeColor="accent1" w:themeShade="7F"/>
+          <w:sz w:val="24"/>
+          <w:szCs w:val="24"/>
+        </w:rPr>
+      </w:pPr>
+      <w:r>
+        <w:br w:type="page"/>
+      </w:r>
+    </w:p>
+    <w:p>
+      <w:pPr>
+        <w:pStyle w:val="Heading6"/>
+      </w:pPr>
+      <w:r>
+        <w:lastRenderedPageBreak/>
+        <w:t>Conclusion</w:t>
+      </w:r>
+    </w:p>
+    <w:p>
+      <w:r>
+        <w:t>Now that the code was working has intended the result using the cubes started to look like a tree</w:t>
+      </w:r>
+      <w:r>
+        <w:t>, I called this a fractal cube [Figure 13].</w:t>
+      </w:r>
+    </w:p>
+    <w:p>
+      <w:pPr>
+        <w:keepNext/>
+      </w:pPr>
+      <w:r>
+        <w:rPr>
+          <w:noProof/>
+        </w:rPr>
         <w:drawing>
-          <wp:inline distT="0" distB="0" distL="0" distR="0" wp14:anchorId="1DE66CC5" wp14:editId="427D321F">
-            <wp:extent cx="2008572" cy="1914525"/>
-            <wp:effectExtent l="0" t="0" r="0" b="0"/>
-            <wp:docPr id="20" name="Picture 20"/>
+          <wp:inline distT="0" distB="0" distL="0" distR="0" wp14:anchorId="7EDCEC43" wp14:editId="1478125A">
+            <wp:extent cx="1762951" cy="1657350"/>
+            <wp:effectExtent l="0" t="0" r="8890" b="0"/>
+            <wp:docPr id="17" name="Picture 17"/>
             <wp:cNvGraphicFramePr>
               <a:graphicFrameLocks xmlns:a="http://schemas.openxmlformats.org/drawingml/2006/main" noChangeAspect="1"/>
             </wp:cNvGraphicFramePr>
@@ -1583,7 +2423,7 @@
                   <pic:spPr>
                     <a:xfrm>
                       <a:off x="0" y="0"/>
-                      <a:ext cx="2025577" cy="1930733"/>
+                      <a:ext cx="1768349" cy="1662424"/>
                     </a:xfrm>
                     <a:prstGeom prst="rect">
                       <a:avLst/>
@@ -1603,23 +2443,35 @@
       <w:r>
         <w:t xml:space="preserve">Figure </w:t>
       </w:r>
-      <w:fldSimple w:instr=" SEQ Figure \* ARABIC ">
-        <w:r>
-          <w:rPr>
-            <w:noProof/>
-          </w:rPr>
-          <w:t>15</w:t>
-        </w:r>
-      </w:fldSimple>
-      <w:r>
-        <w:t xml:space="preserve"> - Tree Generation Failed</w:t>
+      <w:r>
+        <w:fldChar w:fldCharType="begin"/>
+      </w:r>
+      <w:r>
+        <w:instrText xml:space="preserve"> SEQ Figure \* ARABIC </w:instrText>
+      </w:r>
+      <w:r>
+        <w:fldChar w:fldCharType="separate"/>
+      </w:r>
+      <w:r>
+        <w:rPr>
+          <w:noProof/>
+        </w:rPr>
+        <w:t>17</w:t>
+      </w:r>
+      <w:r>
+        <w:rPr>
+          <w:noProof/>
+        </w:rPr>
+        <w:fldChar w:fldCharType="end"/>
+      </w:r>
+      <w:r>
+        <w:t xml:space="preserve"> - Fractal Cube</w:t>
       </w:r>
     </w:p>
     <w:p/>
     <w:p>
       <w:r>
-        <w:lastRenderedPageBreak/>
-        <w:t>After a while looking for a solution, I found that changing the position from the cube inside the parent was improving my results, I changed the Cube Position to Y = 1 [Figure 16].</w:t>
+        <w:t>I decided to rescale the cube to look alike a branch from a tree, using the cube scale has follow: x = 0.1, y = 1 and z = 0.1</w:t>
       </w:r>
     </w:p>
     <w:p>
@@ -1631,10 +2483,10 @@
           <w:noProof/>
         </w:rPr>
         <w:drawing>
-          <wp:inline distT="0" distB="0" distL="0" distR="0" wp14:anchorId="12F3CA0E" wp14:editId="6600926B">
-            <wp:extent cx="2340645" cy="1714500"/>
-            <wp:effectExtent l="0" t="0" r="2540" b="0"/>
-            <wp:docPr id="21" name="Picture 21"/>
+          <wp:inline distT="0" distB="0" distL="0" distR="0" wp14:anchorId="06FC6719" wp14:editId="09D77953">
+            <wp:extent cx="752475" cy="1126285"/>
+            <wp:effectExtent l="0" t="0" r="0" b="0"/>
+            <wp:docPr id="18" name="Picture 18"/>
             <wp:cNvGraphicFramePr>
               <a:graphicFrameLocks xmlns:a="http://schemas.openxmlformats.org/drawingml/2006/main" noChangeAspect="1"/>
             </wp:cNvGraphicFramePr>
@@ -1654,7 +2506,7 @@
                   <pic:spPr>
                     <a:xfrm>
                       <a:off x="0" y="0"/>
-                      <a:ext cx="2355488" cy="1725373"/>
+                      <a:ext cx="761696" cy="1140086"/>
                     </a:xfrm>
                     <a:prstGeom prst="rect">
                       <a:avLst/>
@@ -1666,15 +2518,58 @@
           </wp:inline>
         </w:drawing>
       </w:r>
+    </w:p>
+    <w:p>
+      <w:pPr>
+        <w:pStyle w:val="Caption"/>
+      </w:pPr>
+      <w:r>
+        <w:t xml:space="preserve">Figure </w:t>
+      </w:r>
+      <w:r>
+        <w:fldChar w:fldCharType="begin"/>
+      </w:r>
+      <w:r>
+        <w:instrText xml:space="preserve"> SEQ Figure \* ARABIC </w:instrText>
+      </w:r>
+      <w:r>
+        <w:fldChar w:fldCharType="separate"/>
+      </w:r>
       <w:r>
         <w:rPr>
           <w:noProof/>
         </w:rPr>
+        <w:t>18</w:t>
+      </w:r>
+      <w:r>
+        <w:rPr>
+          <w:noProof/>
+        </w:rPr>
+        <w:fldChar w:fldCharType="end"/>
+      </w:r>
+      <w:r>
+        <w:t xml:space="preserve"> - Tree Branch</w:t>
+      </w:r>
+    </w:p>
+    <w:p/>
+    <w:p>
+      <w:r>
+        <w:t>Now that I created the tree branch, I compiled the code once again, the result was far from what I expected [Figure 15].</w:t>
+      </w:r>
+    </w:p>
+    <w:p>
+      <w:pPr>
+        <w:keepNext/>
+      </w:pPr>
+      <w:r>
+        <w:rPr>
+          <w:noProof/>
+        </w:rPr>
         <w:drawing>
-          <wp:inline distT="0" distB="0" distL="0" distR="0" wp14:anchorId="55F2B0F2" wp14:editId="5A7B25A7">
-            <wp:extent cx="2215541" cy="1714500"/>
+          <wp:inline distT="0" distB="0" distL="0" distR="0" wp14:anchorId="55EC5D51" wp14:editId="4931394D">
+            <wp:extent cx="1891059" cy="1905000"/>
             <wp:effectExtent l="0" t="0" r="0" b="0"/>
-            <wp:docPr id="22" name="Picture 22"/>
+            <wp:docPr id="19" name="Picture 19"/>
             <wp:cNvGraphicFramePr>
               <a:graphicFrameLocks xmlns:a="http://schemas.openxmlformats.org/drawingml/2006/main" noChangeAspect="1"/>
             </wp:cNvGraphicFramePr>
@@ -1694,7 +2589,7 @@
                   <pic:spPr>
                     <a:xfrm>
                       <a:off x="0" y="0"/>
-                      <a:ext cx="2230695" cy="1726227"/>
+                      <a:ext cx="1904705" cy="1918747"/>
                     </a:xfrm>
                     <a:prstGeom prst="rect">
                       <a:avLst/>
@@ -1706,45 +2601,15 @@
           </wp:inline>
         </w:drawing>
       </w:r>
-    </w:p>
-    <w:p>
-      <w:pPr>
-        <w:pStyle w:val="Caption"/>
-      </w:pPr>
-      <w:r>
-        <w:t xml:space="preserve">Figure </w:t>
-      </w:r>
-      <w:fldSimple w:instr=" SEQ Figure \* ARABIC ">
-        <w:r>
-          <w:rPr>
-            <w:noProof/>
-          </w:rPr>
-          <w:t>16</w:t>
-        </w:r>
-      </w:fldSimple>
-      <w:r>
-        <w:t xml:space="preserve"> - Cube Y Position changed to 1</w:t>
-      </w:r>
-    </w:p>
-    <w:p/>
-    <w:p>
-      <w:r>
-        <w:t>Not satisfied with the results, after playing for a while I found that the perfect Position for Y was 0.5, and the result was exactly what I was looking for, the fractal tree [Figure 17].</w:t>
-      </w:r>
-    </w:p>
-    <w:p>
-      <w:pPr>
-        <w:keepNext/>
-      </w:pPr>
       <w:r>
         <w:rPr>
           <w:noProof/>
         </w:rPr>
         <w:drawing>
-          <wp:inline distT="0" distB="0" distL="0" distR="0" wp14:anchorId="2B4E97C5" wp14:editId="633E3F65">
-            <wp:extent cx="2400300" cy="1793590"/>
+          <wp:inline distT="0" distB="0" distL="0" distR="0" wp14:anchorId="1DE66CC5" wp14:editId="427D321F">
+            <wp:extent cx="2008572" cy="1914525"/>
             <wp:effectExtent l="0" t="0" r="0" b="0"/>
-            <wp:docPr id="12" name="Picture 12"/>
+            <wp:docPr id="20" name="Picture 20"/>
             <wp:cNvGraphicFramePr>
               <a:graphicFrameLocks xmlns:a="http://schemas.openxmlformats.org/drawingml/2006/main" noChangeAspect="1"/>
             </wp:cNvGraphicFramePr>
@@ -1764,7 +2629,7 @@
                   <pic:spPr>
                     <a:xfrm>
                       <a:off x="0" y="0"/>
-                      <a:ext cx="2413451" cy="1803417"/>
+                      <a:ext cx="2025577" cy="1930733"/>
                     </a:xfrm>
                     <a:prstGeom prst="rect">
                       <a:avLst/>
@@ -1776,15 +2641,59 @@
           </wp:inline>
         </w:drawing>
       </w:r>
+    </w:p>
+    <w:p>
+      <w:pPr>
+        <w:pStyle w:val="Caption"/>
+      </w:pPr>
+      <w:r>
+        <w:t xml:space="preserve">Figure </w:t>
+      </w:r>
+      <w:r>
+        <w:fldChar w:fldCharType="begin"/>
+      </w:r>
+      <w:r>
+        <w:instrText xml:space="preserve"> SEQ Figure \* ARABIC </w:instrText>
+      </w:r>
+      <w:r>
+        <w:fldChar w:fldCharType="separate"/>
+      </w:r>
       <w:r>
         <w:rPr>
           <w:noProof/>
         </w:rPr>
+        <w:t>19</w:t>
+      </w:r>
+      <w:r>
+        <w:rPr>
+          <w:noProof/>
+        </w:rPr>
+        <w:fldChar w:fldCharType="end"/>
+      </w:r>
+      <w:r>
+        <w:t xml:space="preserve"> - Tree Generation Failed</w:t>
+      </w:r>
+    </w:p>
+    <w:p/>
+    <w:p>
+      <w:r>
+        <w:lastRenderedPageBreak/>
+        <w:t>After a while looking for a solution, I found that changing the position from the cube inside the parent was improving my results, I changed the Cube Position to Y = 1 [Figure 16].</w:t>
+      </w:r>
+    </w:p>
+    <w:p>
+      <w:pPr>
+        <w:keepNext/>
+      </w:pPr>
+      <w:r>
+        <w:rPr>
+          <w:noProof/>
+        </w:rPr>
         <w:drawing>
-          <wp:inline distT="0" distB="0" distL="0" distR="0" wp14:anchorId="4EC753EA" wp14:editId="234E68FB">
-            <wp:extent cx="1983663" cy="1790700"/>
-            <wp:effectExtent l="0" t="0" r="0" b="0"/>
-            <wp:docPr id="13" name="Picture 13"/>
+          <wp:inline distT="0" distB="0" distL="0" distR="0" wp14:anchorId="12F3CA0E" wp14:editId="6600926B">
+            <wp:extent cx="2340645" cy="1714500"/>
+            <wp:effectExtent l="0" t="0" r="2540" b="0"/>
+            <wp:docPr id="21" name="Picture 21"/>
             <wp:cNvGraphicFramePr>
               <a:graphicFrameLocks xmlns:a="http://schemas.openxmlformats.org/drawingml/2006/main" noChangeAspect="1"/>
             </wp:cNvGraphicFramePr>
@@ -1804,7 +2713,7 @@
                   <pic:spPr>
                     <a:xfrm>
                       <a:off x="0" y="0"/>
-                      <a:ext cx="1993894" cy="1799936"/>
+                      <a:ext cx="2355488" cy="1725373"/>
                     </a:xfrm>
                     <a:prstGeom prst="rect">
                       <a:avLst/>
@@ -1816,6 +2725,46 @@
           </wp:inline>
         </w:drawing>
       </w:r>
+      <w:r>
+        <w:rPr>
+          <w:noProof/>
+        </w:rPr>
+        <w:drawing>
+          <wp:inline distT="0" distB="0" distL="0" distR="0" wp14:anchorId="55F2B0F2" wp14:editId="5A7B25A7">
+            <wp:extent cx="2215541" cy="1714500"/>
+            <wp:effectExtent l="0" t="0" r="0" b="0"/>
+            <wp:docPr id="22" name="Picture 22"/>
+            <wp:cNvGraphicFramePr>
+              <a:graphicFrameLocks xmlns:a="http://schemas.openxmlformats.org/drawingml/2006/main" noChangeAspect="1"/>
+            </wp:cNvGraphicFramePr>
+            <a:graphic xmlns:a="http://schemas.openxmlformats.org/drawingml/2006/main">
+              <a:graphicData uri="http://schemas.openxmlformats.org/drawingml/2006/picture">
+                <pic:pic xmlns:pic="http://schemas.openxmlformats.org/drawingml/2006/picture">
+                  <pic:nvPicPr>
+                    <pic:cNvPr id="1" name=""/>
+                    <pic:cNvPicPr/>
+                  </pic:nvPicPr>
+                  <pic:blipFill>
+                    <a:blip r:embed="rId30"/>
+                    <a:stretch>
+                      <a:fillRect/>
+                    </a:stretch>
+                  </pic:blipFill>
+                  <pic:spPr>
+                    <a:xfrm>
+                      <a:off x="0" y="0"/>
+                      <a:ext cx="2230695" cy="1726227"/>
+                    </a:xfrm>
+                    <a:prstGeom prst="rect">
+                      <a:avLst/>
+                    </a:prstGeom>
+                  </pic:spPr>
+                </pic:pic>
+              </a:graphicData>
+            </a:graphic>
+          </wp:inline>
+        </w:drawing>
+      </w:r>
     </w:p>
     <w:p>
       <w:pPr>
@@ -1824,14 +2773,150 @@
       <w:r>
         <w:t xml:space="preserve">Figure </w:t>
       </w:r>
-      <w:fldSimple w:instr=" SEQ Figure \* ARABIC ">
-        <w:r>
-          <w:rPr>
-            <w:noProof/>
-          </w:rPr>
-          <w:t>17</w:t>
-        </w:r>
-      </w:fldSimple>
+      <w:r>
+        <w:fldChar w:fldCharType="begin"/>
+      </w:r>
+      <w:r>
+        <w:instrText xml:space="preserve"> SEQ Figure \* ARABIC </w:instrText>
+      </w:r>
+      <w:r>
+        <w:fldChar w:fldCharType="separate"/>
+      </w:r>
+      <w:r>
+        <w:rPr>
+          <w:noProof/>
+        </w:rPr>
+        <w:t>20</w:t>
+      </w:r>
+      <w:r>
+        <w:rPr>
+          <w:noProof/>
+        </w:rPr>
+        <w:fldChar w:fldCharType="end"/>
+      </w:r>
+      <w:r>
+        <w:t xml:space="preserve"> - Cube Y Position changed to 1</w:t>
+      </w:r>
+    </w:p>
+    <w:p/>
+    <w:p>
+      <w:r>
+        <w:t>Not satisfied with the results, after playing for a while I found that the perfect Position for Y was 0.5, and the result was exactly what I was looking for, the fractal tree [Figure 17].</w:t>
+      </w:r>
+    </w:p>
+    <w:p>
+      <w:pPr>
+        <w:keepNext/>
+      </w:pPr>
+      <w:r>
+        <w:rPr>
+          <w:noProof/>
+        </w:rPr>
+        <w:drawing>
+          <wp:inline distT="0" distB="0" distL="0" distR="0" wp14:anchorId="2B4E97C5" wp14:editId="633E3F65">
+            <wp:extent cx="2400300" cy="1793590"/>
+            <wp:effectExtent l="0" t="0" r="0" b="0"/>
+            <wp:docPr id="12" name="Picture 12"/>
+            <wp:cNvGraphicFramePr>
+              <a:graphicFrameLocks xmlns:a="http://schemas.openxmlformats.org/drawingml/2006/main" noChangeAspect="1"/>
+            </wp:cNvGraphicFramePr>
+            <a:graphic xmlns:a="http://schemas.openxmlformats.org/drawingml/2006/main">
+              <a:graphicData uri="http://schemas.openxmlformats.org/drawingml/2006/picture">
+                <pic:pic xmlns:pic="http://schemas.openxmlformats.org/drawingml/2006/picture">
+                  <pic:nvPicPr>
+                    <pic:cNvPr id="1" name=""/>
+                    <pic:cNvPicPr/>
+                  </pic:nvPicPr>
+                  <pic:blipFill>
+                    <a:blip r:embed="rId31"/>
+                    <a:stretch>
+                      <a:fillRect/>
+                    </a:stretch>
+                  </pic:blipFill>
+                  <pic:spPr>
+                    <a:xfrm>
+                      <a:off x="0" y="0"/>
+                      <a:ext cx="2413451" cy="1803417"/>
+                    </a:xfrm>
+                    <a:prstGeom prst="rect">
+                      <a:avLst/>
+                    </a:prstGeom>
+                  </pic:spPr>
+                </pic:pic>
+              </a:graphicData>
+            </a:graphic>
+          </wp:inline>
+        </w:drawing>
+      </w:r>
+      <w:r>
+        <w:rPr>
+          <w:noProof/>
+        </w:rPr>
+        <w:drawing>
+          <wp:inline distT="0" distB="0" distL="0" distR="0" wp14:anchorId="4EC753EA" wp14:editId="303DE090">
+            <wp:extent cx="1983663" cy="1790700"/>
+            <wp:effectExtent l="0" t="0" r="0" b="0"/>
+            <wp:docPr id="13" name="Picture 13"/>
+            <wp:cNvGraphicFramePr>
+              <a:graphicFrameLocks xmlns:a="http://schemas.openxmlformats.org/drawingml/2006/main" noChangeAspect="1"/>
+            </wp:cNvGraphicFramePr>
+            <a:graphic xmlns:a="http://schemas.openxmlformats.org/drawingml/2006/main">
+              <a:graphicData uri="http://schemas.openxmlformats.org/drawingml/2006/picture">
+                <pic:pic xmlns:pic="http://schemas.openxmlformats.org/drawingml/2006/picture">
+                  <pic:nvPicPr>
+                    <pic:cNvPr id="1" name=""/>
+                    <pic:cNvPicPr/>
+                  </pic:nvPicPr>
+                  <pic:blipFill>
+                    <a:blip r:embed="rId32"/>
+                    <a:stretch>
+                      <a:fillRect/>
+                    </a:stretch>
+                  </pic:blipFill>
+                  <pic:spPr>
+                    <a:xfrm>
+                      <a:off x="0" y="0"/>
+                      <a:ext cx="1983663" cy="1790700"/>
+                    </a:xfrm>
+                    <a:prstGeom prst="rect">
+                      <a:avLst/>
+                    </a:prstGeom>
+                  </pic:spPr>
+                </pic:pic>
+              </a:graphicData>
+            </a:graphic>
+          </wp:inline>
+        </w:drawing>
+      </w:r>
+    </w:p>
+    <w:p>
+      <w:pPr>
+        <w:pStyle w:val="Caption"/>
+      </w:pPr>
+      <w:r>
+        <w:t xml:space="preserve">Figure </w:t>
+      </w:r>
+      <w:r>
+        <w:fldChar w:fldCharType="begin"/>
+      </w:r>
+      <w:r>
+        <w:instrText xml:space="preserve"> SEQ Figure \* ARABIC </w:instrText>
+      </w:r>
+      <w:r>
+        <w:fldChar w:fldCharType="separate"/>
+      </w:r>
+      <w:r>
+        <w:rPr>
+          <w:noProof/>
+        </w:rPr>
+        <w:t>21</w:t>
+      </w:r>
+      <w:r>
+        <w:rPr>
+          <w:noProof/>
+        </w:rPr>
+        <w:fldChar w:fldCharType="end"/>
+      </w:r>
       <w:r>
         <w:t xml:space="preserve"> - Fractal tree</w:t>
       </w:r>
@@ -1850,7 +2935,7 @@
     </w:p>
     <w:p>
       <w:pPr>
-        <w:pStyle w:val="Heading1"/>
+        <w:pStyle w:val="Heading2"/>
       </w:pPr>
       <w:r>
         <w:lastRenderedPageBreak/>
@@ -1859,7 +2944,7 @@
     </w:p>
     <w:p>
       <w:pPr>
-        <w:pStyle w:val="Heading1"/>
+        <w:pStyle w:val="Heading2"/>
       </w:pPr>
       <w:r>
         <w:t>WBS</w:t>
@@ -1922,7 +3007,7 @@
     </w:p>
     <w:p>
       <w:pPr>
-        <w:pStyle w:val="Heading1"/>
+        <w:pStyle w:val="Heading2"/>
       </w:pPr>
       <w:r>
         <w:lastRenderedPageBreak/>
@@ -2128,7 +3213,38 @@
           <w:sz w:val="21"/>
           <w:szCs w:val="21"/>
         </w:rPr>
-        <w:t>2012 Directed by Kari KINKEY. Youtube: . 25 Oct,</w:t>
+        <w:t xml:space="preserve">2012 Directed by Kari KINKEY. </w:t>
+      </w:r>
+      <w:proofErr w:type="spellStart"/>
+      <w:r>
+        <w:rPr>
+          <w:rFonts w:ascii="Helvetica" w:hAnsi="Helvetica" w:cs="Helvetica"/>
+          <w:color w:val="53565A"/>
+          <w:sz w:val="21"/>
+          <w:szCs w:val="21"/>
+        </w:rPr>
+        <w:t>Youtube</w:t>
+      </w:r>
+      <w:proofErr w:type="spellEnd"/>
+      <w:proofErr w:type="gramStart"/>
+      <w:r>
+        <w:rPr>
+          <w:rFonts w:ascii="Helvetica" w:hAnsi="Helvetica" w:cs="Helvetica"/>
+          <w:color w:val="53565A"/>
+          <w:sz w:val="21"/>
+          <w:szCs w:val="21"/>
+        </w:rPr>
+        <w:t>: .</w:t>
+      </w:r>
+      <w:proofErr w:type="gramEnd"/>
+      <w:r>
+        <w:rPr>
+          <w:rFonts w:ascii="Helvetica" w:hAnsi="Helvetica" w:cs="Helvetica"/>
+          <w:color w:val="53565A"/>
+          <w:sz w:val="21"/>
+          <w:szCs w:val="21"/>
+        </w:rPr>
+        <w:t xml:space="preserve"> 25 Oct,</w:t>
       </w:r>
     </w:p>
     <w:p>
@@ -2172,7 +3288,7 @@
         </w:rPr>
         <w:t>[viewed 05/04/ 2019]. Available from: </w:t>
       </w:r>
-      <w:hyperlink r:id="rId30" w:tgtFrame="_blank" w:history="1">
+      <w:hyperlink r:id="rId33" w:tgtFrame="_blank" w:history="1">
         <w:r>
           <w:rPr>
             <w:rStyle w:val="Hyperlink"/>
@@ -2224,7 +3340,47 @@
           <w:sz w:val="21"/>
           <w:szCs w:val="21"/>
         </w:rPr>
-        <w:t> Jul 7, 2008. Interactive terrain modeling using hydraulic erosion. Eurographics Association, pp.201-210</w:t>
+        <w:t xml:space="preserve"> Jul 7, 2008. Interactive terrain </w:t>
+      </w:r>
+      <w:proofErr w:type="spellStart"/>
+      <w:r>
+        <w:rPr>
+          <w:rFonts w:ascii="Helvetica" w:hAnsi="Helvetica" w:cs="Helvetica"/>
+          <w:color w:val="53565A"/>
+          <w:sz w:val="21"/>
+          <w:szCs w:val="21"/>
+        </w:rPr>
+        <w:t>modeling</w:t>
+      </w:r>
+      <w:proofErr w:type="spellEnd"/>
+      <w:r>
+        <w:rPr>
+          <w:rFonts w:ascii="Helvetica" w:hAnsi="Helvetica" w:cs="Helvetica"/>
+          <w:color w:val="53565A"/>
+          <w:sz w:val="21"/>
+          <w:szCs w:val="21"/>
+        </w:rPr>
+        <w:t xml:space="preserve"> using hydraulic erosion. </w:t>
+      </w:r>
+      <w:proofErr w:type="spellStart"/>
+      <w:r>
+        <w:rPr>
+          <w:rFonts w:ascii="Helvetica" w:hAnsi="Helvetica" w:cs="Helvetica"/>
+          <w:color w:val="53565A"/>
+          <w:sz w:val="21"/>
+          <w:szCs w:val="21"/>
+        </w:rPr>
+        <w:t>Eurographics</w:t>
+      </w:r>
+      <w:proofErr w:type="spellEnd"/>
+      <w:r>
+        <w:rPr>
+          <w:rFonts w:ascii="Helvetica" w:hAnsi="Helvetica" w:cs="Helvetica"/>
+          <w:color w:val="53565A"/>
+          <w:sz w:val="21"/>
+          <w:szCs w:val="21"/>
+        </w:rPr>
+        <w:t xml:space="preserve"> Association, pp.201-210</w:t>
       </w:r>
     </w:p>
     <w:p>
@@ -2257,7 +3413,38 @@
           <w:sz w:val="21"/>
           <w:szCs w:val="21"/>
         </w:rPr>
-        <w:t>2015 Directed by The Coding Train. Youtube: . 11 Aug,</w:t>
+        <w:t xml:space="preserve">2015 Directed by The Coding Train. </w:t>
+      </w:r>
+      <w:proofErr w:type="spellStart"/>
+      <w:r>
+        <w:rPr>
+          <w:rFonts w:ascii="Helvetica" w:hAnsi="Helvetica" w:cs="Helvetica"/>
+          <w:color w:val="53565A"/>
+          <w:sz w:val="21"/>
+          <w:szCs w:val="21"/>
+        </w:rPr>
+        <w:t>Youtube</w:t>
+      </w:r>
+      <w:proofErr w:type="spellEnd"/>
+      <w:proofErr w:type="gramStart"/>
+      <w:r>
+        <w:rPr>
+          <w:rFonts w:ascii="Helvetica" w:hAnsi="Helvetica" w:cs="Helvetica"/>
+          <w:color w:val="53565A"/>
+          <w:sz w:val="21"/>
+          <w:szCs w:val="21"/>
+        </w:rPr>
+        <w:t>: .</w:t>
+      </w:r>
+      <w:proofErr w:type="gramEnd"/>
+      <w:r>
+        <w:rPr>
+          <w:rFonts w:ascii="Helvetica" w:hAnsi="Helvetica" w:cs="Helvetica"/>
+          <w:color w:val="53565A"/>
+          <w:sz w:val="21"/>
+          <w:szCs w:val="21"/>
+        </w:rPr>
+        <w:t xml:space="preserve"> 11 Aug,</w:t>
       </w:r>
     </w:p>
     <w:p>
@@ -2290,7 +3477,38 @@
           <w:sz w:val="21"/>
           <w:szCs w:val="21"/>
         </w:rPr>
-        <w:t>2015 Directed by The Coding Train. Youtube: . 11 Aug,</w:t>
+        <w:t xml:space="preserve">2015 Directed by The Coding Train. </w:t>
+      </w:r>
+      <w:proofErr w:type="spellStart"/>
+      <w:r>
+        <w:rPr>
+          <w:rFonts w:ascii="Helvetica" w:hAnsi="Helvetica" w:cs="Helvetica"/>
+          <w:color w:val="53565A"/>
+          <w:sz w:val="21"/>
+          <w:szCs w:val="21"/>
+        </w:rPr>
+        <w:t>Youtube</w:t>
+      </w:r>
+      <w:proofErr w:type="spellEnd"/>
+      <w:proofErr w:type="gramStart"/>
+      <w:r>
+        <w:rPr>
+          <w:rFonts w:ascii="Helvetica" w:hAnsi="Helvetica" w:cs="Helvetica"/>
+          <w:color w:val="53565A"/>
+          <w:sz w:val="21"/>
+          <w:szCs w:val="21"/>
+        </w:rPr>
+        <w:t>: .</w:t>
+      </w:r>
+      <w:proofErr w:type="gramEnd"/>
+      <w:r>
+        <w:rPr>
+          <w:rFonts w:ascii="Helvetica" w:hAnsi="Helvetica" w:cs="Helvetica"/>
+          <w:color w:val="53565A"/>
+          <w:sz w:val="21"/>
+          <w:szCs w:val="21"/>
+        </w:rPr>
+        <w:t xml:space="preserve"> 11 Aug,</w:t>
       </w:r>
     </w:p>
     <w:p>
@@ -2314,16 +3532,71 @@
           <w:sz w:val="21"/>
           <w:szCs w:val="21"/>
         </w:rPr>
-        <w:t>8.3: Fractal Recursion with ArrayList of Objects (Koch Curve) - The Nature of Code, </w:t>
-      </w:r>
-      <w:r>
-        <w:rPr>
-          <w:rFonts w:ascii="Helvetica" w:hAnsi="Helvetica" w:cs="Helvetica"/>
-          <w:color w:val="53565A"/>
-          <w:sz w:val="21"/>
-          <w:szCs w:val="21"/>
-        </w:rPr>
-        <w:t>2015 Directed by The Coding Train. Youtube: . 11 Aug,</w:t>
+        <w:t xml:space="preserve">8.3: Fractal Recursion with </w:t>
+      </w:r>
+      <w:proofErr w:type="spellStart"/>
+      <w:r>
+        <w:rPr>
+          <w:rFonts w:ascii="Helvetica" w:hAnsi="Helvetica" w:cs="Helvetica"/>
+          <w:i/>
+          <w:iCs/>
+          <w:color w:val="53565A"/>
+          <w:sz w:val="21"/>
+          <w:szCs w:val="21"/>
+        </w:rPr>
+        <w:t>ArrayList</w:t>
+      </w:r>
+      <w:proofErr w:type="spellEnd"/>
+      <w:r>
+        <w:rPr>
+          <w:rFonts w:ascii="Helvetica" w:hAnsi="Helvetica" w:cs="Helvetica"/>
+          <w:i/>
+          <w:iCs/>
+          <w:color w:val="53565A"/>
+          <w:sz w:val="21"/>
+          <w:szCs w:val="21"/>
+        </w:rPr>
+        <w:t xml:space="preserve"> of Objects (Koch Curve) - The Nature of Code, </w:t>
+      </w:r>
+      <w:r>
+        <w:rPr>
+          <w:rFonts w:ascii="Helvetica" w:hAnsi="Helvetica" w:cs="Helvetica"/>
+          <w:color w:val="53565A"/>
+          <w:sz w:val="21"/>
+          <w:szCs w:val="21"/>
+        </w:rPr>
+        <w:t xml:space="preserve">2015 Directed by The Coding Train. </w:t>
+      </w:r>
+      <w:proofErr w:type="spellStart"/>
+      <w:r>
+        <w:rPr>
+          <w:rFonts w:ascii="Helvetica" w:hAnsi="Helvetica" w:cs="Helvetica"/>
+          <w:color w:val="53565A"/>
+          <w:sz w:val="21"/>
+          <w:szCs w:val="21"/>
+        </w:rPr>
+        <w:t>Youtube</w:t>
+      </w:r>
+      <w:proofErr w:type="spellEnd"/>
+      <w:proofErr w:type="gramStart"/>
+      <w:r>
+        <w:rPr>
+          <w:rFonts w:ascii="Helvetica" w:hAnsi="Helvetica" w:cs="Helvetica"/>
+          <w:color w:val="53565A"/>
+          <w:sz w:val="21"/>
+          <w:szCs w:val="21"/>
+        </w:rPr>
+        <w:t>: .</w:t>
+      </w:r>
+      <w:proofErr w:type="gramEnd"/>
+      <w:r>
+        <w:rPr>
+          <w:rFonts w:ascii="Helvetica" w:hAnsi="Helvetica" w:cs="Helvetica"/>
+          <w:color w:val="53565A"/>
+          <w:sz w:val="21"/>
+          <w:szCs w:val="21"/>
+        </w:rPr>
+        <w:t xml:space="preserve"> 11 Aug,</w:t>
       </w:r>
     </w:p>
     <w:p>
@@ -2356,7 +3629,38 @@
           <w:sz w:val="21"/>
           <w:szCs w:val="21"/>
         </w:rPr>
-        <w:t>2015 Directed by The Coding Train. Youtube: . 11 Aug,</w:t>
+        <w:t xml:space="preserve">2015 Directed by The Coding Train. </w:t>
+      </w:r>
+      <w:proofErr w:type="spellStart"/>
+      <w:r>
+        <w:rPr>
+          <w:rFonts w:ascii="Helvetica" w:hAnsi="Helvetica" w:cs="Helvetica"/>
+          <w:color w:val="53565A"/>
+          <w:sz w:val="21"/>
+          <w:szCs w:val="21"/>
+        </w:rPr>
+        <w:t>Youtube</w:t>
+      </w:r>
+      <w:proofErr w:type="spellEnd"/>
+      <w:proofErr w:type="gramStart"/>
+      <w:r>
+        <w:rPr>
+          <w:rFonts w:ascii="Helvetica" w:hAnsi="Helvetica" w:cs="Helvetica"/>
+          <w:color w:val="53565A"/>
+          <w:sz w:val="21"/>
+          <w:szCs w:val="21"/>
+        </w:rPr>
+        <w:t>: .</w:t>
+      </w:r>
+      <w:proofErr w:type="gramEnd"/>
+      <w:r>
+        <w:rPr>
+          <w:rFonts w:ascii="Helvetica" w:hAnsi="Helvetica" w:cs="Helvetica"/>
+          <w:color w:val="53565A"/>
+          <w:sz w:val="21"/>
+          <w:szCs w:val="21"/>
+        </w:rPr>
+        <w:t xml:space="preserve"> 11 Aug,</w:t>
       </w:r>
     </w:p>
     <w:p>
@@ -2389,7 +3693,38 @@
           <w:sz w:val="21"/>
           <w:szCs w:val="21"/>
         </w:rPr>
-        <w:t>2015 Directed by The Coding Train. Youtube: . 11 Aug,</w:t>
+        <w:t xml:space="preserve">2015 Directed by The Coding Train. </w:t>
+      </w:r>
+      <w:proofErr w:type="spellStart"/>
+      <w:r>
+        <w:rPr>
+          <w:rFonts w:ascii="Helvetica" w:hAnsi="Helvetica" w:cs="Helvetica"/>
+          <w:color w:val="53565A"/>
+          <w:sz w:val="21"/>
+          <w:szCs w:val="21"/>
+        </w:rPr>
+        <w:t>Youtube</w:t>
+      </w:r>
+      <w:proofErr w:type="spellEnd"/>
+      <w:proofErr w:type="gramStart"/>
+      <w:r>
+        <w:rPr>
+          <w:rFonts w:ascii="Helvetica" w:hAnsi="Helvetica" w:cs="Helvetica"/>
+          <w:color w:val="53565A"/>
+          <w:sz w:val="21"/>
+          <w:szCs w:val="21"/>
+        </w:rPr>
+        <w:t>: .</w:t>
+      </w:r>
+      <w:proofErr w:type="gramEnd"/>
+      <w:r>
+        <w:rPr>
+          <w:rFonts w:ascii="Helvetica" w:hAnsi="Helvetica" w:cs="Helvetica"/>
+          <w:color w:val="53565A"/>
+          <w:sz w:val="21"/>
+          <w:szCs w:val="21"/>
+        </w:rPr>
+        <w:t xml:space="preserve"> 11 Aug,</w:t>
       </w:r>
     </w:p>
     <w:p>
@@ -2422,7 +3757,38 @@
           <w:sz w:val="21"/>
           <w:szCs w:val="21"/>
         </w:rPr>
-        <w:t>2016 Directed by The Coding Train. Youtube: . May 30,</w:t>
+        <w:t xml:space="preserve">2016 Directed by The Coding Train. </w:t>
+      </w:r>
+      <w:proofErr w:type="spellStart"/>
+      <w:r>
+        <w:rPr>
+          <w:rFonts w:ascii="Helvetica" w:hAnsi="Helvetica" w:cs="Helvetica"/>
+          <w:color w:val="53565A"/>
+          <w:sz w:val="21"/>
+          <w:szCs w:val="21"/>
+        </w:rPr>
+        <w:t>Youtube</w:t>
+      </w:r>
+      <w:proofErr w:type="spellEnd"/>
+      <w:proofErr w:type="gramStart"/>
+      <w:r>
+        <w:rPr>
+          <w:rFonts w:ascii="Helvetica" w:hAnsi="Helvetica" w:cs="Helvetica"/>
+          <w:color w:val="53565A"/>
+          <w:sz w:val="21"/>
+          <w:szCs w:val="21"/>
+        </w:rPr>
+        <w:t>: .</w:t>
+      </w:r>
+      <w:proofErr w:type="gramEnd"/>
+      <w:r>
+        <w:rPr>
+          <w:rFonts w:ascii="Helvetica" w:hAnsi="Helvetica" w:cs="Helvetica"/>
+          <w:color w:val="53565A"/>
+          <w:sz w:val="21"/>
+          <w:szCs w:val="21"/>
+        </w:rPr>
+        <w:t xml:space="preserve"> May 30,</w:t>
       </w:r>
     </w:p>
     <w:p>
@@ -2446,6 +3812,7 @@
         </w:rPr>
         <w:t>UNITY, 2018. </w:t>
       </w:r>
+      <w:proofErr w:type="spellStart"/>
       <w:r>
         <w:rPr>
           <w:rFonts w:ascii="Helvetica" w:hAnsi="Helvetica" w:cs="Helvetica"/>
@@ -2455,7 +3822,19 @@
           <w:sz w:val="21"/>
           <w:szCs w:val="21"/>
         </w:rPr>
-        <w:t>GameObject.SendMessage </w:t>
+        <w:t>GameObject.SendMessage</w:t>
+      </w:r>
+      <w:proofErr w:type="spellEnd"/>
+      <w:r>
+        <w:rPr>
+          <w:rFonts w:ascii="Helvetica" w:hAnsi="Helvetica" w:cs="Helvetica"/>
+          <w:i/>
+          <w:iCs/>
+          <w:color w:val="53565A"/>
+          <w:sz w:val="21"/>
+          <w:szCs w:val="21"/>
+        </w:rPr>
+        <w:t> </w:t>
       </w:r>
       <w:r>
         <w:rPr>
@@ -2466,7 +3845,7 @@
         </w:rPr>
         <w:t>[viewed 05/04/ 2019]. Available from: </w:t>
       </w:r>
-      <w:hyperlink r:id="rId31" w:tgtFrame="_blank" w:history="1">
+      <w:hyperlink r:id="rId34" w:tgtFrame="_blank" w:history="1">
         <w:r>
           <w:rPr>
             <w:rStyle w:val="Hyperlink"/>
@@ -2509,7 +3888,31 @@
           <w:sz w:val="21"/>
           <w:szCs w:val="21"/>
         </w:rPr>
-        <w:t>Drawing Lines with LineRenderer </w:t>
+        <w:t xml:space="preserve">Drawing Lines with </w:t>
+      </w:r>
+      <w:proofErr w:type="spellStart"/>
+      <w:r>
+        <w:rPr>
+          <w:rFonts w:ascii="Helvetica" w:hAnsi="Helvetica" w:cs="Helvetica"/>
+          <w:i/>
+          <w:iCs/>
+          <w:color w:val="53565A"/>
+          <w:sz w:val="21"/>
+          <w:szCs w:val="21"/>
+        </w:rPr>
+        <w:t>LineRenderer</w:t>
+      </w:r>
+      <w:proofErr w:type="spellEnd"/>
+      <w:r>
+        <w:rPr>
+          <w:rFonts w:ascii="Helvetica" w:hAnsi="Helvetica" w:cs="Helvetica"/>
+          <w:i/>
+          <w:iCs/>
+          <w:color w:val="53565A"/>
+          <w:sz w:val="21"/>
+          <w:szCs w:val="21"/>
+        </w:rPr>
+        <w:t> </w:t>
       </w:r>
       <w:r>
         <w:rPr>
@@ -2520,7 +3923,7 @@
         </w:rPr>
         <w:t>[viewed 01/04/ 2019]. Available from: </w:t>
       </w:r>
-      <w:hyperlink r:id="rId32" w:tgtFrame="_blank" w:history="1">
+      <w:hyperlink r:id="rId35" w:tgtFrame="_blank" w:history="1">
         <w:r>
           <w:rPr>
             <w:rStyle w:val="Hyperlink"/>
@@ -2575,7 +3978,38 @@
           <w:sz w:val="21"/>
           <w:szCs w:val="21"/>
         </w:rPr>
-        <w:t>2016 Directed by World of Zero. Youtube: . 26 Sep,</w:t>
+        <w:t xml:space="preserve">2016 Directed by World of Zero. </w:t>
+      </w:r>
+      <w:proofErr w:type="spellStart"/>
+      <w:r>
+        <w:rPr>
+          <w:rFonts w:ascii="Helvetica" w:hAnsi="Helvetica" w:cs="Helvetica"/>
+          <w:color w:val="53565A"/>
+          <w:sz w:val="21"/>
+          <w:szCs w:val="21"/>
+        </w:rPr>
+        <w:t>Youtube</w:t>
+      </w:r>
+      <w:proofErr w:type="spellEnd"/>
+      <w:proofErr w:type="gramStart"/>
+      <w:r>
+        <w:rPr>
+          <w:rFonts w:ascii="Helvetica" w:hAnsi="Helvetica" w:cs="Helvetica"/>
+          <w:color w:val="53565A"/>
+          <w:sz w:val="21"/>
+          <w:szCs w:val="21"/>
+        </w:rPr>
+        <w:t>: .</w:t>
+      </w:r>
+      <w:proofErr w:type="gramEnd"/>
+      <w:r>
+        <w:rPr>
+          <w:rFonts w:ascii="Helvetica" w:hAnsi="Helvetica" w:cs="Helvetica"/>
+          <w:color w:val="53565A"/>
+          <w:sz w:val="21"/>
+          <w:szCs w:val="21"/>
+        </w:rPr>
+        <w:t xml:space="preserve"> 26 Sep,</w:t>
       </w:r>
     </w:p>
     <w:p>
@@ -2608,12 +4042,63 @@
           <w:sz w:val="21"/>
           <w:szCs w:val="21"/>
         </w:rPr>
-        <w:t>2018 Directed by Wysilab. Youtube: . 7 Mar,</w:t>
-      </w:r>
-    </w:p>
-    <w:p>
-      <w:pPr>
-        <w:pStyle w:val="Heading1"/>
+        <w:t xml:space="preserve">2018 Directed by </w:t>
+      </w:r>
+      <w:proofErr w:type="spellStart"/>
+      <w:r>
+        <w:rPr>
+          <w:rFonts w:ascii="Helvetica" w:hAnsi="Helvetica" w:cs="Helvetica"/>
+          <w:color w:val="53565A"/>
+          <w:sz w:val="21"/>
+          <w:szCs w:val="21"/>
+        </w:rPr>
+        <w:t>Wysilab</w:t>
+      </w:r>
+      <w:proofErr w:type="spellEnd"/>
+      <w:r>
+        <w:rPr>
+          <w:rFonts w:ascii="Helvetica" w:hAnsi="Helvetica" w:cs="Helvetica"/>
+          <w:color w:val="53565A"/>
+          <w:sz w:val="21"/>
+          <w:szCs w:val="21"/>
+        </w:rPr>
+        <w:t xml:space="preserve">. </w:t>
+      </w:r>
+      <w:proofErr w:type="spellStart"/>
+      <w:r>
+        <w:rPr>
+          <w:rFonts w:ascii="Helvetica" w:hAnsi="Helvetica" w:cs="Helvetica"/>
+          <w:color w:val="53565A"/>
+          <w:sz w:val="21"/>
+          <w:szCs w:val="21"/>
+        </w:rPr>
+        <w:t>Youtube</w:t>
+      </w:r>
+      <w:proofErr w:type="spellEnd"/>
+      <w:proofErr w:type="gramStart"/>
+      <w:r>
+        <w:rPr>
+          <w:rFonts w:ascii="Helvetica" w:hAnsi="Helvetica" w:cs="Helvetica"/>
+          <w:color w:val="53565A"/>
+          <w:sz w:val="21"/>
+          <w:szCs w:val="21"/>
+        </w:rPr>
+        <w:t>: .</w:t>
+      </w:r>
+      <w:proofErr w:type="gramEnd"/>
+      <w:r>
+        <w:rPr>
+          <w:rFonts w:ascii="Helvetica" w:hAnsi="Helvetica" w:cs="Helvetica"/>
+          <w:color w:val="53565A"/>
+          <w:sz w:val="21"/>
+          <w:szCs w:val="21"/>
+        </w:rPr>
+        <w:t xml:space="preserve"> 7 Mar,</w:t>
+      </w:r>
+    </w:p>
+    <w:p>
+      <w:pPr>
+        <w:pStyle w:val="Heading2"/>
       </w:pPr>
       <w:r>
         <w:t>References</w:t>
@@ -2705,6 +4190,7 @@
         </w:rPr>
         <w:t>UNITY, 2018. </w:t>
       </w:r>
+      <w:proofErr w:type="spellStart"/>
       <w:r>
         <w:rPr>
           <w:rFonts w:ascii="Helvetica" w:hAnsi="Helvetica" w:cs="Helvetica"/>
@@ -2714,7 +4200,19 @@
           <w:sz w:val="21"/>
           <w:szCs w:val="21"/>
         </w:rPr>
-        <w:t>GameObject.SendMessage </w:t>
+        <w:t>GameObject.SendMessage</w:t>
+      </w:r>
+      <w:proofErr w:type="spellEnd"/>
+      <w:r>
+        <w:rPr>
+          <w:rFonts w:ascii="Helvetica" w:hAnsi="Helvetica" w:cs="Helvetica"/>
+          <w:i/>
+          <w:iCs/>
+          <w:color w:val="53565A"/>
+          <w:sz w:val="21"/>
+          <w:szCs w:val="21"/>
+        </w:rPr>
+        <w:t> </w:t>
       </w:r>
       <w:r>
         <w:rPr>
@@ -2725,7 +4223,7 @@
         </w:rPr>
         <w:t>[viewed 05/04/ 2019]. Available from: </w:t>
       </w:r>
-      <w:hyperlink r:id="rId33" w:tgtFrame="_blank" w:history="1">
+      <w:hyperlink r:id="rId36" w:tgtFrame="_blank" w:history="1">
         <w:r>
           <w:rPr>
             <w:rStyle w:val="Hyperlink"/>
@@ -2741,7 +4239,7 @@
     <w:p/>
     <w:p>
       <w:pPr>
-        <w:pStyle w:val="Heading1"/>
+        <w:pStyle w:val="Heading2"/>
       </w:pPr>
       <w:r>
         <w:lastRenderedPageBreak/>
@@ -2936,7 +4434,38 @@
           <w:sz w:val="21"/>
           <w:szCs w:val="21"/>
         </w:rPr>
-        <w:t>2012 Directed by Kari KINKEY. Youtube: . 25 Oct,</w:t>
+        <w:t xml:space="preserve">2012 Directed by Kari KINKEY. </w:t>
+      </w:r>
+      <w:proofErr w:type="spellStart"/>
+      <w:r>
+        <w:rPr>
+          <w:rFonts w:ascii="Helvetica" w:hAnsi="Helvetica" w:cs="Helvetica"/>
+          <w:color w:val="53565A"/>
+          <w:sz w:val="21"/>
+          <w:szCs w:val="21"/>
+        </w:rPr>
+        <w:t>Youtube</w:t>
+      </w:r>
+      <w:proofErr w:type="spellEnd"/>
+      <w:proofErr w:type="gramStart"/>
+      <w:r>
+        <w:rPr>
+          <w:rFonts w:ascii="Helvetica" w:hAnsi="Helvetica" w:cs="Helvetica"/>
+          <w:color w:val="53565A"/>
+          <w:sz w:val="21"/>
+          <w:szCs w:val="21"/>
+        </w:rPr>
+        <w:t>: .</w:t>
+      </w:r>
+      <w:proofErr w:type="gramEnd"/>
+      <w:r>
+        <w:rPr>
+          <w:rFonts w:ascii="Helvetica" w:hAnsi="Helvetica" w:cs="Helvetica"/>
+          <w:color w:val="53565A"/>
+          <w:sz w:val="21"/>
+          <w:szCs w:val="21"/>
+        </w:rPr>
+        <w:t xml:space="preserve"> 25 Oct,</w:t>
       </w:r>
     </w:p>
     <w:p>
@@ -2980,7 +4509,7 @@
         </w:rPr>
         <w:t>[viewed 05/04/ 2019]. Available from: </w:t>
       </w:r>
-      <w:hyperlink r:id="rId34" w:tgtFrame="_blank" w:history="1">
+      <w:hyperlink r:id="rId37" w:tgtFrame="_blank" w:history="1">
         <w:r>
           <w:rPr>
             <w:rStyle w:val="Hyperlink"/>
@@ -3032,7 +4561,47 @@
           <w:sz w:val="21"/>
           <w:szCs w:val="21"/>
         </w:rPr>
-        <w:t> Jul 7, 2008. Interactive terrain modeling using hydraulic erosion. Eurographics Association, pp.201-210</w:t>
+        <w:t xml:space="preserve"> Jul 7, 2008. Interactive terrain </w:t>
+      </w:r>
+      <w:proofErr w:type="spellStart"/>
+      <w:r>
+        <w:rPr>
+          <w:rFonts w:ascii="Helvetica" w:hAnsi="Helvetica" w:cs="Helvetica"/>
+          <w:color w:val="53565A"/>
+          <w:sz w:val="21"/>
+          <w:szCs w:val="21"/>
+        </w:rPr>
+        <w:t>modeling</w:t>
+      </w:r>
+      <w:proofErr w:type="spellEnd"/>
+      <w:r>
+        <w:rPr>
+          <w:rFonts w:ascii="Helvetica" w:hAnsi="Helvetica" w:cs="Helvetica"/>
+          <w:color w:val="53565A"/>
+          <w:sz w:val="21"/>
+          <w:szCs w:val="21"/>
+        </w:rPr>
+        <w:t xml:space="preserve"> using hydraulic erosion. </w:t>
+      </w:r>
+      <w:proofErr w:type="spellStart"/>
+      <w:r>
+        <w:rPr>
+          <w:rFonts w:ascii="Helvetica" w:hAnsi="Helvetica" w:cs="Helvetica"/>
+          <w:color w:val="53565A"/>
+          <w:sz w:val="21"/>
+          <w:szCs w:val="21"/>
+        </w:rPr>
+        <w:t>Eurographics</w:t>
+      </w:r>
+      <w:proofErr w:type="spellEnd"/>
+      <w:r>
+        <w:rPr>
+          <w:rFonts w:ascii="Helvetica" w:hAnsi="Helvetica" w:cs="Helvetica"/>
+          <w:color w:val="53565A"/>
+          <w:sz w:val="21"/>
+          <w:szCs w:val="21"/>
+        </w:rPr>
+        <w:t xml:space="preserve"> Association, pp.201-210</w:t>
       </w:r>
     </w:p>
     <w:p>
@@ -3065,7 +4634,38 @@
           <w:sz w:val="21"/>
           <w:szCs w:val="21"/>
         </w:rPr>
-        <w:t>2015 Directed by The Coding Train. Youtube: . 11 Aug,</w:t>
+        <w:t xml:space="preserve">2015 Directed by The Coding Train. </w:t>
+      </w:r>
+      <w:proofErr w:type="spellStart"/>
+      <w:r>
+        <w:rPr>
+          <w:rFonts w:ascii="Helvetica" w:hAnsi="Helvetica" w:cs="Helvetica"/>
+          <w:color w:val="53565A"/>
+          <w:sz w:val="21"/>
+          <w:szCs w:val="21"/>
+        </w:rPr>
+        <w:t>Youtube</w:t>
+      </w:r>
+      <w:proofErr w:type="spellEnd"/>
+      <w:proofErr w:type="gramStart"/>
+      <w:r>
+        <w:rPr>
+          <w:rFonts w:ascii="Helvetica" w:hAnsi="Helvetica" w:cs="Helvetica"/>
+          <w:color w:val="53565A"/>
+          <w:sz w:val="21"/>
+          <w:szCs w:val="21"/>
+        </w:rPr>
+        <w:t>: .</w:t>
+      </w:r>
+      <w:proofErr w:type="gramEnd"/>
+      <w:r>
+        <w:rPr>
+          <w:rFonts w:ascii="Helvetica" w:hAnsi="Helvetica" w:cs="Helvetica"/>
+          <w:color w:val="53565A"/>
+          <w:sz w:val="21"/>
+          <w:szCs w:val="21"/>
+        </w:rPr>
+        <w:t xml:space="preserve"> 11 Aug,</w:t>
       </w:r>
     </w:p>
     <w:p>
@@ -3098,7 +4698,38 @@
           <w:sz w:val="21"/>
           <w:szCs w:val="21"/>
         </w:rPr>
-        <w:t>2015 Directed by The Coding Train. Youtube: . 11 Aug,</w:t>
+        <w:t xml:space="preserve">2015 Directed by The Coding Train. </w:t>
+      </w:r>
+      <w:proofErr w:type="spellStart"/>
+      <w:r>
+        <w:rPr>
+          <w:rFonts w:ascii="Helvetica" w:hAnsi="Helvetica" w:cs="Helvetica"/>
+          <w:color w:val="53565A"/>
+          <w:sz w:val="21"/>
+          <w:szCs w:val="21"/>
+        </w:rPr>
+        <w:t>Youtube</w:t>
+      </w:r>
+      <w:proofErr w:type="spellEnd"/>
+      <w:proofErr w:type="gramStart"/>
+      <w:r>
+        <w:rPr>
+          <w:rFonts w:ascii="Helvetica" w:hAnsi="Helvetica" w:cs="Helvetica"/>
+          <w:color w:val="53565A"/>
+          <w:sz w:val="21"/>
+          <w:szCs w:val="21"/>
+        </w:rPr>
+        <w:t>: .</w:t>
+      </w:r>
+      <w:proofErr w:type="gramEnd"/>
+      <w:r>
+        <w:rPr>
+          <w:rFonts w:ascii="Helvetica" w:hAnsi="Helvetica" w:cs="Helvetica"/>
+          <w:color w:val="53565A"/>
+          <w:sz w:val="21"/>
+          <w:szCs w:val="21"/>
+        </w:rPr>
+        <w:t xml:space="preserve"> 11 Aug,</w:t>
       </w:r>
     </w:p>
     <w:p>
@@ -3122,16 +4753,71 @@
           <w:sz w:val="21"/>
           <w:szCs w:val="21"/>
         </w:rPr>
-        <w:t>8.3: Fractal Recursion with ArrayList of Objects (Koch Curve) - The Nature of Code, </w:t>
-      </w:r>
-      <w:r>
-        <w:rPr>
-          <w:rFonts w:ascii="Helvetica" w:hAnsi="Helvetica" w:cs="Helvetica"/>
-          <w:color w:val="53565A"/>
-          <w:sz w:val="21"/>
-          <w:szCs w:val="21"/>
-        </w:rPr>
-        <w:t>2015 Directed by The Coding Train. Youtube: . 11 Aug,</w:t>
+        <w:t xml:space="preserve">8.3: Fractal Recursion with </w:t>
+      </w:r>
+      <w:proofErr w:type="spellStart"/>
+      <w:r>
+        <w:rPr>
+          <w:rFonts w:ascii="Helvetica" w:hAnsi="Helvetica" w:cs="Helvetica"/>
+          <w:i/>
+          <w:iCs/>
+          <w:color w:val="53565A"/>
+          <w:sz w:val="21"/>
+          <w:szCs w:val="21"/>
+        </w:rPr>
+        <w:t>ArrayList</w:t>
+      </w:r>
+      <w:proofErr w:type="spellEnd"/>
+      <w:r>
+        <w:rPr>
+          <w:rFonts w:ascii="Helvetica" w:hAnsi="Helvetica" w:cs="Helvetica"/>
+          <w:i/>
+          <w:iCs/>
+          <w:color w:val="53565A"/>
+          <w:sz w:val="21"/>
+          <w:szCs w:val="21"/>
+        </w:rPr>
+        <w:t xml:space="preserve"> of Objects (Koch Curve) - The Nature of Code, </w:t>
+      </w:r>
+      <w:r>
+        <w:rPr>
+          <w:rFonts w:ascii="Helvetica" w:hAnsi="Helvetica" w:cs="Helvetica"/>
+          <w:color w:val="53565A"/>
+          <w:sz w:val="21"/>
+          <w:szCs w:val="21"/>
+        </w:rPr>
+        <w:t xml:space="preserve">2015 Directed by The Coding Train. </w:t>
+      </w:r>
+      <w:proofErr w:type="spellStart"/>
+      <w:r>
+        <w:rPr>
+          <w:rFonts w:ascii="Helvetica" w:hAnsi="Helvetica" w:cs="Helvetica"/>
+          <w:color w:val="53565A"/>
+          <w:sz w:val="21"/>
+          <w:szCs w:val="21"/>
+        </w:rPr>
+        <w:t>Youtube</w:t>
+      </w:r>
+      <w:proofErr w:type="spellEnd"/>
+      <w:proofErr w:type="gramStart"/>
+      <w:r>
+        <w:rPr>
+          <w:rFonts w:ascii="Helvetica" w:hAnsi="Helvetica" w:cs="Helvetica"/>
+          <w:color w:val="53565A"/>
+          <w:sz w:val="21"/>
+          <w:szCs w:val="21"/>
+        </w:rPr>
+        <w:t>: .</w:t>
+      </w:r>
+      <w:proofErr w:type="gramEnd"/>
+      <w:r>
+        <w:rPr>
+          <w:rFonts w:ascii="Helvetica" w:hAnsi="Helvetica" w:cs="Helvetica"/>
+          <w:color w:val="53565A"/>
+          <w:sz w:val="21"/>
+          <w:szCs w:val="21"/>
+        </w:rPr>
+        <w:t xml:space="preserve"> 11 Aug,</w:t>
       </w:r>
     </w:p>
     <w:p>
@@ -3164,7 +4850,38 @@
           <w:sz w:val="21"/>
           <w:szCs w:val="21"/>
         </w:rPr>
-        <w:t>2015 Directed by The Coding Train. Youtube: . 11 Aug,</w:t>
+        <w:t xml:space="preserve">2015 Directed by The Coding Train. </w:t>
+      </w:r>
+      <w:proofErr w:type="spellStart"/>
+      <w:r>
+        <w:rPr>
+          <w:rFonts w:ascii="Helvetica" w:hAnsi="Helvetica" w:cs="Helvetica"/>
+          <w:color w:val="53565A"/>
+          <w:sz w:val="21"/>
+          <w:szCs w:val="21"/>
+        </w:rPr>
+        <w:t>Youtube</w:t>
+      </w:r>
+      <w:proofErr w:type="spellEnd"/>
+      <w:proofErr w:type="gramStart"/>
+      <w:r>
+        <w:rPr>
+          <w:rFonts w:ascii="Helvetica" w:hAnsi="Helvetica" w:cs="Helvetica"/>
+          <w:color w:val="53565A"/>
+          <w:sz w:val="21"/>
+          <w:szCs w:val="21"/>
+        </w:rPr>
+        <w:t>: .</w:t>
+      </w:r>
+      <w:proofErr w:type="gramEnd"/>
+      <w:r>
+        <w:rPr>
+          <w:rFonts w:ascii="Helvetica" w:hAnsi="Helvetica" w:cs="Helvetica"/>
+          <w:color w:val="53565A"/>
+          <w:sz w:val="21"/>
+          <w:szCs w:val="21"/>
+        </w:rPr>
+        <w:t xml:space="preserve"> 11 Aug,</w:t>
       </w:r>
     </w:p>
     <w:p>
@@ -3197,7 +4914,38 @@
           <w:sz w:val="21"/>
           <w:szCs w:val="21"/>
         </w:rPr>
-        <w:t>2015 Directed by The Coding Train. Youtube: . 11 Aug,</w:t>
+        <w:t xml:space="preserve">2015 Directed by The Coding Train. </w:t>
+      </w:r>
+      <w:proofErr w:type="spellStart"/>
+      <w:r>
+        <w:rPr>
+          <w:rFonts w:ascii="Helvetica" w:hAnsi="Helvetica" w:cs="Helvetica"/>
+          <w:color w:val="53565A"/>
+          <w:sz w:val="21"/>
+          <w:szCs w:val="21"/>
+        </w:rPr>
+        <w:t>Youtube</w:t>
+      </w:r>
+      <w:proofErr w:type="spellEnd"/>
+      <w:proofErr w:type="gramStart"/>
+      <w:r>
+        <w:rPr>
+          <w:rFonts w:ascii="Helvetica" w:hAnsi="Helvetica" w:cs="Helvetica"/>
+          <w:color w:val="53565A"/>
+          <w:sz w:val="21"/>
+          <w:szCs w:val="21"/>
+        </w:rPr>
+        <w:t>: .</w:t>
+      </w:r>
+      <w:proofErr w:type="gramEnd"/>
+      <w:r>
+        <w:rPr>
+          <w:rFonts w:ascii="Helvetica" w:hAnsi="Helvetica" w:cs="Helvetica"/>
+          <w:color w:val="53565A"/>
+          <w:sz w:val="21"/>
+          <w:szCs w:val="21"/>
+        </w:rPr>
+        <w:t xml:space="preserve"> 11 Aug,</w:t>
       </w:r>
     </w:p>
     <w:p>
@@ -3230,7 +4978,38 @@
           <w:sz w:val="21"/>
           <w:szCs w:val="21"/>
         </w:rPr>
-        <w:t>2016 Directed by The Coding Train. Youtube: . May 30,</w:t>
+        <w:t xml:space="preserve">2016 Directed by The Coding Train. </w:t>
+      </w:r>
+      <w:proofErr w:type="spellStart"/>
+      <w:r>
+        <w:rPr>
+          <w:rFonts w:ascii="Helvetica" w:hAnsi="Helvetica" w:cs="Helvetica"/>
+          <w:color w:val="53565A"/>
+          <w:sz w:val="21"/>
+          <w:szCs w:val="21"/>
+        </w:rPr>
+        <w:t>Youtube</w:t>
+      </w:r>
+      <w:proofErr w:type="spellEnd"/>
+      <w:proofErr w:type="gramStart"/>
+      <w:r>
+        <w:rPr>
+          <w:rFonts w:ascii="Helvetica" w:hAnsi="Helvetica" w:cs="Helvetica"/>
+          <w:color w:val="53565A"/>
+          <w:sz w:val="21"/>
+          <w:szCs w:val="21"/>
+        </w:rPr>
+        <w:t>: .</w:t>
+      </w:r>
+      <w:proofErr w:type="gramEnd"/>
+      <w:r>
+        <w:rPr>
+          <w:rFonts w:ascii="Helvetica" w:hAnsi="Helvetica" w:cs="Helvetica"/>
+          <w:color w:val="53565A"/>
+          <w:sz w:val="21"/>
+          <w:szCs w:val="21"/>
+        </w:rPr>
+        <w:t xml:space="preserve"> May 30,</w:t>
       </w:r>
     </w:p>
     <w:p>
@@ -3254,6 +5033,7 @@
         </w:rPr>
         <w:t>UNITY, 2018. </w:t>
       </w:r>
+      <w:proofErr w:type="spellStart"/>
       <w:r>
         <w:rPr>
           <w:rFonts w:ascii="Helvetica" w:hAnsi="Helvetica" w:cs="Helvetica"/>
@@ -3263,7 +5043,19 @@
           <w:sz w:val="21"/>
           <w:szCs w:val="21"/>
         </w:rPr>
-        <w:t>GameObject.SendMessage </w:t>
+        <w:t>GameObject.SendMessage</w:t>
+      </w:r>
+      <w:proofErr w:type="spellEnd"/>
+      <w:r>
+        <w:rPr>
+          <w:rFonts w:ascii="Helvetica" w:hAnsi="Helvetica" w:cs="Helvetica"/>
+          <w:i/>
+          <w:iCs/>
+          <w:color w:val="53565A"/>
+          <w:sz w:val="21"/>
+          <w:szCs w:val="21"/>
+        </w:rPr>
+        <w:t> </w:t>
       </w:r>
       <w:r>
         <w:rPr>
@@ -3274,7 +5066,7 @@
         </w:rPr>
         <w:t>[viewed 05/04/ 2019]. Available from: </w:t>
       </w:r>
-      <w:hyperlink r:id="rId35" w:tgtFrame="_blank" w:history="1">
+      <w:hyperlink r:id="rId38" w:tgtFrame="_blank" w:history="1">
         <w:r>
           <w:rPr>
             <w:rStyle w:val="Hyperlink"/>
@@ -3317,7 +5109,31 @@
           <w:sz w:val="21"/>
           <w:szCs w:val="21"/>
         </w:rPr>
-        <w:t>Drawing Lines with LineRenderer </w:t>
+        <w:t xml:space="preserve">Drawing Lines with </w:t>
+      </w:r>
+      <w:proofErr w:type="spellStart"/>
+      <w:r>
+        <w:rPr>
+          <w:rFonts w:ascii="Helvetica" w:hAnsi="Helvetica" w:cs="Helvetica"/>
+          <w:i/>
+          <w:iCs/>
+          <w:color w:val="53565A"/>
+          <w:sz w:val="21"/>
+          <w:szCs w:val="21"/>
+        </w:rPr>
+        <w:t>LineRenderer</w:t>
+      </w:r>
+      <w:proofErr w:type="spellEnd"/>
+      <w:r>
+        <w:rPr>
+          <w:rFonts w:ascii="Helvetica" w:hAnsi="Helvetica" w:cs="Helvetica"/>
+          <w:i/>
+          <w:iCs/>
+          <w:color w:val="53565A"/>
+          <w:sz w:val="21"/>
+          <w:szCs w:val="21"/>
+        </w:rPr>
+        <w:t> </w:t>
       </w:r>
       <w:r>
         <w:rPr>
@@ -3328,7 +5144,7 @@
         </w:rPr>
         <w:t>[viewed 01/04/ 2019]. Available from: </w:t>
       </w:r>
-      <w:hyperlink r:id="rId36" w:tgtFrame="_blank" w:history="1">
+      <w:hyperlink r:id="rId39" w:tgtFrame="_blank" w:history="1">
         <w:r>
           <w:rPr>
             <w:rStyle w:val="Hyperlink"/>
@@ -3383,7 +5199,38 @@
           <w:sz w:val="21"/>
           <w:szCs w:val="21"/>
         </w:rPr>
-        <w:t>2016 Directed by World of Zero. Youtube: . 26 Sep,</w:t>
+        <w:t xml:space="preserve">2016 Directed by World of Zero. </w:t>
+      </w:r>
+      <w:proofErr w:type="spellStart"/>
+      <w:r>
+        <w:rPr>
+          <w:rFonts w:ascii="Helvetica" w:hAnsi="Helvetica" w:cs="Helvetica"/>
+          <w:color w:val="53565A"/>
+          <w:sz w:val="21"/>
+          <w:szCs w:val="21"/>
+        </w:rPr>
+        <w:t>Youtube</w:t>
+      </w:r>
+      <w:proofErr w:type="spellEnd"/>
+      <w:proofErr w:type="gramStart"/>
+      <w:r>
+        <w:rPr>
+          <w:rFonts w:ascii="Helvetica" w:hAnsi="Helvetica" w:cs="Helvetica"/>
+          <w:color w:val="53565A"/>
+          <w:sz w:val="21"/>
+          <w:szCs w:val="21"/>
+        </w:rPr>
+        <w:t>: .</w:t>
+      </w:r>
+      <w:proofErr w:type="gramEnd"/>
+      <w:r>
+        <w:rPr>
+          <w:rFonts w:ascii="Helvetica" w:hAnsi="Helvetica" w:cs="Helvetica"/>
+          <w:color w:val="53565A"/>
+          <w:sz w:val="21"/>
+          <w:szCs w:val="21"/>
+        </w:rPr>
+        <w:t xml:space="preserve"> 26 Sep,</w:t>
       </w:r>
     </w:p>
     <w:p>
@@ -3416,7 +5263,58 @@
           <w:sz w:val="21"/>
           <w:szCs w:val="21"/>
         </w:rPr>
-        <w:t>2018 Directed by Wysilab. Youtube: . 7 Mar,</w:t>
+        <w:t xml:space="preserve">2018 Directed by </w:t>
+      </w:r>
+      <w:proofErr w:type="spellStart"/>
+      <w:r>
+        <w:rPr>
+          <w:rFonts w:ascii="Helvetica" w:hAnsi="Helvetica" w:cs="Helvetica"/>
+          <w:color w:val="53565A"/>
+          <w:sz w:val="21"/>
+          <w:szCs w:val="21"/>
+        </w:rPr>
+        <w:t>Wysilab</w:t>
+      </w:r>
+      <w:proofErr w:type="spellEnd"/>
+      <w:r>
+        <w:rPr>
+          <w:rFonts w:ascii="Helvetica" w:hAnsi="Helvetica" w:cs="Helvetica"/>
+          <w:color w:val="53565A"/>
+          <w:sz w:val="21"/>
+          <w:szCs w:val="21"/>
+        </w:rPr>
+        <w:t xml:space="preserve">. </w:t>
+      </w:r>
+      <w:proofErr w:type="spellStart"/>
+      <w:r>
+        <w:rPr>
+          <w:rFonts w:ascii="Helvetica" w:hAnsi="Helvetica" w:cs="Helvetica"/>
+          <w:color w:val="53565A"/>
+          <w:sz w:val="21"/>
+          <w:szCs w:val="21"/>
+        </w:rPr>
+        <w:t>Youtube</w:t>
+      </w:r>
+      <w:proofErr w:type="spellEnd"/>
+      <w:proofErr w:type="gramStart"/>
+      <w:r>
+        <w:rPr>
+          <w:rFonts w:ascii="Helvetica" w:hAnsi="Helvetica" w:cs="Helvetica"/>
+          <w:color w:val="53565A"/>
+          <w:sz w:val="21"/>
+          <w:szCs w:val="21"/>
+        </w:rPr>
+        <w:t>: .</w:t>
+      </w:r>
+      <w:proofErr w:type="gramEnd"/>
+      <w:r>
+        <w:rPr>
+          <w:rFonts w:ascii="Helvetica" w:hAnsi="Helvetica" w:cs="Helvetica"/>
+          <w:color w:val="53565A"/>
+          <w:sz w:val="21"/>
+          <w:szCs w:val="21"/>
+        </w:rPr>
+        <w:t xml:space="preserve"> 7 Mar,</w:t>
       </w:r>
     </w:p>
     <w:p>
@@ -4103,7 +6001,7 @@
     <w:uiPriority w:val="9"/>
     <w:unhideWhenUsed/>
     <w:qFormat/>
-    <w:rsid w:val="00CD7185"/>
+    <w:rsid w:val="007928F2"/>
     <w:pPr>
       <w:keepNext/>
       <w:keepLines/>
@@ -4111,9 +6009,9 @@
       <w:outlineLvl w:val="1"/>
     </w:pPr>
     <w:rPr>
-      <w:rFonts w:asciiTheme="majorHAnsi" w:eastAsiaTheme="majorEastAsia" w:hAnsiTheme="majorHAnsi" w:cstheme="majorBidi"/>
+      <w:rFonts w:eastAsiaTheme="majorEastAsia" w:cstheme="majorBidi"/>
       <w:color w:val="2F5496" w:themeColor="accent1" w:themeShade="BF"/>
-      <w:sz w:val="26"/>
+      <w:sz w:val="32"/>
       <w:szCs w:val="26"/>
     </w:rPr>
   </w:style>
@@ -4125,7 +6023,7 @@
     <w:uiPriority w:val="9"/>
     <w:unhideWhenUsed/>
     <w:qFormat/>
-    <w:rsid w:val="00EE426B"/>
+    <w:rsid w:val="007928F2"/>
     <w:pPr>
       <w:keepNext/>
       <w:keepLines/>
@@ -4133,9 +6031,9 @@
       <w:outlineLvl w:val="2"/>
     </w:pPr>
     <w:rPr>
-      <w:rFonts w:asciiTheme="majorHAnsi" w:eastAsiaTheme="majorEastAsia" w:hAnsiTheme="majorHAnsi" w:cstheme="majorBidi"/>
+      <w:rFonts w:eastAsiaTheme="majorEastAsia" w:cstheme="majorBidi"/>
       <w:color w:val="1F3763" w:themeColor="accent1" w:themeShade="7F"/>
-      <w:sz w:val="24"/>
+      <w:sz w:val="28"/>
       <w:szCs w:val="24"/>
     </w:rPr>
   </w:style>
@@ -4164,10 +6062,50 @@
       <w:sz w:val="26"/>
     </w:rPr>
   </w:style>
+  <w:style w:type="paragraph" w:styleId="Heading5">
+    <w:name w:val="heading 5"/>
+    <w:basedOn w:val="Normal"/>
+    <w:next w:val="Normal"/>
+    <w:link w:val="Heading5Char"/>
+    <w:uiPriority w:val="9"/>
+    <w:unhideWhenUsed/>
+    <w:qFormat/>
+    <w:rsid w:val="007928F2"/>
+    <w:pPr>
+      <w:keepNext/>
+      <w:keepLines/>
+      <w:spacing w:before="40" w:after="0"/>
+      <w:outlineLvl w:val="4"/>
+    </w:pPr>
+    <w:rPr>
+      <w:rFonts w:eastAsiaTheme="majorEastAsia" w:cstheme="majorBidi"/>
+      <w:color w:val="2F5496" w:themeColor="accent1" w:themeShade="BF"/>
+      <w:sz w:val="24"/>
+    </w:rPr>
+  </w:style>
+  <w:style w:type="paragraph" w:styleId="Heading6">
+    <w:name w:val="heading 6"/>
+    <w:basedOn w:val="Normal"/>
+    <w:next w:val="Normal"/>
+    <w:link w:val="Heading6Char"/>
+    <w:uiPriority w:val="9"/>
+    <w:unhideWhenUsed/>
+    <w:qFormat/>
+    <w:rsid w:val="007928F2"/>
+    <w:pPr>
+      <w:keepNext/>
+      <w:keepLines/>
+      <w:spacing w:before="40" w:after="0"/>
+      <w:outlineLvl w:val="5"/>
+    </w:pPr>
+    <w:rPr>
+      <w:rFonts w:eastAsiaTheme="majorEastAsia" w:cstheme="majorBidi"/>
+      <w:color w:val="1F3763" w:themeColor="accent1" w:themeShade="7F"/>
+    </w:rPr>
+  </w:style>
   <w:style w:type="character" w:default="1" w:styleId="DefaultParagraphFont">
     <w:name w:val="Default Paragraph Font"/>
     <w:uiPriority w:val="1"/>
-    <w:semiHidden/>
     <w:unhideWhenUsed/>
   </w:style>
   <w:style w:type="table" w:default="1" w:styleId="TableNormal">
@@ -4482,11 +6420,11 @@
     <w:basedOn w:val="DefaultParagraphFont"/>
     <w:link w:val="Heading2"/>
     <w:uiPriority w:val="9"/>
-    <w:rsid w:val="00CD7185"/>
+    <w:rsid w:val="007928F2"/>
     <w:rPr>
-      <w:rFonts w:asciiTheme="majorHAnsi" w:eastAsiaTheme="majorEastAsia" w:hAnsiTheme="majorHAnsi" w:cstheme="majorBidi"/>
+      <w:rFonts w:ascii="Trebuchet MS" w:eastAsiaTheme="majorEastAsia" w:hAnsi="Trebuchet MS" w:cstheme="majorBidi"/>
       <w:color w:val="2F5496" w:themeColor="accent1" w:themeShade="BF"/>
-      <w:sz w:val="26"/>
+      <w:sz w:val="32"/>
       <w:szCs w:val="26"/>
     </w:rPr>
   </w:style>
@@ -4495,12 +6433,35 @@
     <w:basedOn w:val="DefaultParagraphFont"/>
     <w:link w:val="Heading3"/>
     <w:uiPriority w:val="9"/>
-    <w:rsid w:val="00EE426B"/>
+    <w:rsid w:val="007928F2"/>
     <w:rPr>
-      <w:rFonts w:asciiTheme="majorHAnsi" w:eastAsiaTheme="majorEastAsia" w:hAnsiTheme="majorHAnsi" w:cstheme="majorBidi"/>
+      <w:rFonts w:ascii="Trebuchet MS" w:eastAsiaTheme="majorEastAsia" w:hAnsi="Trebuchet MS" w:cstheme="majorBidi"/>
       <w:color w:val="1F3763" w:themeColor="accent1" w:themeShade="7F"/>
+      <w:sz w:val="28"/>
+      <w:szCs w:val="24"/>
+    </w:rPr>
+  </w:style>
+  <w:style w:type="character" w:customStyle="1" w:styleId="Heading5Char">
+    <w:name w:val="Heading 5 Char"/>
+    <w:basedOn w:val="DefaultParagraphFont"/>
+    <w:link w:val="Heading5"/>
+    <w:uiPriority w:val="9"/>
+    <w:rsid w:val="007928F2"/>
+    <w:rPr>
+      <w:rFonts w:ascii="Trebuchet MS" w:eastAsiaTheme="majorEastAsia" w:hAnsi="Trebuchet MS" w:cstheme="majorBidi"/>
+      <w:color w:val="2F5496" w:themeColor="accent1" w:themeShade="BF"/>
       <w:sz w:val="24"/>
-      <w:szCs w:val="24"/>
+    </w:rPr>
+  </w:style>
+  <w:style w:type="character" w:customStyle="1" w:styleId="Heading6Char">
+    <w:name w:val="Heading 6 Char"/>
+    <w:basedOn w:val="DefaultParagraphFont"/>
+    <w:link w:val="Heading6"/>
+    <w:uiPriority w:val="9"/>
+    <w:rsid w:val="007928F2"/>
+    <w:rPr>
+      <w:rFonts w:ascii="Trebuchet MS" w:eastAsiaTheme="majorEastAsia" w:hAnsi="Trebuchet MS" w:cstheme="majorBidi"/>
+      <w:color w:val="1F3763" w:themeColor="accent1" w:themeShade="7F"/>
     </w:rPr>
   </w:style>
 </w:styles>
@@ -4806,7 +6767,7 @@
 </file>
 
 <file path=customXml/itemProps1.xml><?xml version="1.0" encoding="utf-8"?>
-<ds:datastoreItem xmlns:ds="http://schemas.openxmlformats.org/officeDocument/2006/customXml" ds:itemID="{3F7AAC7B-C7E2-46DD-B18B-ECA333BDC487}">
+<ds:datastoreItem xmlns:ds="http://schemas.openxmlformats.org/officeDocument/2006/customXml" ds:itemID="{CAA35E32-9082-4EB6-8B98-23879D1A6E69}">
   <ds:schemaRefs>
     <ds:schemaRef ds:uri="http://schemas.openxmlformats.org/officeDocument/2006/bibliography"/>
   </ds:schemaRefs>

</xml_diff>

<commit_message>
Sprint6 [Work In Progress] Update
</commit_message>
<xml_diff>
--- a/Report/Sprints/Sprint6.docx
+++ b/Report/Sprints/Sprint6.docx
@@ -240,8 +240,16 @@
         <w:ind w:left="0"/>
       </w:pPr>
       <w:r>
-        <w:t>Fractals</w:t>
-      </w:r>
+        <w:t xml:space="preserve">What is a </w:t>
+      </w:r>
+      <w:r>
+        <w:t>Fractal</w:t>
+      </w:r>
+      <w:r>
+        <w:t>?</w:t>
+      </w:r>
+      <w:bookmarkStart w:id="0" w:name="_GoBack"/>
+      <w:bookmarkEnd w:id="0"/>
     </w:p>
     <w:p>
       <w:pPr>
@@ -929,8 +937,6 @@
       <w:r>
         <w:t>, so by zooming into the stock market graph is possible to find fluctuations and randomness</w:t>
       </w:r>
-      <w:bookmarkStart w:id="0" w:name="_GoBack"/>
-      <w:bookmarkEnd w:id="0"/>
       <w:r>
         <w:t>.</w:t>
       </w:r>
@@ -6767,7 +6773,7 @@
 </file>
 
 <file path=customXml/itemProps1.xml><?xml version="1.0" encoding="utf-8"?>
-<ds:datastoreItem xmlns:ds="http://schemas.openxmlformats.org/officeDocument/2006/customXml" ds:itemID="{CAA35E32-9082-4EB6-8B98-23879D1A6E69}">
+<ds:datastoreItem xmlns:ds="http://schemas.openxmlformats.org/officeDocument/2006/customXml" ds:itemID="{5C611D5C-0BE6-4646-B99E-073467A08250}">
   <ds:schemaRefs>
     <ds:schemaRef ds:uri="http://schemas.openxmlformats.org/officeDocument/2006/bibliography"/>
   </ds:schemaRefs>

</xml_diff>